<commit_message>
Eng. Soft.2 Atualizado trails4health_relatorio
Adicionadas descrições Casos Uso Trilho CRUD
Tempo: 0
</commit_message>
<xml_diff>
--- a/doc/Eng. Soft 2/trails4health_relatorio.docx
+++ b/doc/Eng. Soft 2/trails4health_relatorio.docx
@@ -1,6 +1,6 @@
 
 <file path=word/document.xml><?xml version="1.0" encoding="utf-8"?>
-<w:document xmlns:wpc="http://schemas.microsoft.com/office/word/2010/wordprocessingCanvas" xmlns:cx="http://schemas.microsoft.com/office/drawing/2014/chartex" xmlns:mc="http://schemas.openxmlformats.org/markup-compatibility/2006" xmlns:o="urn:schemas-microsoft-com:office:office" xmlns:r="http://schemas.openxmlformats.org/officeDocument/2006/relationships" xmlns:m="http://schemas.openxmlformats.org/officeDocument/2006/math" xmlns:v="urn:schemas-microsoft-com:vml" xmlns:wp14="http://schemas.microsoft.com/office/word/2010/wordprocessingDrawing" xmlns:wp="http://schemas.openxmlformats.org/drawingml/2006/wordprocessingDrawing" xmlns:w10="urn:schemas-microsoft-com:office:word" xmlns:w="http://schemas.openxmlformats.org/wordprocessingml/2006/main" xmlns:w14="http://schemas.microsoft.com/office/word/2010/wordml" xmlns:w15="http://schemas.microsoft.com/office/word/2012/wordml" xmlns:w16se="http://schemas.microsoft.com/office/word/2015/wordml/symex" xmlns:wpg="http://schemas.microsoft.com/office/word/2010/wordprocessingGroup" xmlns:wpi="http://schemas.microsoft.com/office/word/2010/wordprocessingInk" xmlns:wne="http://schemas.microsoft.com/office/word/2006/wordml" xmlns:wps="http://schemas.microsoft.com/office/word/2010/wordprocessingShape" mc:Ignorable="w14 w15 w16se wp14">
+<w:document xmlns:wpc="http://schemas.microsoft.com/office/word/2010/wordprocessingCanvas" xmlns:mc="http://schemas.openxmlformats.org/markup-compatibility/2006" xmlns:o="urn:schemas-microsoft-com:office:office" xmlns:r="http://schemas.openxmlformats.org/officeDocument/2006/relationships" xmlns:m="http://schemas.openxmlformats.org/officeDocument/2006/math" xmlns:v="urn:schemas-microsoft-com:vml" xmlns:wp14="http://schemas.microsoft.com/office/word/2010/wordprocessingDrawing" xmlns:wp="http://schemas.openxmlformats.org/drawingml/2006/wordprocessingDrawing" xmlns:w10="urn:schemas-microsoft-com:office:word" xmlns:w="http://schemas.openxmlformats.org/wordprocessingml/2006/main" xmlns:w14="http://schemas.microsoft.com/office/word/2010/wordml" xmlns:w15="http://schemas.microsoft.com/office/word/2012/wordml" xmlns:wpg="http://schemas.microsoft.com/office/word/2010/wordprocessingGroup" xmlns:wpi="http://schemas.microsoft.com/office/word/2010/wordprocessingInk" xmlns:wne="http://schemas.microsoft.com/office/word/2006/wordml" xmlns:wps="http://schemas.microsoft.com/office/word/2010/wordprocessingShape" mc:Ignorable="w14 w15 wp14">
   <w:body>
     <w:p>
       <w:pPr>
@@ -177,13 +177,31 @@
           <w:lang w:val="pt-PT"/>
         </w:rPr>
       </w:pPr>
+      <w:proofErr w:type="spellStart"/>
       <w:r>
         <w:rPr>
           <w:sz w:val="32"/>
           <w:lang w:val="pt-PT"/>
         </w:rPr>
-        <w:t>Trails 4 Health</w:t>
-      </w:r>
+        <w:t>Trails</w:t>
+      </w:r>
+      <w:proofErr w:type="spellEnd"/>
+      <w:r>
+        <w:rPr>
+          <w:sz w:val="32"/>
+          <w:lang w:val="pt-PT"/>
+        </w:rPr>
+        <w:t xml:space="preserve"> 4 </w:t>
+      </w:r>
+      <w:proofErr w:type="spellStart"/>
+      <w:r>
+        <w:rPr>
+          <w:sz w:val="32"/>
+          <w:lang w:val="pt-PT"/>
+        </w:rPr>
+        <w:t>Health</w:t>
+      </w:r>
+      <w:proofErr w:type="spellEnd"/>
     </w:p>
     <w:p>
       <w:pPr>
@@ -248,7 +266,7 @@
         <w:rPr>
           <w:noProof/>
           <w:sz w:val="32"/>
-          <w:lang w:eastAsia="en-GB"/>
+          <w:lang w:val="en-US"/>
         </w:rPr>
         <mc:AlternateContent>
           <mc:Choice Requires="wps">
@@ -327,13 +345,23 @@
                                       <w:szCs w:val="24"/>
                                     </w:rPr>
                                   </w:pPr>
+                                  <w:proofErr w:type="spellStart"/>
                                   <w:r>
                                     <w:rPr>
                                       <w:b/>
                                       <w:sz w:val="24"/>
                                       <w:szCs w:val="24"/>
                                     </w:rPr>
-                                    <w:t xml:space="preserve">Curso </w:t>
+                                    <w:t>Curso</w:t>
+                                  </w:r>
+                                  <w:proofErr w:type="spellEnd"/>
+                                  <w:r>
+                                    <w:rPr>
+                                      <w:b/>
+                                      <w:sz w:val="24"/>
+                                      <w:szCs w:val="24"/>
+                                    </w:rPr>
+                                    <w:t xml:space="preserve"> </w:t>
                                   </w:r>
                                 </w:p>
                               </w:tc>
@@ -348,19 +376,111 @@
                                       <w:szCs w:val="24"/>
                                     </w:rPr>
                                   </w:pPr>
+                                  <w:proofErr w:type="spellStart"/>
                                   <w:r>
                                     <w:rPr>
                                       <w:sz w:val="24"/>
                                       <w:szCs w:val="24"/>
                                     </w:rPr>
-                                    <w:t xml:space="preserve">Licenciatura </w:t>
+                                    <w:t>Licenciatura</w:t>
                                   </w:r>
+                                  <w:proofErr w:type="spellEnd"/>
                                   <w:r>
                                     <w:rPr>
                                       <w:sz w:val="24"/>
                                       <w:szCs w:val="24"/>
                                     </w:rPr>
-                                    <w:t>Engenharia Informática</w:t>
+                                    <w:t xml:space="preserve"> </w:t>
+                                  </w:r>
+                                  <w:proofErr w:type="spellStart"/>
+                                  <w:r>
+                                    <w:rPr>
+                                      <w:sz w:val="24"/>
+                                      <w:szCs w:val="24"/>
+                                    </w:rPr>
+                                    <w:t>Engenharia</w:t>
+                                  </w:r>
+                                  <w:proofErr w:type="spellEnd"/>
+                                  <w:r>
+                                    <w:rPr>
+                                      <w:sz w:val="24"/>
+                                      <w:szCs w:val="24"/>
+                                    </w:rPr>
+                                    <w:t xml:space="preserve"> </w:t>
+                                  </w:r>
+                                  <w:proofErr w:type="spellStart"/>
+                                  <w:r>
+                                    <w:rPr>
+                                      <w:sz w:val="24"/>
+                                      <w:szCs w:val="24"/>
+                                    </w:rPr>
+                                    <w:t>Informática</w:t>
+                                  </w:r>
+                                  <w:proofErr w:type="spellEnd"/>
+                                </w:p>
+                              </w:tc>
+                            </w:tr>
+                            <w:tr>
+                              <w:tc>
+                                <w:tcPr>
+                                  <w:tcW w:w="3794" w:type="dxa"/>
+                                  <w:shd w:val="clear" w:color="auto" w:fill="D9D9D9"/>
+                                </w:tcPr>
+                                <w:p>
+                                  <w:pPr>
+                                    <w:jc w:val="right"/>
+                                    <w:rPr>
+                                      <w:b/>
+                                      <w:sz w:val="24"/>
+                                      <w:szCs w:val="24"/>
+                                    </w:rPr>
+                                  </w:pPr>
+                                  <w:proofErr w:type="spellStart"/>
+                                  <w:r>
+                                    <w:rPr>
+                                      <w:b/>
+                                      <w:sz w:val="24"/>
+                                      <w:szCs w:val="24"/>
+                                    </w:rPr>
+                                    <w:t>Unidade</w:t>
+                                  </w:r>
+                                  <w:proofErr w:type="spellEnd"/>
+                                  <w:r>
+                                    <w:rPr>
+                                      <w:b/>
+                                      <w:sz w:val="24"/>
+                                      <w:szCs w:val="24"/>
+                                    </w:rPr>
+                                    <w:t xml:space="preserve"> Curricular</w:t>
+                                  </w:r>
+                                </w:p>
+                              </w:tc>
+                              <w:tc>
+                                <w:tcPr>
+                                  <w:tcW w:w="4352" w:type="dxa"/>
+                                </w:tcPr>
+                                <w:p>
+                                  <w:pPr>
+                                    <w:rPr>
+                                      <w:sz w:val="24"/>
+                                      <w:szCs w:val="24"/>
+                                    </w:rPr>
+                                  </w:pPr>
+                                  <w:proofErr w:type="spellStart"/>
+                                  <w:r>
+                                    <w:rPr>
+                                      <w:sz w:val="24"/>
+                                      <w:szCs w:val="24"/>
+                                    </w:rPr>
+                                    <w:t>Engenharia</w:t>
+                                  </w:r>
+                                  <w:proofErr w:type="spellEnd"/>
+                                  <w:r>
+                                    <w:rPr>
+                                      <w:sz w:val="24"/>
+                                      <w:szCs w:val="24"/>
+                                    </w:rPr>
+                                    <w:t xml:space="preserve"> de Software II</w:t>
                                   </w:r>
                                 </w:p>
                               </w:tc>
@@ -380,59 +500,32 @@
                                       <w:szCs w:val="24"/>
                                     </w:rPr>
                                   </w:pPr>
+                                  <w:proofErr w:type="spellStart"/>
                                   <w:r>
                                     <w:rPr>
                                       <w:b/>
                                       <w:sz w:val="24"/>
                                       <w:szCs w:val="24"/>
                                     </w:rPr>
-                                    <w:t>Unidade Curricular</w:t>
+                                    <w:t>Ano</w:t>
                                   </w:r>
-                                </w:p>
-                              </w:tc>
-                              <w:tc>
-                                <w:tcPr>
-                                  <w:tcW w:w="4352" w:type="dxa"/>
-                                </w:tcPr>
-                                <w:p>
-                                  <w:pPr>
-                                    <w:rPr>
-                                      <w:sz w:val="24"/>
-                                      <w:szCs w:val="24"/>
-                                    </w:rPr>
-                                  </w:pPr>
-                                  <w:r>
-                                    <w:rPr>
-                                      <w:sz w:val="24"/>
-                                      <w:szCs w:val="24"/>
-                                    </w:rPr>
-                                    <w:t>Engenharia de Software II</w:t>
-                                  </w:r>
-                                </w:p>
-                              </w:tc>
-                            </w:tr>
-                            <w:tr>
-                              <w:tc>
-                                <w:tcPr>
-                                  <w:tcW w:w="3794" w:type="dxa"/>
-                                  <w:shd w:val="clear" w:color="auto" w:fill="D9D9D9"/>
-                                </w:tcPr>
-                                <w:p>
-                                  <w:pPr>
-                                    <w:jc w:val="right"/>
-                                    <w:rPr>
-                                      <w:b/>
-                                      <w:sz w:val="24"/>
-                                      <w:szCs w:val="24"/>
-                                    </w:rPr>
-                                  </w:pPr>
+                                  <w:proofErr w:type="spellEnd"/>
                                   <w:r>
                                     <w:rPr>
                                       <w:b/>
                                       <w:sz w:val="24"/>
                                       <w:szCs w:val="24"/>
                                     </w:rPr>
-                                    <w:t>Ano Le</w:t>
+                                    <w:t xml:space="preserve"> </w:t>
+                                  </w:r>
+                                  <w:proofErr w:type="spellStart"/>
+                                  <w:r>
+                                    <w:rPr>
+                                      <w:b/>
+                                      <w:sz w:val="24"/>
+                                      <w:szCs w:val="24"/>
+                                    </w:rPr>
+                                    <w:t>Le</w:t>
                                   </w:r>
                                   <w:r>
                                     <w:rPr>
@@ -450,6 +543,7 @@
                                     </w:rPr>
                                     <w:t>tivo</w:t>
                                   </w:r>
+                                  <w:proofErr w:type="spellEnd"/>
                                 </w:p>
                               </w:tc>
                               <w:tc>
@@ -488,6 +582,7 @@
                                       <w:szCs w:val="24"/>
                                     </w:rPr>
                                   </w:pPr>
+                                  <w:proofErr w:type="spellStart"/>
                                   <w:r>
                                     <w:rPr>
                                       <w:b/>
@@ -496,6 +591,7 @@
                                     </w:rPr>
                                     <w:t>Docente</w:t>
                                   </w:r>
+                                  <w:proofErr w:type="spellEnd"/>
                                 </w:p>
                               </w:tc>
                               <w:tc>
@@ -514,8 +610,17 @@
                                       <w:sz w:val="24"/>
                                       <w:szCs w:val="24"/>
                                     </w:rPr>
-                                    <w:t>Maria Clara Silveira</w:t>
+                                    <w:t xml:space="preserve">Maria Clara </w:t>
                                   </w:r>
+                                  <w:proofErr w:type="spellStart"/>
+                                  <w:r>
+                                    <w:rPr>
+                                      <w:sz w:val="24"/>
+                                      <w:szCs w:val="24"/>
+                                    </w:rPr>
+                                    <w:t>Silveira</w:t>
+                                  </w:r>
+                                  <w:proofErr w:type="spellEnd"/>
                                 </w:p>
                               </w:tc>
                             </w:tr>
@@ -534,21 +639,50 @@
                                       <w:szCs w:val="24"/>
                                     </w:rPr>
                                   </w:pPr>
+                                  <w:proofErr w:type="spellStart"/>
                                   <w:r>
                                     <w:rPr>
                                       <w:b/>
                                       <w:sz w:val="24"/>
                                       <w:szCs w:val="24"/>
                                     </w:rPr>
-                                    <w:t xml:space="preserve">Coordenador da </w:t>
+                                    <w:t>Coordenador</w:t>
                                   </w:r>
+                                  <w:proofErr w:type="spellEnd"/>
                                   <w:r>
                                     <w:rPr>
                                       <w:b/>
                                       <w:sz w:val="24"/>
                                       <w:szCs w:val="24"/>
                                     </w:rPr>
-                                    <w:t>Área D</w:t>
+                                    <w:t xml:space="preserve"> da </w:t>
+                                  </w:r>
+                                  <w:proofErr w:type="spellStart"/>
+                                  <w:r>
+                                    <w:rPr>
+                                      <w:b/>
+                                      <w:sz w:val="24"/>
+                                      <w:szCs w:val="24"/>
+                                    </w:rPr>
+                                    <w:t>Área</w:t>
+                                  </w:r>
+                                  <w:proofErr w:type="spellEnd"/>
+                                  <w:r>
+                                    <w:rPr>
+                                      <w:b/>
+                                      <w:sz w:val="24"/>
+                                      <w:szCs w:val="24"/>
+                                    </w:rPr>
+                                    <w:t xml:space="preserve"> </w:t>
+                                  </w:r>
+                                  <w:proofErr w:type="spellStart"/>
+                                  <w:r>
+                                    <w:rPr>
+                                      <w:b/>
+                                      <w:sz w:val="24"/>
+                                      <w:szCs w:val="24"/>
+                                    </w:rPr>
+                                    <w:t>D</w:t>
                                   </w:r>
                                   <w:r>
                                     <w:rPr>
@@ -558,6 +692,7 @@
                                     </w:rPr>
                                     <w:t>isciplinar</w:t>
                                   </w:r>
+                                  <w:proofErr w:type="spellEnd"/>
                                 </w:p>
                               </w:tc>
                               <w:tc>
@@ -663,6 +798,7 @@
                                       <w:szCs w:val="24"/>
                                     </w:rPr>
                                   </w:pPr>
+                                  <w:proofErr w:type="spellStart"/>
                                   <w:r>
                                     <w:rPr>
                                       <w:b/>
@@ -671,6 +807,7 @@
                                     </w:rPr>
                                     <w:t>Alunos</w:t>
                                   </w:r>
+                                  <w:proofErr w:type="spellEnd"/>
                                 </w:p>
                               </w:tc>
                               <w:tc>
@@ -962,13 +1099,23 @@
                                 <w:szCs w:val="24"/>
                               </w:rPr>
                             </w:pPr>
+                            <w:proofErr w:type="spellStart"/>
                             <w:r>
                               <w:rPr>
                                 <w:b/>
                                 <w:sz w:val="24"/>
                                 <w:szCs w:val="24"/>
                               </w:rPr>
-                              <w:t xml:space="preserve">Curso </w:t>
+                              <w:t>Curso</w:t>
+                            </w:r>
+                            <w:proofErr w:type="spellEnd"/>
+                            <w:r>
+                              <w:rPr>
+                                <w:b/>
+                                <w:sz w:val="24"/>
+                                <w:szCs w:val="24"/>
+                              </w:rPr>
+                              <w:t xml:space="preserve"> </w:t>
                             </w:r>
                           </w:p>
                         </w:tc>
@@ -983,19 +1130,111 @@
                                 <w:szCs w:val="24"/>
                               </w:rPr>
                             </w:pPr>
+                            <w:proofErr w:type="spellStart"/>
                             <w:r>
                               <w:rPr>
                                 <w:sz w:val="24"/>
                                 <w:szCs w:val="24"/>
                               </w:rPr>
-                              <w:t xml:space="preserve">Licenciatura </w:t>
+                              <w:t>Licenciatura</w:t>
                             </w:r>
+                            <w:proofErr w:type="spellEnd"/>
                             <w:r>
                               <w:rPr>
                                 <w:sz w:val="24"/>
                                 <w:szCs w:val="24"/>
                               </w:rPr>
-                              <w:t>Engenharia Informática</w:t>
+                              <w:t xml:space="preserve"> </w:t>
+                            </w:r>
+                            <w:proofErr w:type="spellStart"/>
+                            <w:r>
+                              <w:rPr>
+                                <w:sz w:val="24"/>
+                                <w:szCs w:val="24"/>
+                              </w:rPr>
+                              <w:t>Engenharia</w:t>
+                            </w:r>
+                            <w:proofErr w:type="spellEnd"/>
+                            <w:r>
+                              <w:rPr>
+                                <w:sz w:val="24"/>
+                                <w:szCs w:val="24"/>
+                              </w:rPr>
+                              <w:t xml:space="preserve"> </w:t>
+                            </w:r>
+                            <w:proofErr w:type="spellStart"/>
+                            <w:r>
+                              <w:rPr>
+                                <w:sz w:val="24"/>
+                                <w:szCs w:val="24"/>
+                              </w:rPr>
+                              <w:t>Informática</w:t>
+                            </w:r>
+                            <w:proofErr w:type="spellEnd"/>
+                          </w:p>
+                        </w:tc>
+                      </w:tr>
+                      <w:tr>
+                        <w:tc>
+                          <w:tcPr>
+                            <w:tcW w:w="3794" w:type="dxa"/>
+                            <w:shd w:val="clear" w:color="auto" w:fill="D9D9D9"/>
+                          </w:tcPr>
+                          <w:p>
+                            <w:pPr>
+                              <w:jc w:val="right"/>
+                              <w:rPr>
+                                <w:b/>
+                                <w:sz w:val="24"/>
+                                <w:szCs w:val="24"/>
+                              </w:rPr>
+                            </w:pPr>
+                            <w:proofErr w:type="spellStart"/>
+                            <w:r>
+                              <w:rPr>
+                                <w:b/>
+                                <w:sz w:val="24"/>
+                                <w:szCs w:val="24"/>
+                              </w:rPr>
+                              <w:t>Unidade</w:t>
+                            </w:r>
+                            <w:proofErr w:type="spellEnd"/>
+                            <w:r>
+                              <w:rPr>
+                                <w:b/>
+                                <w:sz w:val="24"/>
+                                <w:szCs w:val="24"/>
+                              </w:rPr>
+                              <w:t xml:space="preserve"> Curricular</w:t>
+                            </w:r>
+                          </w:p>
+                        </w:tc>
+                        <w:tc>
+                          <w:tcPr>
+                            <w:tcW w:w="4352" w:type="dxa"/>
+                          </w:tcPr>
+                          <w:p>
+                            <w:pPr>
+                              <w:rPr>
+                                <w:sz w:val="24"/>
+                                <w:szCs w:val="24"/>
+                              </w:rPr>
+                            </w:pPr>
+                            <w:proofErr w:type="spellStart"/>
+                            <w:r>
+                              <w:rPr>
+                                <w:sz w:val="24"/>
+                                <w:szCs w:val="24"/>
+                              </w:rPr>
+                              <w:t>Engenharia</w:t>
+                            </w:r>
+                            <w:proofErr w:type="spellEnd"/>
+                            <w:r>
+                              <w:rPr>
+                                <w:sz w:val="24"/>
+                                <w:szCs w:val="24"/>
+                              </w:rPr>
+                              <w:t xml:space="preserve"> de Software II</w:t>
                             </w:r>
                           </w:p>
                         </w:tc>
@@ -1015,59 +1254,32 @@
                                 <w:szCs w:val="24"/>
                               </w:rPr>
                             </w:pPr>
+                            <w:proofErr w:type="spellStart"/>
                             <w:r>
                               <w:rPr>
                                 <w:b/>
                                 <w:sz w:val="24"/>
                                 <w:szCs w:val="24"/>
                               </w:rPr>
-                              <w:t>Unidade Curricular</w:t>
+                              <w:t>Ano</w:t>
                             </w:r>
-                          </w:p>
-                        </w:tc>
-                        <w:tc>
-                          <w:tcPr>
-                            <w:tcW w:w="4352" w:type="dxa"/>
-                          </w:tcPr>
-                          <w:p>
-                            <w:pPr>
-                              <w:rPr>
-                                <w:sz w:val="24"/>
-                                <w:szCs w:val="24"/>
-                              </w:rPr>
-                            </w:pPr>
-                            <w:r>
-                              <w:rPr>
-                                <w:sz w:val="24"/>
-                                <w:szCs w:val="24"/>
-                              </w:rPr>
-                              <w:t>Engenharia de Software II</w:t>
-                            </w:r>
-                          </w:p>
-                        </w:tc>
-                      </w:tr>
-                      <w:tr>
-                        <w:tc>
-                          <w:tcPr>
-                            <w:tcW w:w="3794" w:type="dxa"/>
-                            <w:shd w:val="clear" w:color="auto" w:fill="D9D9D9"/>
-                          </w:tcPr>
-                          <w:p>
-                            <w:pPr>
-                              <w:jc w:val="right"/>
-                              <w:rPr>
-                                <w:b/>
-                                <w:sz w:val="24"/>
-                                <w:szCs w:val="24"/>
-                              </w:rPr>
-                            </w:pPr>
+                            <w:proofErr w:type="spellEnd"/>
                             <w:r>
                               <w:rPr>
                                 <w:b/>
                                 <w:sz w:val="24"/>
                                 <w:szCs w:val="24"/>
                               </w:rPr>
-                              <w:t>Ano Le</w:t>
+                              <w:t xml:space="preserve"> </w:t>
+                            </w:r>
+                            <w:proofErr w:type="spellStart"/>
+                            <w:r>
+                              <w:rPr>
+                                <w:b/>
+                                <w:sz w:val="24"/>
+                                <w:szCs w:val="24"/>
+                              </w:rPr>
+                              <w:t>Le</w:t>
                             </w:r>
                             <w:r>
                               <w:rPr>
@@ -1085,6 +1297,7 @@
                               </w:rPr>
                               <w:t>tivo</w:t>
                             </w:r>
+                            <w:proofErr w:type="spellEnd"/>
                           </w:p>
                         </w:tc>
                         <w:tc>
@@ -1123,6 +1336,7 @@
                                 <w:szCs w:val="24"/>
                               </w:rPr>
                             </w:pPr>
+                            <w:proofErr w:type="spellStart"/>
                             <w:r>
                               <w:rPr>
                                 <w:b/>
@@ -1131,6 +1345,7 @@
                               </w:rPr>
                               <w:t>Docente</w:t>
                             </w:r>
+                            <w:proofErr w:type="spellEnd"/>
                           </w:p>
                         </w:tc>
                         <w:tc>
@@ -1149,8 +1364,17 @@
                                 <w:sz w:val="24"/>
                                 <w:szCs w:val="24"/>
                               </w:rPr>
-                              <w:t>Maria Clara Silveira</w:t>
+                              <w:t xml:space="preserve">Maria Clara </w:t>
                             </w:r>
+                            <w:proofErr w:type="spellStart"/>
+                            <w:r>
+                              <w:rPr>
+                                <w:sz w:val="24"/>
+                                <w:szCs w:val="24"/>
+                              </w:rPr>
+                              <w:t>Silveira</w:t>
+                            </w:r>
+                            <w:proofErr w:type="spellEnd"/>
                           </w:p>
                         </w:tc>
                       </w:tr>
@@ -1169,21 +1393,50 @@
                                 <w:szCs w:val="24"/>
                               </w:rPr>
                             </w:pPr>
+                            <w:proofErr w:type="spellStart"/>
                             <w:r>
                               <w:rPr>
                                 <w:b/>
                                 <w:sz w:val="24"/>
                                 <w:szCs w:val="24"/>
                               </w:rPr>
-                              <w:t xml:space="preserve">Coordenador da </w:t>
+                              <w:t>Coordenador</w:t>
                             </w:r>
+                            <w:proofErr w:type="spellEnd"/>
                             <w:r>
                               <w:rPr>
                                 <w:b/>
                                 <w:sz w:val="24"/>
                                 <w:szCs w:val="24"/>
                               </w:rPr>
-                              <w:t>Área D</w:t>
+                              <w:t xml:space="preserve"> da </w:t>
+                            </w:r>
+                            <w:proofErr w:type="spellStart"/>
+                            <w:r>
+                              <w:rPr>
+                                <w:b/>
+                                <w:sz w:val="24"/>
+                                <w:szCs w:val="24"/>
+                              </w:rPr>
+                              <w:t>Área</w:t>
+                            </w:r>
+                            <w:proofErr w:type="spellEnd"/>
+                            <w:r>
+                              <w:rPr>
+                                <w:b/>
+                                <w:sz w:val="24"/>
+                                <w:szCs w:val="24"/>
+                              </w:rPr>
+                              <w:t xml:space="preserve"> </w:t>
+                            </w:r>
+                            <w:proofErr w:type="spellStart"/>
+                            <w:r>
+                              <w:rPr>
+                                <w:b/>
+                                <w:sz w:val="24"/>
+                                <w:szCs w:val="24"/>
+                              </w:rPr>
+                              <w:t>D</w:t>
                             </w:r>
                             <w:r>
                               <w:rPr>
@@ -1193,6 +1446,7 @@
                               </w:rPr>
                               <w:t>isciplinar</w:t>
                             </w:r>
+                            <w:proofErr w:type="spellEnd"/>
                           </w:p>
                         </w:tc>
                         <w:tc>
@@ -1298,6 +1552,7 @@
                                 <w:szCs w:val="24"/>
                               </w:rPr>
                             </w:pPr>
+                            <w:proofErr w:type="spellStart"/>
                             <w:r>
                               <w:rPr>
                                 <w:b/>
@@ -1306,6 +1561,7 @@
                               </w:rPr>
                               <w:t>Alunos</w:t>
                             </w:r>
+                            <w:proofErr w:type="spellEnd"/>
                           </w:p>
                         </w:tc>
                         <w:tc>
@@ -1558,7 +1814,7 @@
     </w:p>
     <w:p>
       <w:pPr>
-        <w:pStyle w:val="Heading1"/>
+        <w:pStyle w:val="Cabealho1"/>
         <w:rPr>
           <w:lang w:val="pt-PT"/>
         </w:rPr>
@@ -1580,7 +1836,7 @@
     </w:p>
     <w:tbl>
       <w:tblPr>
-        <w:tblStyle w:val="TableGrid"/>
+        <w:tblStyle w:val="Tabelacomgrelha"/>
         <w:tblW w:w="0" w:type="auto"/>
         <w:tblLook w:val="04A0" w:firstRow="1" w:lastRow="0" w:firstColumn="1" w:lastColumn="0" w:noHBand="0" w:noVBand="1"/>
       </w:tblPr>
@@ -2069,7 +2325,7 @@
     </w:p>
     <w:p>
       <w:pPr>
-        <w:pStyle w:val="Heading1"/>
+        <w:pStyle w:val="Cabealho1"/>
         <w:rPr>
           <w:lang w:val="pt-PT"/>
         </w:rPr>
@@ -2090,7 +2346,7 @@
     </w:p>
     <w:tbl>
       <w:tblPr>
-        <w:tblStyle w:val="TableGrid"/>
+        <w:tblStyle w:val="Tabelacomgrelha"/>
         <w:tblW w:w="9134" w:type="dxa"/>
         <w:tblLayout w:type="fixed"/>
         <w:tblLook w:val="04A0" w:firstRow="1" w:lastRow="0" w:firstColumn="1" w:lastColumn="0" w:noHBand="0" w:noVBand="1"/>
@@ -2128,12 +2384,14 @@
                 <w:lang w:val="pt-PT"/>
               </w:rPr>
             </w:pPr>
+            <w:proofErr w:type="spellStart"/>
             <w:r>
               <w:rPr>
                 <w:lang w:val="pt-PT"/>
               </w:rPr>
               <w:t>Projecto</w:t>
             </w:r>
+            <w:proofErr w:type="spellEnd"/>
           </w:p>
         </w:tc>
         <w:tc>
@@ -3157,7 +3415,7 @@
     </w:p>
     <w:p>
       <w:pPr>
-        <w:pStyle w:val="Heading2"/>
+        <w:pStyle w:val="Cabealho2"/>
         <w:rPr>
           <w:lang w:val="pt-PT"/>
         </w:rPr>
@@ -3245,7 +3503,21 @@
         <w:rPr>
           <w:lang w:val="pt-PT"/>
         </w:rPr>
-        <w:t>Caracterização do Percuro:</w:t>
+        <w:t xml:space="preserve">Caracterização do </w:t>
+      </w:r>
+      <w:proofErr w:type="spellStart"/>
+      <w:r>
+        <w:rPr>
+          <w:lang w:val="pt-PT"/>
+        </w:rPr>
+        <w:t>Percuro</w:t>
+      </w:r>
+      <w:proofErr w:type="spellEnd"/>
+      <w:r>
+        <w:rPr>
+          <w:lang w:val="pt-PT"/>
+        </w:rPr>
+        <w:t>:</w:t>
       </w:r>
     </w:p>
     <w:p>
@@ -3491,15 +3763,15 @@
     </w:p>
     <w:p>
       <w:pPr>
-        <w:pStyle w:val="Heading1"/>
-        <w:rPr>
-          <w:lang w:val="pt-PT"/>
-        </w:rPr>
-      </w:pPr>
-    </w:p>
-    <w:p>
-      <w:pPr>
-        <w:pStyle w:val="Heading1"/>
+        <w:pStyle w:val="Cabealho1"/>
+        <w:rPr>
+          <w:lang w:val="pt-PT"/>
+        </w:rPr>
+      </w:pPr>
+    </w:p>
+    <w:p>
+      <w:pPr>
+        <w:pStyle w:val="Cabealho1"/>
         <w:rPr>
           <w:rFonts w:asciiTheme="minorHAnsi" w:eastAsiaTheme="minorHAnsi" w:hAnsiTheme="minorHAnsi" w:cstheme="minorBidi"/>
           <w:color w:val="auto"/>
@@ -3522,12 +3794,10 @@
           <w:lang w:val="pt-PT"/>
         </w:rPr>
       </w:pPr>
-      <w:bookmarkStart w:id="0" w:name="_GoBack"/>
-      <w:bookmarkEnd w:id="0"/>
-    </w:p>
-    <w:p>
-      <w:pPr>
-        <w:pStyle w:val="Heading1"/>
+    </w:p>
+    <w:p>
+      <w:pPr>
+        <w:pStyle w:val="Cabealho1"/>
         <w:rPr>
           <w:lang w:val="pt-PT"/>
         </w:rPr>
@@ -3556,7 +3826,7 @@
       <w:r>
         <w:rPr>
           <w:noProof/>
-          <w:lang w:eastAsia="en-GB"/>
+          <w:lang w:val="en-US"/>
         </w:rPr>
         <w:drawing>
           <wp:inline distT="0" distB="0" distL="0" distR="0">
@@ -3610,14 +3880,7 @@
     </w:p>
     <w:p>
       <w:pPr>
-        <w:rPr>
-          <w:lang w:val="pt-PT"/>
-        </w:rPr>
-      </w:pPr>
-    </w:p>
-    <w:p>
-      <w:pPr>
-        <w:pStyle w:val="Heading1"/>
+        <w:pStyle w:val="Cabealho1"/>
         <w:rPr>
           <w:lang w:val="pt-PT"/>
         </w:rPr>
@@ -3627,7 +3890,25 @@
           <w:lang w:val="pt-PT"/>
         </w:rPr>
         <w:lastRenderedPageBreak/>
-        <w:t>1ª Descrição de Caso de Uso</w:t>
+        <w:t>Descrição de Caso</w:t>
+      </w:r>
+      <w:r>
+        <w:rPr>
+          <w:lang w:val="pt-PT"/>
+        </w:rPr>
+        <w:t>s</w:t>
+      </w:r>
+      <w:r>
+        <w:rPr>
+          <w:lang w:val="pt-PT"/>
+        </w:rPr>
+        <w:t xml:space="preserve"> de Uso</w:t>
+      </w:r>
+      <w:r>
+        <w:rPr>
+          <w:lang w:val="pt-PT"/>
+        </w:rPr>
+        <w:t xml:space="preserve"> - 1</w:t>
       </w:r>
     </w:p>
     <w:p>
@@ -3826,12 +4107,14 @@
         </w:rPr>
         <w:t xml:space="preserve">3) O turista </w:t>
       </w:r>
+      <w:proofErr w:type="spellStart"/>
       <w:r>
         <w:rPr>
           <w:lang w:val="pt-PT"/>
         </w:rPr>
         <w:t>selecciona</w:t>
       </w:r>
+      <w:proofErr w:type="spellEnd"/>
       <w:r>
         <w:rPr>
           <w:lang w:val="pt-PT"/>
@@ -3914,7 +4197,14 @@
         <w:rPr>
           <w:lang w:val="pt-PT"/>
         </w:rPr>
-        <w:t>istema a</w:t>
+        <w:t xml:space="preserve">istema </w:t>
+      </w:r>
+      <w:proofErr w:type="spellStart"/>
+      <w:r>
+        <w:rPr>
+          <w:lang w:val="pt-PT"/>
+        </w:rPr>
+        <w:t>a</w:t>
       </w:r>
       <w:r>
         <w:rPr>
@@ -3926,7 +4216,14 @@
         <w:rPr>
           <w:lang w:val="pt-PT"/>
         </w:rPr>
-        <w:t xml:space="preserve">tiva o </w:t>
+        <w:t>tiva</w:t>
+      </w:r>
+      <w:proofErr w:type="spellEnd"/>
+      <w:r>
+        <w:rPr>
+          <w:lang w:val="pt-PT"/>
+        </w:rPr>
+        <w:t xml:space="preserve"> o </w:t>
       </w:r>
       <w:r>
         <w:rPr>
@@ -4114,6 +4411,7 @@
         </w:rPr>
         <w:t xml:space="preserve">ntraremos em contacto consigo por </w:t>
       </w:r>
+      <w:proofErr w:type="gramStart"/>
       <w:r>
         <w:rPr>
           <w:i/>
@@ -4121,6 +4419,7 @@
         </w:rPr>
         <w:t>email</w:t>
       </w:r>
+      <w:proofErr w:type="gramEnd"/>
       <w:r>
         <w:rPr>
           <w:lang w:val="pt-PT"/>
@@ -4215,29 +4514,49 @@
         <w:rPr>
           <w:lang w:val="pt-PT"/>
         </w:rPr>
-        <w:t xml:space="preserve"> uma mensagem por email para o turista "O que podemos melhorar?".</w:t>
-      </w:r>
-    </w:p>
-    <w:p>
-      <w:pPr>
-        <w:rPr>
-          <w:lang w:val="pt-PT"/>
-        </w:rPr>
-      </w:pPr>
-    </w:p>
-    <w:p>
-      <w:pPr>
-        <w:pStyle w:val="Heading1"/>
-        <w:jc w:val="both"/>
-        <w:rPr>
-          <w:lang w:val="pt-PT"/>
-        </w:rPr>
-      </w:pPr>
-      <w:r>
-        <w:rPr>
-          <w:lang w:val="pt-PT"/>
-        </w:rPr>
-        <w:t>2ª Descrição de Caso de Uso</w:t>
+        <w:t xml:space="preserve"> uma mensagem por </w:t>
+      </w:r>
+      <w:proofErr w:type="gramStart"/>
+      <w:r>
+        <w:rPr>
+          <w:lang w:val="pt-PT"/>
+        </w:rPr>
+        <w:t>email</w:t>
+      </w:r>
+      <w:proofErr w:type="gramEnd"/>
+      <w:r>
+        <w:rPr>
+          <w:lang w:val="pt-PT"/>
+        </w:rPr>
+        <w:t xml:space="preserve"> para o turista "O que podemos melhorar?".</w:t>
+      </w:r>
+    </w:p>
+    <w:p>
+      <w:pPr>
+        <w:rPr>
+          <w:lang w:val="pt-PT"/>
+        </w:rPr>
+      </w:pPr>
+    </w:p>
+    <w:p>
+      <w:pPr>
+        <w:pStyle w:val="Cabealho1"/>
+        <w:jc w:val="both"/>
+        <w:rPr>
+          <w:lang w:val="pt-PT"/>
+        </w:rPr>
+      </w:pPr>
+      <w:r>
+        <w:rPr>
+          <w:lang w:val="pt-PT"/>
+        </w:rPr>
+        <w:t>Descrição de Caso de Uso</w:t>
+      </w:r>
+      <w:r>
+        <w:rPr>
+          <w:lang w:val="pt-PT"/>
+        </w:rPr>
+        <w:t xml:space="preserve"> - 2</w:t>
       </w:r>
     </w:p>
     <w:p>
@@ -4293,7 +4612,21 @@
         <w:rPr>
           <w:lang w:val="pt-PT"/>
         </w:rPr>
-        <w:t xml:space="preserve"> O turista efectua um</w:t>
+        <w:t xml:space="preserve"> O turista </w:t>
+      </w:r>
+      <w:proofErr w:type="spellStart"/>
+      <w:r>
+        <w:rPr>
+          <w:lang w:val="pt-PT"/>
+        </w:rPr>
+        <w:t>efectua</w:t>
+      </w:r>
+      <w:proofErr w:type="spellEnd"/>
+      <w:r>
+        <w:rPr>
+          <w:lang w:val="pt-PT"/>
+        </w:rPr>
+        <w:t xml:space="preserve"> um</w:t>
       </w:r>
       <w:r>
         <w:rPr>
@@ -4590,7 +4923,21 @@
         <w:rPr>
           <w:lang w:val="pt-PT"/>
         </w:rPr>
-        <w:t>8) O sistema confirma a que o pagamento e a reserva foram efectuadas com sucesso.</w:t>
+        <w:t xml:space="preserve">8) O sistema confirma a que o pagamento e a reserva foram </w:t>
+      </w:r>
+      <w:proofErr w:type="spellStart"/>
+      <w:r>
+        <w:rPr>
+          <w:lang w:val="pt-PT"/>
+        </w:rPr>
+        <w:t>efectuadas</w:t>
+      </w:r>
+      <w:proofErr w:type="spellEnd"/>
+      <w:r>
+        <w:rPr>
+          <w:lang w:val="pt-PT"/>
+        </w:rPr>
+        <w:t xml:space="preserve"> com sucesso.</w:t>
       </w:r>
     </w:p>
     <w:p>
@@ -4737,7 +5084,14 @@
         <w:rPr>
           <w:lang w:val="pt-PT"/>
         </w:rPr>
-        <w:t>e o turista não sele</w:t>
+        <w:t xml:space="preserve">e o turista não </w:t>
+      </w:r>
+      <w:proofErr w:type="spellStart"/>
+      <w:r>
+        <w:rPr>
+          <w:lang w:val="pt-PT"/>
+        </w:rPr>
+        <w:t>sele</w:t>
       </w:r>
       <w:r>
         <w:rPr>
@@ -4749,13 +5103,34 @@
         <w:rPr>
           <w:lang w:val="pt-PT"/>
         </w:rPr>
-        <w:t>cionar o meio de pagamento o sistema não a</w:t>
-      </w:r>
-      <w:r>
-        <w:rPr>
-          <w:lang w:val="pt-PT"/>
-        </w:rPr>
-        <w:t>ctiva o botão "Avançar"</w:t>
+        <w:t>cionar</w:t>
+      </w:r>
+      <w:proofErr w:type="spellEnd"/>
+      <w:r>
+        <w:rPr>
+          <w:lang w:val="pt-PT"/>
+        </w:rPr>
+        <w:t xml:space="preserve"> o meio de pagamento o sistema não </w:t>
+      </w:r>
+      <w:proofErr w:type="spellStart"/>
+      <w:r>
+        <w:rPr>
+          <w:lang w:val="pt-PT"/>
+        </w:rPr>
+        <w:t>a</w:t>
+      </w:r>
+      <w:r>
+        <w:rPr>
+          <w:lang w:val="pt-PT"/>
+        </w:rPr>
+        <w:t>ctiva</w:t>
+      </w:r>
+      <w:proofErr w:type="spellEnd"/>
+      <w:r>
+        <w:rPr>
+          <w:lang w:val="pt-PT"/>
+        </w:rPr>
+        <w:t xml:space="preserve"> o botão "Avançar"</w:t>
       </w:r>
       <w:r>
         <w:rPr>
@@ -4787,7 +5162,14 @@
         <w:rPr>
           <w:lang w:val="pt-PT"/>
         </w:rPr>
-        <w:t>e o turista não efe</w:t>
+        <w:t xml:space="preserve">e o turista não </w:t>
+      </w:r>
+      <w:proofErr w:type="spellStart"/>
+      <w:r>
+        <w:rPr>
+          <w:lang w:val="pt-PT"/>
+        </w:rPr>
+        <w:t>efe</w:t>
       </w:r>
       <w:r>
         <w:rPr>
@@ -4799,7 +5181,14 @@
         <w:rPr>
           <w:lang w:val="pt-PT"/>
         </w:rPr>
-        <w:t>tuar o pagamento</w:t>
+        <w:t>tuar</w:t>
+      </w:r>
+      <w:proofErr w:type="spellEnd"/>
+      <w:r>
+        <w:rPr>
+          <w:lang w:val="pt-PT"/>
+        </w:rPr>
+        <w:t xml:space="preserve"> o pagamento</w:t>
       </w:r>
       <w:r>
         <w:rPr>
@@ -4867,8 +5256,16 @@
         <w:rPr>
           <w:lang w:val="pt-PT"/>
         </w:rPr>
-        <w:t>"Erro ao efectuar</w:t>
-      </w:r>
+        <w:t xml:space="preserve">"Erro ao </w:t>
+      </w:r>
+      <w:proofErr w:type="spellStart"/>
+      <w:r>
+        <w:rPr>
+          <w:lang w:val="pt-PT"/>
+        </w:rPr>
+        <w:t>efectuar</w:t>
+      </w:r>
+      <w:proofErr w:type="spellEnd"/>
       <w:r>
         <w:rPr>
           <w:lang w:val="pt-PT"/>
@@ -4929,6 +5326,7 @@
         </w:rPr>
         <w:t xml:space="preserve"> O sistema envia para o </w:t>
       </w:r>
+      <w:proofErr w:type="gramStart"/>
       <w:r>
         <w:rPr>
           <w:i/>
@@ -4936,6 +5334,7 @@
         </w:rPr>
         <w:t>email</w:t>
       </w:r>
+      <w:proofErr w:type="gramEnd"/>
       <w:r>
         <w:rPr>
           <w:lang w:val="pt-PT"/>
@@ -4952,8 +5351,16 @@
         <w:rPr>
           <w:lang w:val="pt-PT"/>
         </w:rPr>
-        <w:t>a factura</w:t>
-      </w:r>
+        <w:t xml:space="preserve">a </w:t>
+      </w:r>
+      <w:proofErr w:type="spellStart"/>
+      <w:r>
+        <w:rPr>
+          <w:lang w:val="pt-PT"/>
+        </w:rPr>
+        <w:t>factura</w:t>
+      </w:r>
+      <w:proofErr w:type="spellEnd"/>
       <w:r>
         <w:rPr>
           <w:lang w:val="pt-PT"/>
@@ -4963,24 +5370,36 @@
     </w:p>
     <w:p>
       <w:pPr>
-        <w:rPr>
-          <w:lang w:val="pt-PT"/>
-        </w:rPr>
-      </w:pPr>
-    </w:p>
-    <w:p>
-      <w:pPr>
-        <w:pStyle w:val="Heading1"/>
-        <w:jc w:val="both"/>
-        <w:rPr>
-          <w:lang w:val="pt-PT"/>
-        </w:rPr>
-      </w:pPr>
-      <w:r>
-        <w:rPr>
-          <w:lang w:val="pt-PT"/>
-        </w:rPr>
-        <w:t>3ª Descrição de Caso de Uso</w:t>
+        <w:pStyle w:val="Cabealho1"/>
+        <w:jc w:val="both"/>
+        <w:rPr>
+          <w:rFonts w:asciiTheme="minorHAnsi" w:eastAsiaTheme="minorHAnsi" w:hAnsiTheme="minorHAnsi" w:cstheme="minorBidi"/>
+          <w:color w:val="auto"/>
+          <w:sz w:val="22"/>
+          <w:szCs w:val="22"/>
+          <w:lang w:val="pt-PT"/>
+        </w:rPr>
+      </w:pPr>
+    </w:p>
+    <w:p>
+      <w:pPr>
+        <w:pStyle w:val="Cabealho1"/>
+        <w:jc w:val="both"/>
+        <w:rPr>
+          <w:lang w:val="pt-PT"/>
+        </w:rPr>
+      </w:pPr>
+      <w:r>
+        <w:rPr>
+          <w:lang w:val="pt-PT"/>
+        </w:rPr>
+        <w:t>Descrição de Caso de Uso</w:t>
+      </w:r>
+      <w:r>
+        <w:rPr>
+          <w:lang w:val="pt-PT"/>
+        </w:rPr>
+        <w:t xml:space="preserve"> - 3</w:t>
       </w:r>
     </w:p>
     <w:p>
@@ -5108,6 +5527,7 @@
         </w:rPr>
         <w:t xml:space="preserve">acede o </w:t>
       </w:r>
+      <w:proofErr w:type="gramStart"/>
       <w:r>
         <w:rPr>
           <w:i/>
@@ -5115,6 +5535,7 @@
         </w:rPr>
         <w:t>site</w:t>
       </w:r>
+      <w:proofErr w:type="gramEnd"/>
       <w:r>
         <w:rPr>
           <w:lang w:val="pt-PT"/>
@@ -5223,11 +5644,19 @@
         </w:rPr>
         <w:t xml:space="preserve">istema </w:t>
       </w:r>
-      <w:r>
-        <w:rPr>
-          <w:lang w:val="pt-PT"/>
-        </w:rPr>
-        <w:t>activa o botão "Submeter".</w:t>
+      <w:proofErr w:type="spellStart"/>
+      <w:r>
+        <w:rPr>
+          <w:lang w:val="pt-PT"/>
+        </w:rPr>
+        <w:t>activa</w:t>
+      </w:r>
+      <w:proofErr w:type="spellEnd"/>
+      <w:r>
+        <w:rPr>
+          <w:lang w:val="pt-PT"/>
+        </w:rPr>
+        <w:t xml:space="preserve"> o botão "Submeter".</w:t>
       </w:r>
     </w:p>
     <w:p>
@@ -5257,6 +5686,7 @@
         </w:rPr>
         <w:t xml:space="preserve">6) O sistema envia automaticamente para o </w:t>
       </w:r>
+      <w:proofErr w:type="gramStart"/>
       <w:r>
         <w:rPr>
           <w:i/>
@@ -5264,6 +5694,7 @@
         </w:rPr>
         <w:t>email</w:t>
       </w:r>
+      <w:proofErr w:type="gramEnd"/>
       <w:r>
         <w:rPr>
           <w:lang w:val="pt-PT"/>
@@ -5303,78 +5734,2040 @@
         <w:rPr>
           <w:lang w:val="pt-PT"/>
         </w:rPr>
+        <w:t>7</w:t>
+      </w:r>
+      <w:r>
+        <w:rPr>
+          <w:lang w:val="pt-PT"/>
+        </w:rPr>
+        <w:t xml:space="preserve">) O turista entra no seu </w:t>
+      </w:r>
+      <w:proofErr w:type="gramStart"/>
+      <w:r>
+        <w:rPr>
+          <w:i/>
+          <w:lang w:val="pt-PT"/>
+        </w:rPr>
+        <w:t>email</w:t>
+      </w:r>
+      <w:proofErr w:type="gramEnd"/>
+      <w:r>
+        <w:rPr>
+          <w:lang w:val="pt-PT"/>
+        </w:rPr>
+        <w:t xml:space="preserve"> e confirma o regist</w:t>
+      </w:r>
+      <w:r>
+        <w:rPr>
+          <w:lang w:val="pt-PT"/>
+        </w:rPr>
+        <w:t xml:space="preserve">o no </w:t>
+      </w:r>
+      <w:r>
+        <w:rPr>
+          <w:i/>
+          <w:lang w:val="pt-PT"/>
+        </w:rPr>
+        <w:t>link</w:t>
+      </w:r>
+      <w:r>
+        <w:rPr>
+          <w:lang w:val="pt-PT"/>
+        </w:rPr>
+        <w:t xml:space="preserve"> de confirmação.</w:t>
+      </w:r>
+    </w:p>
+    <w:p>
+      <w:pPr>
+        <w:jc w:val="both"/>
+        <w:rPr>
+          <w:lang w:val="pt-PT"/>
+        </w:rPr>
+      </w:pPr>
+      <w:r>
+        <w:rPr>
+          <w:lang w:val="pt-PT"/>
+        </w:rPr>
+        <w:t>8) O s</w:t>
+      </w:r>
+      <w:r>
+        <w:rPr>
+          <w:lang w:val="pt-PT"/>
+        </w:rPr>
+        <w:t xml:space="preserve">istema </w:t>
+      </w:r>
+      <w:r>
+        <w:rPr>
+          <w:lang w:val="pt-PT"/>
+        </w:rPr>
+        <w:t>exibe o perfil de</w:t>
+      </w:r>
+      <w:r>
+        <w:rPr>
+          <w:lang w:val="pt-PT"/>
+        </w:rPr>
+        <w:t xml:space="preserve"> utilizador do turista.</w:t>
+      </w:r>
+    </w:p>
+    <w:p>
+      <w:pPr>
+        <w:jc w:val="both"/>
+        <w:rPr>
+          <w:b/>
+          <w:lang w:val="pt-PT"/>
+        </w:rPr>
+      </w:pPr>
+      <w:r>
+        <w:rPr>
+          <w:b/>
+          <w:lang w:val="pt-PT"/>
+        </w:rPr>
+        <w:t>Caminhos Alternativos:</w:t>
+      </w:r>
+    </w:p>
+    <w:p>
+      <w:pPr>
+        <w:jc w:val="both"/>
+        <w:rPr>
+          <w:lang w:val="pt-PT"/>
+        </w:rPr>
+      </w:pPr>
+      <w:r>
+        <w:rPr>
+          <w:lang w:val="pt-PT"/>
+        </w:rPr>
+        <w:t>5.</w:t>
+      </w:r>
+      <w:r>
+        <w:rPr>
+          <w:lang w:val="pt-PT"/>
+        </w:rPr>
+        <w:t>a) Se os campos preenchidos contiverem dados inválidos (</w:t>
+      </w:r>
+      <w:r>
+        <w:rPr>
+          <w:i/>
+          <w:lang w:val="pt-PT"/>
+        </w:rPr>
+        <w:t>email</w:t>
+      </w:r>
+      <w:r>
+        <w:rPr>
+          <w:lang w:val="pt-PT"/>
+        </w:rPr>
+        <w:t xml:space="preserve">, número de telefone, </w:t>
+      </w:r>
+      <w:proofErr w:type="spellStart"/>
+      <w:r>
+        <w:rPr>
+          <w:lang w:val="pt-PT"/>
+        </w:rPr>
+        <w:t>etc</w:t>
+      </w:r>
+      <w:proofErr w:type="spellEnd"/>
+      <w:r>
+        <w:rPr>
+          <w:lang w:val="pt-PT"/>
+        </w:rPr>
+        <w:t>), o sistema realça os campos inválidos.</w:t>
+      </w:r>
+    </w:p>
+    <w:p>
+      <w:pPr>
+        <w:jc w:val="both"/>
+        <w:rPr>
+          <w:lang w:val="pt-PT"/>
+        </w:rPr>
+      </w:pPr>
+      <w:r>
+        <w:rPr>
+          <w:lang w:val="pt-PT"/>
+        </w:rPr>
+        <w:t>6</w:t>
+      </w:r>
+      <w:r>
+        <w:rPr>
+          <w:lang w:val="pt-PT"/>
+        </w:rPr>
+        <w:t xml:space="preserve">.a) </w:t>
+      </w:r>
+      <w:r>
+        <w:rPr>
+          <w:lang w:val="pt-PT"/>
+        </w:rPr>
+        <w:t>S</w:t>
+      </w:r>
+      <w:r>
+        <w:rPr>
+          <w:lang w:val="pt-PT"/>
+        </w:rPr>
+        <w:t xml:space="preserve">e </w:t>
+      </w:r>
+      <w:r>
+        <w:rPr>
+          <w:lang w:val="pt-PT"/>
+        </w:rPr>
+        <w:t>o turista não confirmar o regist</w:t>
+      </w:r>
+      <w:r>
+        <w:rPr>
+          <w:lang w:val="pt-PT"/>
+        </w:rPr>
+        <w:t>o</w:t>
+      </w:r>
+      <w:r>
+        <w:rPr>
+          <w:lang w:val="pt-PT"/>
+        </w:rPr>
+        <w:t>,</w:t>
+      </w:r>
+      <w:r>
+        <w:rPr>
+          <w:lang w:val="pt-PT"/>
+        </w:rPr>
+        <w:t xml:space="preserve"> o sistema nunca mostrará o perfil do turista.</w:t>
+      </w:r>
+    </w:p>
+    <w:p>
+      <w:pPr>
+        <w:jc w:val="both"/>
+        <w:rPr>
+          <w:lang w:val="pt-PT"/>
+        </w:rPr>
+      </w:pPr>
+      <w:r>
+        <w:rPr>
+          <w:b/>
+          <w:lang w:val="pt-PT"/>
+        </w:rPr>
+        <w:t>Suplementos:</w:t>
+      </w:r>
+      <w:r>
+        <w:rPr>
+          <w:lang w:val="pt-PT"/>
+        </w:rPr>
+        <w:t xml:space="preserve"> </w:t>
+      </w:r>
+      <w:r>
+        <w:rPr>
+          <w:lang w:val="pt-PT"/>
+        </w:rPr>
+        <w:t xml:space="preserve">Testar problemas na validação de campos, envio de </w:t>
+      </w:r>
+      <w:r>
+        <w:rPr>
+          <w:i/>
+          <w:lang w:val="pt-PT"/>
+        </w:rPr>
+        <w:t>email</w:t>
+      </w:r>
+      <w:r>
+        <w:rPr>
+          <w:lang w:val="pt-PT"/>
+        </w:rPr>
+        <w:t xml:space="preserve"> de confirmação </w:t>
+      </w:r>
+      <w:proofErr w:type="gramStart"/>
+      <w:r>
+        <w:rPr>
+          <w:lang w:val="pt-PT"/>
+        </w:rPr>
+        <w:t>e  autenticação</w:t>
+      </w:r>
+      <w:proofErr w:type="gramEnd"/>
+      <w:r>
+        <w:rPr>
+          <w:lang w:val="pt-PT"/>
+        </w:rPr>
+        <w:t xml:space="preserve"> do turista.</w:t>
+      </w:r>
+    </w:p>
+    <w:p>
+      <w:pPr>
+        <w:jc w:val="both"/>
+        <w:rPr>
+          <w:lang w:val="pt-PT"/>
+        </w:rPr>
+      </w:pPr>
+      <w:r>
+        <w:rPr>
+          <w:b/>
+          <w:lang w:val="pt-PT"/>
+        </w:rPr>
+        <w:t>Pós-condição:</w:t>
+      </w:r>
+      <w:r>
+        <w:rPr>
+          <w:lang w:val="pt-PT"/>
+        </w:rPr>
+        <w:t xml:space="preserve"> O sistema envia para o </w:t>
+      </w:r>
+      <w:proofErr w:type="gramStart"/>
+      <w:r>
+        <w:rPr>
+          <w:i/>
+          <w:lang w:val="pt-PT"/>
+        </w:rPr>
+        <w:t>email</w:t>
+      </w:r>
+      <w:proofErr w:type="gramEnd"/>
+      <w:r>
+        <w:rPr>
+          <w:lang w:val="pt-PT"/>
+        </w:rPr>
+        <w:t xml:space="preserve"> do turista um agradeci</w:t>
+      </w:r>
+      <w:r>
+        <w:rPr>
+          <w:lang w:val="pt-PT"/>
+        </w:rPr>
+        <w:t>mento pelo regist</w:t>
+      </w:r>
+      <w:r>
+        <w:rPr>
+          <w:lang w:val="pt-PT"/>
+        </w:rPr>
+        <w:t xml:space="preserve">o </w:t>
+      </w:r>
+      <w:r>
+        <w:rPr>
+          <w:lang w:val="pt-PT"/>
+        </w:rPr>
+        <w:t>com uma mensagem de</w:t>
+      </w:r>
+      <w:r>
+        <w:rPr>
+          <w:lang w:val="pt-PT"/>
+        </w:rPr>
+        <w:t xml:space="preserve"> boas vindas.</w:t>
+      </w:r>
+    </w:p>
+    <w:p>
+      <w:pPr>
+        <w:rPr>
+          <w:lang w:val="pt-PT"/>
+        </w:rPr>
+      </w:pPr>
+    </w:p>
+    <w:p>
+      <w:pPr>
+        <w:pStyle w:val="Cabealho1"/>
+        <w:jc w:val="both"/>
+        <w:rPr>
+          <w:lang w:val="pt-PT"/>
+        </w:rPr>
+      </w:pPr>
+      <w:r>
+        <w:rPr>
+          <w:lang w:val="pt-PT"/>
+        </w:rPr>
+        <w:t>Descrição de Caso de Uso – 4</w:t>
+      </w:r>
+    </w:p>
+    <w:p>
+      <w:pPr>
+        <w:rPr>
+          <w:lang w:val="pt-PT"/>
+        </w:rPr>
+      </w:pPr>
+    </w:p>
+    <w:p>
+      <w:pPr>
+        <w:jc w:val="both"/>
+        <w:rPr>
+          <w:lang w:val="pt-PT"/>
+        </w:rPr>
+      </w:pPr>
+      <w:r>
+        <w:rPr>
+          <w:b/>
+          <w:lang w:val="pt-PT"/>
+        </w:rPr>
+        <w:t>Nome:</w:t>
+      </w:r>
+      <w:r>
+        <w:rPr>
+          <w:lang w:val="pt-PT"/>
+        </w:rPr>
+        <w:t xml:space="preserve"> Criar Trilho.</w:t>
+      </w:r>
+    </w:p>
+    <w:p>
+      <w:pPr>
+        <w:jc w:val="both"/>
+        <w:rPr>
+          <w:lang w:val="pt-PT"/>
+        </w:rPr>
+      </w:pPr>
+      <w:r>
+        <w:rPr>
+          <w:b/>
+          <w:lang w:val="pt-PT"/>
+        </w:rPr>
+        <w:t>Descrição:</w:t>
+      </w:r>
+      <w:r>
+        <w:rPr>
+          <w:lang w:val="pt-PT"/>
+        </w:rPr>
+        <w:t xml:space="preserve"> O </w:t>
+      </w:r>
+      <w:r>
+        <w:rPr>
+          <w:lang w:val="pt-PT"/>
+        </w:rPr>
+        <w:t>Professor/Gestor</w:t>
+      </w:r>
+      <w:r>
+        <w:rPr>
+          <w:lang w:val="pt-PT"/>
+        </w:rPr>
+        <w:t xml:space="preserve"> </w:t>
+      </w:r>
+      <w:r>
+        <w:rPr>
+          <w:lang w:val="pt-PT"/>
+        </w:rPr>
+        <w:t>cria um novo trilho.</w:t>
+      </w:r>
+    </w:p>
+    <w:p>
+      <w:pPr>
+        <w:jc w:val="both"/>
+        <w:rPr>
+          <w:lang w:val="pt-PT"/>
+        </w:rPr>
+      </w:pPr>
+      <w:r>
+        <w:rPr>
+          <w:b/>
+          <w:lang w:val="pt-PT"/>
+        </w:rPr>
+        <w:t>Pré-condição:</w:t>
+      </w:r>
+      <w:r>
+        <w:rPr>
+          <w:b/>
+          <w:lang w:val="pt-PT"/>
+        </w:rPr>
+        <w:t xml:space="preserve"> </w:t>
+      </w:r>
+      <w:r>
+        <w:rPr>
+          <w:lang w:val="pt-PT"/>
+        </w:rPr>
+        <w:t xml:space="preserve">O </w:t>
+      </w:r>
+      <w:r>
+        <w:rPr>
+          <w:lang w:val="pt-PT"/>
+        </w:rPr>
+        <w:t>Professor/Gestor fez</w:t>
+      </w:r>
+      <w:r>
+        <w:rPr>
+          <w:lang w:val="pt-PT"/>
+        </w:rPr>
+        <w:t xml:space="preserve"> </w:t>
+      </w:r>
+      <w:r>
+        <w:rPr>
+          <w:i/>
+          <w:lang w:val="pt-PT"/>
+        </w:rPr>
+        <w:t>login</w:t>
+      </w:r>
+      <w:r>
+        <w:rPr>
+          <w:lang w:val="pt-PT"/>
+        </w:rPr>
+        <w:t xml:space="preserve"> válido.</w:t>
+      </w:r>
+    </w:p>
+    <w:p>
+      <w:pPr>
+        <w:jc w:val="both"/>
+        <w:rPr>
+          <w:b/>
+          <w:lang w:val="pt-PT"/>
+        </w:rPr>
+      </w:pPr>
+      <w:r>
+        <w:rPr>
+          <w:b/>
+          <w:lang w:val="pt-PT"/>
+        </w:rPr>
+        <w:t>Caminho Principal:</w:t>
+      </w:r>
+    </w:p>
+    <w:p>
+      <w:pPr>
+        <w:jc w:val="both"/>
+        <w:rPr>
+          <w:lang w:val="pt-PT"/>
+        </w:rPr>
+      </w:pPr>
+      <w:r>
+        <w:rPr>
+          <w:lang w:val="pt-PT"/>
+        </w:rPr>
+        <w:t>1</w:t>
+      </w:r>
+      <w:r>
+        <w:rPr>
+          <w:lang w:val="pt-PT"/>
+        </w:rPr>
+        <w:t xml:space="preserve">) </w:t>
+      </w:r>
+      <w:r>
+        <w:rPr>
+          <w:lang w:val="pt-PT"/>
+        </w:rPr>
+        <w:t xml:space="preserve">O Professor/Gestor escolhe página de </w:t>
+      </w:r>
+      <w:r>
+        <w:rPr>
+          <w:lang w:val="pt-PT"/>
+        </w:rPr>
+        <w:t>Trilhos para criar trilho.</w:t>
+      </w:r>
+    </w:p>
+    <w:p>
+      <w:pPr>
+        <w:jc w:val="both"/>
+        <w:rPr>
+          <w:lang w:val="pt-PT"/>
+        </w:rPr>
+      </w:pPr>
+      <w:r>
+        <w:rPr>
+          <w:lang w:val="pt-PT"/>
+        </w:rPr>
+        <w:t>2) O sistema mostra página com tabela de trilhos existentes.</w:t>
+      </w:r>
+    </w:p>
+    <w:p>
+      <w:pPr>
+        <w:jc w:val="both"/>
+        <w:rPr>
+          <w:lang w:val="pt-PT"/>
+        </w:rPr>
+      </w:pPr>
+      <w:r>
+        <w:rPr>
+          <w:lang w:val="pt-PT"/>
+        </w:rPr>
+        <w:t>3) O Professor/Gestor prime botão Adicionar Trilho.</w:t>
+      </w:r>
+    </w:p>
+    <w:p>
+      <w:pPr>
+        <w:jc w:val="both"/>
+        <w:rPr>
+          <w:lang w:val="pt-PT"/>
+        </w:rPr>
+      </w:pPr>
+      <w:r>
+        <w:rPr>
+          <w:lang w:val="pt-PT"/>
+        </w:rPr>
+        <w:t>4</w:t>
+      </w:r>
+      <w:r>
+        <w:rPr>
+          <w:lang w:val="pt-PT"/>
+        </w:rPr>
+        <w:t xml:space="preserve">) O sistema </w:t>
+      </w:r>
+      <w:r>
+        <w:rPr>
+          <w:lang w:val="pt-PT"/>
+        </w:rPr>
+        <w:t>mostra p</w:t>
+      </w:r>
+      <w:r>
+        <w:rPr>
+          <w:lang w:val="pt-PT"/>
+        </w:rPr>
+        <w:t>ágina</w:t>
+      </w:r>
+      <w:r>
+        <w:rPr>
+          <w:lang w:val="pt-PT"/>
+        </w:rPr>
+        <w:t xml:space="preserve"> </w:t>
+      </w:r>
+      <w:r>
+        <w:rPr>
+          <w:lang w:val="pt-PT"/>
+        </w:rPr>
+        <w:t>Criar</w:t>
+      </w:r>
+      <w:r>
+        <w:rPr>
+          <w:lang w:val="pt-PT"/>
+        </w:rPr>
+        <w:t xml:space="preserve"> Trilho</w:t>
+      </w:r>
+      <w:r>
+        <w:rPr>
+          <w:lang w:val="pt-PT"/>
+        </w:rPr>
+        <w:t xml:space="preserve"> com campos</w:t>
+      </w:r>
+      <w:r>
+        <w:rPr>
+          <w:lang w:val="pt-PT"/>
+        </w:rPr>
+        <w:t xml:space="preserve"> </w:t>
+      </w:r>
+      <w:r>
+        <w:rPr>
+          <w:lang w:val="pt-PT"/>
+        </w:rPr>
+        <w:t xml:space="preserve">de </w:t>
+      </w:r>
+      <w:proofErr w:type="gramStart"/>
+      <w:r>
+        <w:rPr>
+          <w:lang w:val="pt-PT"/>
+        </w:rPr>
+        <w:t>input</w:t>
+      </w:r>
+      <w:proofErr w:type="gramEnd"/>
+      <w:r>
+        <w:rPr>
+          <w:lang w:val="pt-PT"/>
+        </w:rPr>
+        <w:t>:</w:t>
+      </w:r>
+    </w:p>
+    <w:p>
+      <w:pPr>
+        <w:jc w:val="both"/>
+        <w:rPr>
+          <w:lang w:val="pt-PT"/>
+        </w:rPr>
+      </w:pPr>
+      <w:r>
+        <w:rPr>
+          <w:lang w:val="pt-PT"/>
+        </w:rPr>
+        <w:tab/>
+        <w:t>.</w:t>
+      </w:r>
+      <w:r>
+        <w:rPr>
+          <w:lang w:val="pt-PT"/>
+        </w:rPr>
+        <w:t>Nome Trilho</w:t>
+      </w:r>
+    </w:p>
+    <w:p>
+      <w:pPr>
+        <w:jc w:val="both"/>
+        <w:rPr>
+          <w:color w:val="FF0000"/>
+          <w:lang w:val="pt-PT"/>
+        </w:rPr>
+      </w:pPr>
+      <w:r>
+        <w:rPr>
+          <w:lang w:val="pt-PT"/>
+        </w:rPr>
+        <w:tab/>
+        <w:t xml:space="preserve">.Descrição </w:t>
+      </w:r>
+      <w:r>
+        <w:rPr>
+          <w:lang w:val="pt-PT"/>
+        </w:rPr>
+        <w:t>Trilho</w:t>
+      </w:r>
+      <w:r>
+        <w:rPr>
+          <w:lang w:val="pt-PT"/>
+        </w:rPr>
+        <w:t xml:space="preserve"> </w:t>
+      </w:r>
+    </w:p>
+    <w:p>
+      <w:pPr>
+        <w:jc w:val="both"/>
+        <w:rPr>
+          <w:lang w:val="pt-PT"/>
+        </w:rPr>
+      </w:pPr>
+      <w:r>
+        <w:rPr>
+          <w:color w:val="FF0000"/>
+          <w:lang w:val="pt-PT"/>
+        </w:rPr>
+        <w:tab/>
+      </w:r>
+      <w:r>
+        <w:rPr>
+          <w:lang w:val="pt-PT"/>
+        </w:rPr>
+        <w:t>.Foto do Trilho</w:t>
+      </w:r>
+      <w:r>
+        <w:rPr>
+          <w:lang w:val="pt-PT"/>
+        </w:rPr>
+        <w:t xml:space="preserve"> </w:t>
+      </w:r>
+    </w:p>
+    <w:p>
+      <w:pPr>
+        <w:jc w:val="both"/>
+        <w:rPr>
+          <w:lang w:val="pt-PT"/>
+        </w:rPr>
+      </w:pPr>
+      <w:r>
+        <w:rPr>
+          <w:lang w:val="pt-PT"/>
+        </w:rPr>
+        <w:tab/>
+        <w:t>.Distancia Trilho</w:t>
+      </w:r>
+    </w:p>
+    <w:p>
+      <w:pPr>
+        <w:jc w:val="both"/>
+        <w:rPr>
+          <w:lang w:val="pt-PT"/>
+        </w:rPr>
+      </w:pPr>
+      <w:r>
+        <w:rPr>
+          <w:lang w:val="pt-PT"/>
+        </w:rPr>
+        <w:tab/>
+        <w:t>.Inicio Trilho</w:t>
+      </w:r>
+    </w:p>
+    <w:p>
+      <w:pPr>
+        <w:jc w:val="both"/>
+        <w:rPr>
+          <w:lang w:val="pt-PT"/>
+        </w:rPr>
+      </w:pPr>
+      <w:r>
+        <w:rPr>
+          <w:lang w:val="pt-PT"/>
+        </w:rPr>
+        <w:tab/>
+        <w:t>.Fim Trilho</w:t>
+      </w:r>
+    </w:p>
+    <w:p>
+      <w:pPr>
+        <w:jc w:val="both"/>
+        <w:rPr>
+          <w:lang w:val="pt-PT"/>
+        </w:rPr>
+      </w:pPr>
+      <w:r>
+        <w:rPr>
+          <w:lang w:val="pt-PT"/>
+        </w:rPr>
+        <w:tab/>
+        <w:t>.Dificuldade</w:t>
+      </w:r>
+    </w:p>
+    <w:p>
+      <w:pPr>
+        <w:jc w:val="both"/>
+        <w:rPr>
+          <w:lang w:val="pt-PT"/>
+        </w:rPr>
+      </w:pPr>
+      <w:r>
+        <w:rPr>
+          <w:lang w:val="pt-PT"/>
+        </w:rPr>
+        <w:tab/>
+        <w:t>.Observação Dificuldade</w:t>
+      </w:r>
+      <w:r>
+        <w:rPr>
+          <w:lang w:val="pt-PT"/>
+        </w:rPr>
+        <w:t>,</w:t>
+      </w:r>
+    </w:p>
+    <w:p>
+      <w:pPr>
+        <w:jc w:val="both"/>
+        <w:rPr>
+          <w:lang w:val="pt-PT"/>
+        </w:rPr>
+      </w:pPr>
+      <w:r>
+        <w:rPr>
+          <w:lang w:val="pt-PT"/>
+        </w:rPr>
+        <w:tab/>
+        <w:t>…</w:t>
+      </w:r>
+    </w:p>
+    <w:p>
+      <w:pPr>
+        <w:jc w:val="both"/>
+        <w:rPr>
+          <w:lang w:val="pt-PT"/>
+        </w:rPr>
+      </w:pPr>
+      <w:r>
+        <w:rPr>
+          <w:lang w:val="pt-PT"/>
+        </w:rPr>
+        <w:t>5</w:t>
+      </w:r>
+      <w:r>
+        <w:rPr>
+          <w:lang w:val="pt-PT"/>
+        </w:rPr>
+        <w:t xml:space="preserve">) </w:t>
+      </w:r>
+      <w:r>
+        <w:rPr>
+          <w:lang w:val="pt-PT"/>
+        </w:rPr>
+        <w:t>O Professor/Gestor</w:t>
+      </w:r>
+      <w:r>
+        <w:rPr>
+          <w:lang w:val="pt-PT"/>
+        </w:rPr>
+        <w:t xml:space="preserve"> preenche os campos e </w:t>
+      </w:r>
+      <w:r>
+        <w:rPr>
+          <w:lang w:val="pt-PT"/>
+        </w:rPr>
+        <w:t>submete</w:t>
+      </w:r>
+      <w:r>
+        <w:rPr>
+          <w:lang w:val="pt-PT"/>
+        </w:rPr>
+        <w:t xml:space="preserve"> formulário</w:t>
+      </w:r>
+      <w:r>
+        <w:rPr>
+          <w:lang w:val="pt-PT"/>
+        </w:rPr>
+        <w:t>.</w:t>
+      </w:r>
+    </w:p>
+    <w:p>
+      <w:pPr>
+        <w:jc w:val="both"/>
+        <w:rPr>
+          <w:lang w:val="pt-PT"/>
+        </w:rPr>
+      </w:pPr>
+      <w:r>
+        <w:rPr>
+          <w:lang w:val="pt-PT"/>
+        </w:rPr>
         <w:lastRenderedPageBreak/>
-        <w:t>7</w:t>
-      </w:r>
-      <w:r>
-        <w:rPr>
-          <w:lang w:val="pt-PT"/>
-        </w:rPr>
-        <w:t xml:space="preserve">) O turista entra no seu </w:t>
+        <w:t>6</w:t>
+      </w:r>
+      <w:r>
+        <w:rPr>
+          <w:lang w:val="pt-PT"/>
+        </w:rPr>
+        <w:t>)</w:t>
+      </w:r>
+      <w:r>
+        <w:rPr>
+          <w:lang w:val="pt-PT"/>
+        </w:rPr>
+        <w:t xml:space="preserve"> </w:t>
+      </w:r>
+      <w:r>
+        <w:rPr>
+          <w:lang w:val="pt-PT"/>
+        </w:rPr>
+        <w:t>O sistema mostra página</w:t>
+      </w:r>
+      <w:r>
+        <w:rPr>
+          <w:lang w:val="pt-PT"/>
+        </w:rPr>
+        <w:t xml:space="preserve"> de</w:t>
+      </w:r>
+      <w:r>
+        <w:rPr>
+          <w:lang w:val="pt-PT"/>
+        </w:rPr>
+        <w:t xml:space="preserve"> Trilhos com novo trilho adicionado.</w:t>
+      </w:r>
+    </w:p>
+    <w:p>
+      <w:pPr>
+        <w:jc w:val="both"/>
+        <w:rPr>
+          <w:lang w:val="pt-PT"/>
+        </w:rPr>
+      </w:pPr>
+    </w:p>
+    <w:p>
+      <w:pPr>
+        <w:jc w:val="both"/>
+        <w:rPr>
+          <w:b/>
+          <w:lang w:val="pt-PT"/>
+        </w:rPr>
+      </w:pPr>
+      <w:r>
+        <w:rPr>
+          <w:b/>
+          <w:lang w:val="pt-PT"/>
+        </w:rPr>
+        <w:t>Caminhos Alternativos:</w:t>
+      </w:r>
+    </w:p>
+    <w:p>
+      <w:pPr>
+        <w:jc w:val="both"/>
+        <w:rPr>
+          <w:lang w:val="pt-PT"/>
+        </w:rPr>
+      </w:pPr>
+      <w:r>
+        <w:rPr>
+          <w:lang w:val="pt-PT"/>
+        </w:rPr>
+        <w:t>5</w:t>
+      </w:r>
+      <w:r>
+        <w:rPr>
+          <w:lang w:val="pt-PT"/>
+        </w:rPr>
+        <w:t xml:space="preserve">.a) Se o </w:t>
+      </w:r>
+      <w:r>
+        <w:rPr>
+          <w:lang w:val="pt-PT"/>
+        </w:rPr>
+        <w:t>Professor/Gestor deixar um ou mais campos por preencher, o sistema mostra uma</w:t>
+      </w:r>
+      <w:r>
+        <w:rPr>
+          <w:lang w:val="pt-PT"/>
+        </w:rPr>
+        <w:t xml:space="preserve"> ou mais mensagens “Campo (nome </w:t>
+      </w:r>
+      <w:r>
+        <w:rPr>
+          <w:lang w:val="pt-PT"/>
+        </w:rPr>
+        <w:t>campo) por preencher”.</w:t>
+      </w:r>
+    </w:p>
+    <w:p>
+      <w:pPr>
+        <w:jc w:val="both"/>
+        <w:rPr>
+          <w:lang w:val="pt-PT"/>
+        </w:rPr>
+      </w:pPr>
+      <w:r>
+        <w:rPr>
+          <w:lang w:val="pt-PT"/>
+        </w:rPr>
+        <w:t>5</w:t>
+      </w:r>
+      <w:r>
+        <w:rPr>
+          <w:lang w:val="pt-PT"/>
+        </w:rPr>
+        <w:t>.b</w:t>
+      </w:r>
+      <w:r>
+        <w:rPr>
+          <w:lang w:val="pt-PT"/>
+        </w:rPr>
+        <w:t>) Se</w:t>
+      </w:r>
+      <w:r>
+        <w:rPr>
+          <w:lang w:val="pt-PT"/>
+        </w:rPr>
+        <w:t xml:space="preserve"> o</w:t>
+      </w:r>
+      <w:r>
+        <w:rPr>
+          <w:lang w:val="pt-PT"/>
+        </w:rPr>
+        <w:t xml:space="preserve"> </w:t>
+      </w:r>
+      <w:r>
+        <w:rPr>
+          <w:lang w:val="pt-PT"/>
+        </w:rPr>
+        <w:t>Professor/Gestor introduzir valores inválidos num ou mais campos, o sistema exibe uma ou mais mensagens “</w:t>
+      </w:r>
+      <w:r>
+        <w:rPr>
+          <w:lang w:val="pt-PT"/>
+        </w:rPr>
+        <w:t xml:space="preserve"> </w:t>
+      </w:r>
+      <w:r>
+        <w:rPr>
+          <w:lang w:val="pt-PT"/>
+        </w:rPr>
+        <w:t>Campo (</w:t>
+      </w:r>
+      <w:r>
+        <w:rPr>
+          <w:lang w:val="pt-PT"/>
+        </w:rPr>
+        <w:t xml:space="preserve">nome </w:t>
+      </w:r>
+      <w:r>
+        <w:rPr>
+          <w:lang w:val="pt-PT"/>
+        </w:rPr>
+        <w:t>campo</w:t>
+      </w:r>
+      <w:r>
+        <w:rPr>
+          <w:lang w:val="pt-PT"/>
+        </w:rPr>
+        <w:t>) só admite valores</w:t>
+      </w:r>
+      <w:r>
+        <w:rPr>
+          <w:lang w:val="pt-PT"/>
+        </w:rPr>
+        <w:t xml:space="preserve">: (intervalo </w:t>
+      </w:r>
+      <w:r>
+        <w:rPr>
+          <w:lang w:val="pt-PT"/>
+        </w:rPr>
+        <w:t xml:space="preserve">válido) </w:t>
+      </w:r>
+      <w:r>
+        <w:rPr>
+          <w:lang w:val="pt-PT"/>
+        </w:rPr>
+        <w:t>”</w:t>
+      </w:r>
+      <w:r>
+        <w:rPr>
+          <w:lang w:val="pt-PT"/>
+        </w:rPr>
+        <w:t>.</w:t>
+      </w:r>
+    </w:p>
+    <w:p>
+      <w:pPr>
+        <w:jc w:val="both"/>
+        <w:rPr>
+          <w:lang w:val="pt-PT"/>
+        </w:rPr>
+      </w:pPr>
+      <w:r>
+        <w:rPr>
+          <w:lang w:val="pt-PT"/>
+        </w:rPr>
+        <w:t xml:space="preserve"> Exemplo: </w:t>
+      </w:r>
+    </w:p>
+    <w:p>
+      <w:pPr>
+        <w:jc w:val="both"/>
+        <w:rPr>
+          <w:lang w:val="pt-PT"/>
+        </w:rPr>
+      </w:pPr>
+      <w:r>
+        <w:rPr>
+          <w:lang w:val="pt-PT"/>
+        </w:rPr>
+        <w:t>.</w:t>
+      </w:r>
+      <w:r>
+        <w:rPr>
+          <w:lang w:val="pt-PT"/>
+        </w:rPr>
+        <w:t xml:space="preserve"> </w:t>
+      </w:r>
+      <w:r>
+        <w:rPr>
+          <w:lang w:val="pt-PT"/>
+        </w:rPr>
+        <w:t>Professor/Gestor introduz no campo Distancia valor</w:t>
+      </w:r>
+      <w:r>
+        <w:rPr>
+          <w:lang w:val="pt-PT"/>
+        </w:rPr>
+        <w:t xml:space="preserve"> 5000</w:t>
+      </w:r>
+      <w:r>
+        <w:rPr>
+          <w:lang w:val="pt-PT"/>
+        </w:rPr>
+        <w:t>.</w:t>
+      </w:r>
+    </w:p>
+    <w:p>
+      <w:pPr>
+        <w:jc w:val="both"/>
+        <w:rPr>
+          <w:lang w:val="pt-PT"/>
+        </w:rPr>
+      </w:pPr>
+      <w:r>
+        <w:rPr>
+          <w:lang w:val="pt-PT"/>
+        </w:rPr>
+        <w:t>.Mensagem: “Campo Distancia só admite valores entre 5 e 200”</w:t>
+      </w:r>
+    </w:p>
+    <w:p>
+      <w:pPr>
+        <w:jc w:val="both"/>
+        <w:rPr>
+          <w:lang w:val="pt-PT"/>
+        </w:rPr>
+      </w:pPr>
+      <w:r>
+        <w:rPr>
+          <w:b/>
+          <w:lang w:val="pt-PT"/>
+        </w:rPr>
+        <w:t>Suplementos:</w:t>
+      </w:r>
+      <w:r>
+        <w:rPr>
+          <w:lang w:val="pt-PT"/>
+        </w:rPr>
+        <w:t xml:space="preserve"> Testar problemas </w:t>
+      </w:r>
+      <w:r>
+        <w:rPr>
+          <w:lang w:val="pt-PT"/>
+        </w:rPr>
+        <w:t>na submissão do formulário</w:t>
+      </w:r>
+      <w:r>
+        <w:rPr>
+          <w:lang w:val="pt-PT"/>
+        </w:rPr>
+        <w:t xml:space="preserve"> (</w:t>
+      </w:r>
+      <w:r>
+        <w:rPr>
+          <w:lang w:val="pt-PT"/>
+        </w:rPr>
+        <w:t>Ver exemplo acima).</w:t>
+      </w:r>
+      <w:r>
+        <w:rPr>
+          <w:lang w:val="pt-PT"/>
+        </w:rPr>
+        <w:t xml:space="preserve"> </w:t>
+      </w:r>
+      <w:r>
+        <w:rPr>
+          <w:lang w:val="pt-PT"/>
+        </w:rPr>
+        <w:t xml:space="preserve">Quando crio trilho o estado do trilho por defeito deve ser 1-aberto. </w:t>
+      </w:r>
+    </w:p>
+    <w:p>
+      <w:pPr>
+        <w:jc w:val="both"/>
+        <w:rPr>
+          <w:lang w:val="pt-PT"/>
+        </w:rPr>
+      </w:pPr>
+      <w:r>
+        <w:rPr>
+          <w:b/>
+          <w:lang w:val="pt-PT"/>
+        </w:rPr>
+        <w:t>Pós-condição:</w:t>
+      </w:r>
+      <w:r>
+        <w:rPr>
+          <w:lang w:val="pt-PT"/>
+        </w:rPr>
+        <w:t xml:space="preserve"> </w:t>
+      </w:r>
+      <w:r>
+        <w:rPr>
+          <w:lang w:val="pt-PT"/>
+        </w:rPr>
+        <w:t>Não tem.</w:t>
+      </w:r>
+    </w:p>
+    <w:p>
+      <w:pPr>
+        <w:rPr>
+          <w:lang w:val="pt-PT"/>
+        </w:rPr>
+      </w:pPr>
+    </w:p>
+    <w:p>
+      <w:pPr>
+        <w:pStyle w:val="Cabealho1"/>
+        <w:jc w:val="both"/>
+        <w:rPr>
+          <w:lang w:val="pt-PT"/>
+        </w:rPr>
+      </w:pPr>
+      <w:r>
+        <w:rPr>
+          <w:lang w:val="pt-PT"/>
+        </w:rPr>
+        <w:t>Descrição de Caso de Uso – 5</w:t>
+      </w:r>
+    </w:p>
+    <w:p>
+      <w:pPr>
+        <w:rPr>
+          <w:lang w:val="pt-PT"/>
+        </w:rPr>
+      </w:pPr>
+    </w:p>
+    <w:p>
+      <w:pPr>
+        <w:jc w:val="both"/>
+        <w:rPr>
+          <w:lang w:val="pt-PT"/>
+        </w:rPr>
+      </w:pPr>
+      <w:r>
+        <w:rPr>
+          <w:b/>
+          <w:lang w:val="pt-PT"/>
+        </w:rPr>
+        <w:t>Nome:</w:t>
+      </w:r>
+      <w:r>
+        <w:rPr>
+          <w:lang w:val="pt-PT"/>
+        </w:rPr>
+        <w:t xml:space="preserve"> Alterar Trilho.</w:t>
+      </w:r>
+    </w:p>
+    <w:p>
+      <w:pPr>
+        <w:jc w:val="both"/>
+        <w:rPr>
+          <w:lang w:val="pt-PT"/>
+        </w:rPr>
+      </w:pPr>
+      <w:r>
+        <w:rPr>
+          <w:b/>
+          <w:lang w:val="pt-PT"/>
+        </w:rPr>
+        <w:t>Descrição:</w:t>
+      </w:r>
+      <w:r>
+        <w:rPr>
+          <w:lang w:val="pt-PT"/>
+        </w:rPr>
+        <w:t xml:space="preserve"> O Professor/Gestor altera trilho existente.</w:t>
+      </w:r>
+    </w:p>
+    <w:p>
+      <w:pPr>
+        <w:jc w:val="both"/>
+        <w:rPr>
+          <w:lang w:val="pt-PT"/>
+        </w:rPr>
+      </w:pPr>
+      <w:r>
+        <w:rPr>
+          <w:b/>
+          <w:lang w:val="pt-PT"/>
+        </w:rPr>
+        <w:t>Pré-condição:</w:t>
+      </w:r>
+      <w:r>
+        <w:rPr>
+          <w:b/>
+          <w:lang w:val="pt-PT"/>
+        </w:rPr>
+        <w:t xml:space="preserve"> </w:t>
+      </w:r>
+      <w:r>
+        <w:rPr>
+          <w:lang w:val="pt-PT"/>
+        </w:rPr>
+        <w:t xml:space="preserve">O Professor/Gestor fez </w:t>
       </w:r>
       <w:r>
         <w:rPr>
           <w:i/>
           <w:lang w:val="pt-PT"/>
         </w:rPr>
-        <w:t>email</w:t>
-      </w:r>
-      <w:r>
-        <w:rPr>
-          <w:lang w:val="pt-PT"/>
-        </w:rPr>
-        <w:t xml:space="preserve"> e confirma o regist</w:t>
-      </w:r>
-      <w:r>
-        <w:rPr>
-          <w:lang w:val="pt-PT"/>
-        </w:rPr>
-        <w:t xml:space="preserve">o no </w:t>
+        <w:t>login</w:t>
+      </w:r>
+      <w:r>
+        <w:rPr>
+          <w:lang w:val="pt-PT"/>
+        </w:rPr>
+        <w:t xml:space="preserve"> válido.</w:t>
+      </w:r>
+    </w:p>
+    <w:p>
+      <w:pPr>
+        <w:jc w:val="both"/>
+        <w:rPr>
+          <w:b/>
+          <w:lang w:val="pt-PT"/>
+        </w:rPr>
+      </w:pPr>
+      <w:r>
+        <w:rPr>
+          <w:b/>
+          <w:lang w:val="pt-PT"/>
+        </w:rPr>
+        <w:t>Caminho Principal:</w:t>
+      </w:r>
+    </w:p>
+    <w:p>
+      <w:pPr>
+        <w:jc w:val="both"/>
+        <w:rPr>
+          <w:lang w:val="pt-PT"/>
+        </w:rPr>
+      </w:pPr>
+      <w:r>
+        <w:rPr>
+          <w:lang w:val="pt-PT"/>
+        </w:rPr>
+        <w:t>1</w:t>
+      </w:r>
+      <w:r>
+        <w:rPr>
+          <w:lang w:val="pt-PT"/>
+        </w:rPr>
+        <w:t>) O Professor/Gestor escolhe página</w:t>
+      </w:r>
+      <w:r>
+        <w:rPr>
+          <w:lang w:val="pt-PT"/>
+        </w:rPr>
+        <w:t xml:space="preserve"> de</w:t>
+      </w:r>
+      <w:r>
+        <w:rPr>
+          <w:lang w:val="pt-PT"/>
+        </w:rPr>
+        <w:t xml:space="preserve"> Trilho</w:t>
+      </w:r>
+      <w:r>
+        <w:rPr>
+          <w:lang w:val="pt-PT"/>
+        </w:rPr>
+        <w:t>s</w:t>
+      </w:r>
+      <w:r>
+        <w:rPr>
+          <w:lang w:val="pt-PT"/>
+        </w:rPr>
+        <w:t xml:space="preserve"> para alterar trilhos.</w:t>
+      </w:r>
+    </w:p>
+    <w:p>
+      <w:pPr>
+        <w:jc w:val="both"/>
+        <w:rPr>
+          <w:lang w:val="pt-PT"/>
+        </w:rPr>
+      </w:pPr>
+      <w:r>
+        <w:rPr>
+          <w:lang w:val="pt-PT"/>
+        </w:rPr>
+        <w:t>2) O sistema mostra página com tabela de trilhos existentes.</w:t>
+      </w:r>
+    </w:p>
+    <w:p>
+      <w:pPr>
+        <w:jc w:val="both"/>
+        <w:rPr>
+          <w:lang w:val="pt-PT"/>
+        </w:rPr>
+      </w:pPr>
+      <w:r>
+        <w:rPr>
+          <w:lang w:val="pt-PT"/>
+        </w:rPr>
+        <w:t>3) O Professor/Gestor seleciona o trilho que pretende alterar.</w:t>
+      </w:r>
+    </w:p>
+    <w:p>
+      <w:pPr>
+        <w:jc w:val="both"/>
+        <w:rPr>
+          <w:lang w:val="pt-PT"/>
+        </w:rPr>
+      </w:pPr>
+      <w:r>
+        <w:rPr>
+          <w:lang w:val="pt-PT"/>
+        </w:rPr>
+        <w:t>4</w:t>
+      </w:r>
+      <w:r>
+        <w:rPr>
+          <w:lang w:val="pt-PT"/>
+        </w:rPr>
+        <w:t>) O sistema mostra página</w:t>
+      </w:r>
+      <w:r>
+        <w:rPr>
+          <w:lang w:val="pt-PT"/>
+        </w:rPr>
+        <w:t xml:space="preserve"> </w:t>
+      </w:r>
+      <w:r>
+        <w:rPr>
+          <w:lang w:val="pt-PT"/>
+        </w:rPr>
+        <w:t>Alterar</w:t>
+      </w:r>
+      <w:r>
+        <w:rPr>
+          <w:lang w:val="pt-PT"/>
+        </w:rPr>
+        <w:t xml:space="preserve"> </w:t>
+      </w:r>
+      <w:r>
+        <w:rPr>
+          <w:lang w:val="pt-PT"/>
+        </w:rPr>
+        <w:t>Trilho com</w:t>
+      </w:r>
+      <w:r>
+        <w:rPr>
+          <w:lang w:val="pt-PT"/>
+        </w:rPr>
+        <w:t xml:space="preserve"> </w:t>
+      </w:r>
+      <w:r>
+        <w:rPr>
+          <w:lang w:val="pt-PT"/>
+        </w:rPr>
+        <w:t>os valores do registo em cada campo:</w:t>
+      </w:r>
+    </w:p>
+    <w:p>
+      <w:pPr>
+        <w:jc w:val="both"/>
+        <w:rPr>
+          <w:lang w:val="pt-PT"/>
+        </w:rPr>
+      </w:pPr>
+      <w:r>
+        <w:rPr>
+          <w:lang w:val="pt-PT"/>
+        </w:rPr>
+        <w:tab/>
+        <w:t>.Nome Trilho</w:t>
+      </w:r>
+    </w:p>
+    <w:p>
+      <w:pPr>
+        <w:jc w:val="both"/>
+        <w:rPr>
+          <w:color w:val="FF0000"/>
+          <w:lang w:val="pt-PT"/>
+        </w:rPr>
+      </w:pPr>
+      <w:r>
+        <w:rPr>
+          <w:lang w:val="pt-PT"/>
+        </w:rPr>
+        <w:tab/>
+        <w:t xml:space="preserve">.Descrição Dificuldade </w:t>
+      </w:r>
+    </w:p>
+    <w:p>
+      <w:pPr>
+        <w:jc w:val="both"/>
+        <w:rPr>
+          <w:lang w:val="pt-PT"/>
+        </w:rPr>
+      </w:pPr>
+      <w:r>
+        <w:rPr>
+          <w:color w:val="FF0000"/>
+          <w:lang w:val="pt-PT"/>
+        </w:rPr>
+        <w:tab/>
+      </w:r>
+      <w:r>
+        <w:rPr>
+          <w:lang w:val="pt-PT"/>
+        </w:rPr>
+        <w:t>.Foto do Trilho</w:t>
+      </w:r>
+      <w:r>
+        <w:rPr>
+          <w:lang w:val="pt-PT"/>
+        </w:rPr>
+        <w:t xml:space="preserve"> </w:t>
+      </w:r>
+    </w:p>
+    <w:p>
+      <w:pPr>
+        <w:jc w:val="both"/>
+        <w:rPr>
+          <w:lang w:val="pt-PT"/>
+        </w:rPr>
+      </w:pPr>
+      <w:r>
+        <w:rPr>
+          <w:lang w:val="pt-PT"/>
+        </w:rPr>
+        <w:tab/>
+        <w:t>.Distancia Trilho</w:t>
+      </w:r>
+    </w:p>
+    <w:p>
+      <w:pPr>
+        <w:jc w:val="both"/>
+        <w:rPr>
+          <w:lang w:val="pt-PT"/>
+        </w:rPr>
+      </w:pPr>
+      <w:r>
+        <w:rPr>
+          <w:lang w:val="pt-PT"/>
+        </w:rPr>
+        <w:tab/>
+        <w:t>.Inicio Trilho</w:t>
+      </w:r>
+    </w:p>
+    <w:p>
+      <w:pPr>
+        <w:jc w:val="both"/>
+        <w:rPr>
+          <w:lang w:val="pt-PT"/>
+        </w:rPr>
+      </w:pPr>
+      <w:r>
+        <w:rPr>
+          <w:lang w:val="pt-PT"/>
+        </w:rPr>
+        <w:tab/>
+        <w:t>.Fim Trilho</w:t>
+      </w:r>
+    </w:p>
+    <w:p>
+      <w:pPr>
+        <w:jc w:val="both"/>
+        <w:rPr>
+          <w:lang w:val="pt-PT"/>
+        </w:rPr>
+      </w:pPr>
+      <w:r>
+        <w:rPr>
+          <w:lang w:val="pt-PT"/>
+        </w:rPr>
+        <w:tab/>
+        <w:t>.Dificuldade</w:t>
+      </w:r>
+    </w:p>
+    <w:p>
+      <w:pPr>
+        <w:jc w:val="both"/>
+        <w:rPr>
+          <w:lang w:val="pt-PT"/>
+        </w:rPr>
+      </w:pPr>
+      <w:r>
+        <w:rPr>
+          <w:lang w:val="pt-PT"/>
+        </w:rPr>
+        <w:tab/>
+        <w:t>.Observação Dificuldade</w:t>
+      </w:r>
+    </w:p>
+    <w:p>
+      <w:pPr>
+        <w:jc w:val="both"/>
+        <w:rPr>
+          <w:lang w:val="pt-PT"/>
+        </w:rPr>
+      </w:pPr>
+      <w:r>
+        <w:rPr>
+          <w:lang w:val="pt-PT"/>
+        </w:rPr>
+        <w:lastRenderedPageBreak/>
+        <w:t>5</w:t>
+      </w:r>
+      <w:r>
+        <w:rPr>
+          <w:lang w:val="pt-PT"/>
+        </w:rPr>
+        <w:t xml:space="preserve">) O Professor/Gestor </w:t>
+      </w:r>
+      <w:r>
+        <w:rPr>
+          <w:lang w:val="pt-PT"/>
+        </w:rPr>
+        <w:t>altera o campo que pretende</w:t>
+      </w:r>
+      <w:r>
+        <w:rPr>
+          <w:lang w:val="pt-PT"/>
+        </w:rPr>
+        <w:t xml:space="preserve"> e submete</w:t>
+      </w:r>
+      <w:r>
+        <w:rPr>
+          <w:lang w:val="pt-PT"/>
+        </w:rPr>
+        <w:t xml:space="preserve"> formulário.</w:t>
+      </w:r>
+    </w:p>
+    <w:p>
+      <w:pPr>
+        <w:jc w:val="both"/>
+        <w:rPr>
+          <w:lang w:val="pt-PT"/>
+        </w:rPr>
+      </w:pPr>
+      <w:r>
+        <w:rPr>
+          <w:lang w:val="pt-PT"/>
+        </w:rPr>
+        <w:t>6</w:t>
+      </w:r>
+      <w:r>
+        <w:rPr>
+          <w:lang w:val="pt-PT"/>
+        </w:rPr>
+        <w:t>) O sistema mostra página</w:t>
+      </w:r>
+      <w:r>
+        <w:rPr>
+          <w:lang w:val="pt-PT"/>
+        </w:rPr>
+        <w:t xml:space="preserve"> Trilhos</w:t>
+      </w:r>
+      <w:r>
+        <w:rPr>
+          <w:lang w:val="pt-PT"/>
+        </w:rPr>
+        <w:t xml:space="preserve"> com </w:t>
+      </w:r>
+      <w:r>
+        <w:rPr>
+          <w:lang w:val="pt-PT"/>
+        </w:rPr>
+        <w:t xml:space="preserve">trilho </w:t>
+      </w:r>
+      <w:r>
+        <w:rPr>
+          <w:lang w:val="pt-PT"/>
+        </w:rPr>
+        <w:t>atualizado</w:t>
+      </w:r>
+      <w:r>
+        <w:rPr>
+          <w:lang w:val="pt-PT"/>
+        </w:rPr>
+        <w:t>.</w:t>
+      </w:r>
+    </w:p>
+    <w:p>
+      <w:pPr>
+        <w:jc w:val="both"/>
+        <w:rPr>
+          <w:lang w:val="pt-PT"/>
+        </w:rPr>
+      </w:pPr>
+    </w:p>
+    <w:p>
+      <w:pPr>
+        <w:jc w:val="both"/>
+        <w:rPr>
+          <w:b/>
+          <w:lang w:val="pt-PT"/>
+        </w:rPr>
+      </w:pPr>
+      <w:r>
+        <w:rPr>
+          <w:b/>
+          <w:lang w:val="pt-PT"/>
+        </w:rPr>
+        <w:t>Caminhos Alternativos:</w:t>
+      </w:r>
+    </w:p>
+    <w:p>
+      <w:pPr>
+        <w:jc w:val="both"/>
+        <w:rPr>
+          <w:lang w:val="pt-PT"/>
+        </w:rPr>
+      </w:pPr>
+      <w:r>
+        <w:rPr>
+          <w:lang w:val="pt-PT"/>
+        </w:rPr>
+        <w:t>5</w:t>
+      </w:r>
+      <w:r>
+        <w:rPr>
+          <w:lang w:val="pt-PT"/>
+        </w:rPr>
+        <w:t xml:space="preserve">.a) Se o Professor/Gestor deixar um ou mais campos </w:t>
+      </w:r>
+      <w:r>
+        <w:rPr>
+          <w:lang w:val="pt-PT"/>
+        </w:rPr>
+        <w:t>a nulo</w:t>
+      </w:r>
+      <w:r>
+        <w:rPr>
+          <w:lang w:val="pt-PT"/>
+        </w:rPr>
+        <w:t>, o sistema mostra uma</w:t>
+      </w:r>
+      <w:r>
+        <w:rPr>
+          <w:lang w:val="pt-PT"/>
+        </w:rPr>
+        <w:t xml:space="preserve"> ou mais mensagens “Campo (nome </w:t>
+      </w:r>
+      <w:r>
+        <w:rPr>
+          <w:lang w:val="pt-PT"/>
+        </w:rPr>
+        <w:t>campo) por preencher”.</w:t>
+      </w:r>
+    </w:p>
+    <w:p>
+      <w:pPr>
+        <w:jc w:val="both"/>
+        <w:rPr>
+          <w:lang w:val="pt-PT"/>
+        </w:rPr>
+      </w:pPr>
+      <w:r>
+        <w:rPr>
+          <w:lang w:val="pt-PT"/>
+        </w:rPr>
+        <w:t>5</w:t>
+      </w:r>
+      <w:r>
+        <w:rPr>
+          <w:lang w:val="pt-PT"/>
+        </w:rPr>
+        <w:t xml:space="preserve">.b) Se o Professor/Gestor introduzir valores inválidos num ou mais campos, o sistema exibe uma ou mais mensagens “Campo </w:t>
+      </w:r>
+      <w:r>
+        <w:rPr>
+          <w:lang w:val="pt-PT"/>
+        </w:rPr>
+        <w:t xml:space="preserve">(nome </w:t>
+      </w:r>
+      <w:r>
+        <w:rPr>
+          <w:lang w:val="pt-PT"/>
+        </w:rPr>
+        <w:t xml:space="preserve">campo) só admite valores: (intervalo </w:t>
+      </w:r>
+      <w:r>
+        <w:rPr>
+          <w:lang w:val="pt-PT"/>
+        </w:rPr>
+        <w:t xml:space="preserve">válido) </w:t>
+      </w:r>
+      <w:r>
+        <w:rPr>
+          <w:lang w:val="pt-PT"/>
+        </w:rPr>
+        <w:t>”</w:t>
+      </w:r>
+      <w:r>
+        <w:rPr>
+          <w:lang w:val="pt-PT"/>
+        </w:rPr>
+        <w:t>.</w:t>
+      </w:r>
+    </w:p>
+    <w:p>
+      <w:pPr>
+        <w:jc w:val="both"/>
+        <w:rPr>
+          <w:lang w:val="pt-PT"/>
+        </w:rPr>
+      </w:pPr>
+      <w:r>
+        <w:rPr>
+          <w:lang w:val="pt-PT"/>
+        </w:rPr>
+        <w:t xml:space="preserve">Exemplo: </w:t>
+      </w:r>
+    </w:p>
+    <w:p>
+      <w:pPr>
+        <w:jc w:val="both"/>
+        <w:rPr>
+          <w:lang w:val="pt-PT"/>
+        </w:rPr>
+      </w:pPr>
+      <w:r>
+        <w:rPr>
+          <w:lang w:val="pt-PT"/>
+        </w:rPr>
+        <w:t>.</w:t>
+      </w:r>
+      <w:r>
+        <w:rPr>
+          <w:lang w:val="pt-PT"/>
+        </w:rPr>
+        <w:t xml:space="preserve"> </w:t>
+      </w:r>
+      <w:r>
+        <w:rPr>
+          <w:lang w:val="pt-PT"/>
+        </w:rPr>
+        <w:t>Professor/Gestor introduz no campo Distancia valor 5000.</w:t>
+      </w:r>
+    </w:p>
+    <w:p>
+      <w:pPr>
+        <w:jc w:val="both"/>
+        <w:rPr>
+          <w:lang w:val="pt-PT"/>
+        </w:rPr>
+      </w:pPr>
+      <w:r>
+        <w:rPr>
+          <w:lang w:val="pt-PT"/>
+        </w:rPr>
+        <w:t>.Mensagem: “Campo Distancia só admite valores entre 5 e 200”</w:t>
+      </w:r>
+    </w:p>
+    <w:p>
+      <w:pPr>
+        <w:jc w:val="both"/>
+        <w:rPr>
+          <w:lang w:val="pt-PT"/>
+        </w:rPr>
+      </w:pPr>
+    </w:p>
+    <w:p>
+      <w:pPr>
+        <w:jc w:val="both"/>
+        <w:rPr>
+          <w:lang w:val="pt-PT"/>
+        </w:rPr>
+      </w:pPr>
+      <w:r>
+        <w:rPr>
+          <w:b/>
+          <w:lang w:val="pt-PT"/>
+        </w:rPr>
+        <w:t>Suplementos:</w:t>
+      </w:r>
+      <w:r>
+        <w:rPr>
+          <w:lang w:val="pt-PT"/>
+        </w:rPr>
+        <w:t xml:space="preserve"> Testar problemas na submissão do formulário</w:t>
+      </w:r>
+      <w:r>
+        <w:rPr>
+          <w:lang w:val="pt-PT"/>
+        </w:rPr>
+        <w:t xml:space="preserve"> (</w:t>
+      </w:r>
+      <w:r>
+        <w:rPr>
+          <w:lang w:val="pt-PT"/>
+        </w:rPr>
+        <w:t>Ver exemplo acima</w:t>
+      </w:r>
+      <w:r>
+        <w:rPr>
+          <w:lang w:val="pt-PT"/>
+        </w:rPr>
+        <w:t>)</w:t>
+      </w:r>
+      <w:r>
+        <w:rPr>
+          <w:lang w:val="pt-PT"/>
+        </w:rPr>
+        <w:t xml:space="preserve">. Quando </w:t>
+      </w:r>
+      <w:r>
+        <w:rPr>
+          <w:lang w:val="pt-PT"/>
+        </w:rPr>
+        <w:t>altero</w:t>
+      </w:r>
+      <w:r>
+        <w:rPr>
+          <w:lang w:val="pt-PT"/>
+        </w:rPr>
+        <w:t xml:space="preserve"> trilho o estado do trilho por defeito deve ser 1-aberto. </w:t>
+      </w:r>
+    </w:p>
+    <w:p>
+      <w:pPr>
+        <w:jc w:val="both"/>
+        <w:rPr>
+          <w:lang w:val="pt-PT"/>
+        </w:rPr>
+      </w:pPr>
+      <w:r>
+        <w:rPr>
+          <w:b/>
+          <w:lang w:val="pt-PT"/>
+        </w:rPr>
+        <w:t>Pós-condição:</w:t>
+      </w:r>
+      <w:r>
+        <w:rPr>
+          <w:lang w:val="pt-PT"/>
+        </w:rPr>
+        <w:t xml:space="preserve"> Não tem.</w:t>
+      </w:r>
+    </w:p>
+    <w:p>
+      <w:pPr>
+        <w:rPr>
+          <w:lang w:val="pt-PT"/>
+        </w:rPr>
+      </w:pPr>
+    </w:p>
+    <w:p>
+      <w:pPr>
+        <w:pStyle w:val="Cabealho1"/>
+        <w:tabs>
+          <w:tab w:val="center" w:pos="4513"/>
+        </w:tabs>
+        <w:jc w:val="both"/>
+        <w:rPr>
+          <w:lang w:val="pt-PT"/>
+        </w:rPr>
+      </w:pPr>
+      <w:r>
+        <w:rPr>
+          <w:lang w:val="pt-PT"/>
+        </w:rPr>
+        <w:t>Descrição de Caso de Uso – 6</w:t>
+      </w:r>
+      <w:r>
+        <w:rPr>
+          <w:lang w:val="pt-PT"/>
+        </w:rPr>
+        <w:tab/>
+      </w:r>
+    </w:p>
+    <w:p>
+      <w:pPr>
+        <w:rPr>
+          <w:lang w:val="pt-PT"/>
+        </w:rPr>
+      </w:pPr>
+    </w:p>
+    <w:p>
+      <w:pPr>
+        <w:jc w:val="both"/>
+        <w:rPr>
+          <w:lang w:val="pt-PT"/>
+        </w:rPr>
+      </w:pPr>
+      <w:r>
+        <w:rPr>
+          <w:b/>
+          <w:lang w:val="pt-PT"/>
+        </w:rPr>
+        <w:t>Nome:</w:t>
+      </w:r>
+      <w:r>
+        <w:rPr>
+          <w:lang w:val="pt-PT"/>
+        </w:rPr>
+        <w:t xml:space="preserve"> Apagar Trilho.</w:t>
+      </w:r>
+    </w:p>
+    <w:p>
+      <w:pPr>
+        <w:jc w:val="both"/>
+        <w:rPr>
+          <w:lang w:val="pt-PT"/>
+        </w:rPr>
+      </w:pPr>
+      <w:r>
+        <w:rPr>
+          <w:b/>
+          <w:lang w:val="pt-PT"/>
+        </w:rPr>
+        <w:t>Descrição:</w:t>
+      </w:r>
+      <w:r>
+        <w:rPr>
+          <w:lang w:val="pt-PT"/>
+        </w:rPr>
+        <w:t xml:space="preserve"> O Professor/Gestor apaga trilho existente.</w:t>
+      </w:r>
+    </w:p>
+    <w:p>
+      <w:pPr>
+        <w:jc w:val="both"/>
+        <w:rPr>
+          <w:lang w:val="pt-PT"/>
+        </w:rPr>
+      </w:pPr>
+      <w:r>
+        <w:rPr>
+          <w:b/>
+          <w:lang w:val="pt-PT"/>
+        </w:rPr>
+        <w:t>Pré-condição:</w:t>
+      </w:r>
+      <w:r>
+        <w:rPr>
+          <w:b/>
+          <w:lang w:val="pt-PT"/>
+        </w:rPr>
+        <w:t xml:space="preserve"> </w:t>
+      </w:r>
+      <w:r>
+        <w:rPr>
+          <w:lang w:val="pt-PT"/>
+        </w:rPr>
+        <w:t xml:space="preserve">O Professor/Gestor fez </w:t>
       </w:r>
       <w:r>
         <w:rPr>
           <w:i/>
           <w:lang w:val="pt-PT"/>
         </w:rPr>
-        <w:t>link</w:t>
-      </w:r>
-      <w:r>
-        <w:rPr>
-          <w:lang w:val="pt-PT"/>
-        </w:rPr>
-        <w:t xml:space="preserve"> de confirmação.</w:t>
-      </w:r>
-    </w:p>
-    <w:p>
-      <w:pPr>
-        <w:jc w:val="both"/>
-        <w:rPr>
-          <w:lang w:val="pt-PT"/>
-        </w:rPr>
-      </w:pPr>
-      <w:r>
-        <w:rPr>
-          <w:lang w:val="pt-PT"/>
-        </w:rPr>
-        <w:t>8) O s</w:t>
-      </w:r>
-      <w:r>
-        <w:rPr>
-          <w:lang w:val="pt-PT"/>
-        </w:rPr>
-        <w:t xml:space="preserve">istema </w:t>
-      </w:r>
-      <w:r>
-        <w:rPr>
-          <w:lang w:val="pt-PT"/>
-        </w:rPr>
-        <w:t>exibe o perfil de</w:t>
-      </w:r>
-      <w:r>
-        <w:rPr>
-          <w:lang w:val="pt-PT"/>
-        </w:rPr>
-        <w:t xml:space="preserve"> utilizador do turista.</w:t>
+        <w:t>login</w:t>
+      </w:r>
+      <w:r>
+        <w:rPr>
+          <w:lang w:val="pt-PT"/>
+        </w:rPr>
+        <w:t xml:space="preserve"> válido.</w:t>
       </w:r>
     </w:p>
     <w:p>
@@ -5390,6 +7783,153 @@
           <w:b/>
           <w:lang w:val="pt-PT"/>
         </w:rPr>
+        <w:t>Caminho Principal:</w:t>
+      </w:r>
+    </w:p>
+    <w:p>
+      <w:pPr>
+        <w:jc w:val="both"/>
+        <w:rPr>
+          <w:lang w:val="pt-PT"/>
+        </w:rPr>
+      </w:pPr>
+      <w:r>
+        <w:rPr>
+          <w:lang w:val="pt-PT"/>
+        </w:rPr>
+        <w:t xml:space="preserve">1) </w:t>
+      </w:r>
+      <w:r>
+        <w:rPr>
+          <w:lang w:val="pt-PT"/>
+        </w:rPr>
+        <w:t>O Professor/Gestor escolhe página de Trilhos para apagar trilho.</w:t>
+      </w:r>
+    </w:p>
+    <w:p>
+      <w:pPr>
+        <w:ind w:left="284" w:hanging="284"/>
+        <w:jc w:val="both"/>
+        <w:rPr>
+          <w:lang w:val="pt-PT"/>
+        </w:rPr>
+      </w:pPr>
+      <w:r>
+        <w:rPr>
+          <w:lang w:val="pt-PT"/>
+        </w:rPr>
+        <w:t>2</w:t>
+      </w:r>
+      <w:r>
+        <w:rPr>
+          <w:lang w:val="pt-PT"/>
+        </w:rPr>
+        <w:t>) O sistema mostra página com tabela de trilho</w:t>
+      </w:r>
+      <w:r>
+        <w:rPr>
+          <w:lang w:val="pt-PT"/>
+        </w:rPr>
+        <w:t>s existentes</w:t>
+      </w:r>
+      <w:r>
+        <w:rPr>
+          <w:lang w:val="pt-PT"/>
+        </w:rPr>
+        <w:t>.</w:t>
+      </w:r>
+    </w:p>
+    <w:p>
+      <w:pPr>
+        <w:jc w:val="both"/>
+        <w:rPr>
+          <w:lang w:val="pt-PT"/>
+        </w:rPr>
+      </w:pPr>
+      <w:r>
+        <w:rPr>
+          <w:lang w:val="pt-PT"/>
+        </w:rPr>
+        <w:t>3</w:t>
+      </w:r>
+      <w:r>
+        <w:rPr>
+          <w:lang w:val="pt-PT"/>
+        </w:rPr>
+        <w:t xml:space="preserve">) O Professor/Gestor </w:t>
+      </w:r>
+      <w:r>
+        <w:rPr>
+          <w:lang w:val="pt-PT"/>
+        </w:rPr>
+        <w:t>seleciona o trilho que pretende apagar</w:t>
+      </w:r>
+      <w:r>
+        <w:rPr>
+          <w:lang w:val="pt-PT"/>
+        </w:rPr>
+        <w:t xml:space="preserve"> e prime botão Apagar</w:t>
+      </w:r>
+      <w:r>
+        <w:rPr>
+          <w:lang w:val="pt-PT"/>
+        </w:rPr>
+        <w:t xml:space="preserve"> </w:t>
+      </w:r>
+      <w:r>
+        <w:rPr>
+          <w:lang w:val="pt-PT"/>
+        </w:rPr>
+        <w:t xml:space="preserve">(corresponde a desativar o trilho) </w:t>
+      </w:r>
+    </w:p>
+    <w:p>
+      <w:pPr>
+        <w:jc w:val="both"/>
+        <w:rPr>
+          <w:lang w:val="pt-PT"/>
+        </w:rPr>
+      </w:pPr>
+      <w:r>
+        <w:rPr>
+          <w:lang w:val="pt-PT"/>
+        </w:rPr>
+        <w:t>4</w:t>
+      </w:r>
+      <w:r>
+        <w:rPr>
+          <w:lang w:val="pt-PT"/>
+        </w:rPr>
+        <w:t>)</w:t>
+      </w:r>
+      <w:r>
+        <w:rPr>
+          <w:lang w:val="pt-PT"/>
+        </w:rPr>
+        <w:t xml:space="preserve"> O sistema mostra página Trilhos com tabela de Trilhos atualizada.</w:t>
+      </w:r>
+    </w:p>
+    <w:p>
+      <w:pPr>
+        <w:jc w:val="both"/>
+        <w:rPr>
+          <w:lang w:val="pt-PT"/>
+        </w:rPr>
+      </w:pPr>
+    </w:p>
+    <w:p>
+      <w:pPr>
+        <w:jc w:val="both"/>
+        <w:rPr>
+          <w:b/>
+          <w:lang w:val="pt-PT"/>
+        </w:rPr>
+      </w:pPr>
+      <w:r>
+        <w:rPr>
+          <w:b/>
+          <w:lang w:val="pt-PT"/>
+        </w:rPr>
         <w:t>Caminhos Alternativos:</w:t>
       </w:r>
     </w:p>
@@ -5404,82 +7944,31 @@
         <w:rPr>
           <w:lang w:val="pt-PT"/>
         </w:rPr>
-        <w:t>5.</w:t>
-      </w:r>
-      <w:r>
-        <w:rPr>
-          <w:lang w:val="pt-PT"/>
-        </w:rPr>
-        <w:t>a) Se os campos preenchidos contiverem dados inválidos (</w:t>
-      </w:r>
-      <w:r>
-        <w:rPr>
-          <w:i/>
-          <w:lang w:val="pt-PT"/>
-        </w:rPr>
-        <w:t>email</w:t>
-      </w:r>
-      <w:r>
-        <w:rPr>
-          <w:lang w:val="pt-PT"/>
-        </w:rPr>
-        <w:t>, número de telefone, etc), o sistema realça os campos inválidos.</w:t>
-      </w:r>
-    </w:p>
-    <w:p>
-      <w:pPr>
-        <w:jc w:val="both"/>
-        <w:rPr>
-          <w:lang w:val="pt-PT"/>
-        </w:rPr>
-      </w:pPr>
-      <w:r>
-        <w:rPr>
-          <w:lang w:val="pt-PT"/>
-        </w:rPr>
-        <w:t>6</w:t>
-      </w:r>
-      <w:r>
-        <w:rPr>
-          <w:lang w:val="pt-PT"/>
-        </w:rPr>
-        <w:t xml:space="preserve">.a) </w:t>
-      </w:r>
-      <w:r>
-        <w:rPr>
-          <w:lang w:val="pt-PT"/>
-        </w:rPr>
-        <w:t>S</w:t>
-      </w:r>
-      <w:r>
-        <w:rPr>
-          <w:lang w:val="pt-PT"/>
-        </w:rPr>
-        <w:t xml:space="preserve">e </w:t>
-      </w:r>
-      <w:r>
-        <w:rPr>
-          <w:lang w:val="pt-PT"/>
-        </w:rPr>
-        <w:t>o turista não confirmar o regist</w:t>
-      </w:r>
-      <w:r>
-        <w:rPr>
-          <w:lang w:val="pt-PT"/>
-        </w:rPr>
-        <w:t>o</w:t>
-      </w:r>
-      <w:r>
-        <w:rPr>
-          <w:lang w:val="pt-PT"/>
-        </w:rPr>
-        <w:t>,</w:t>
-      </w:r>
-      <w:r>
-        <w:rPr>
-          <w:lang w:val="pt-PT"/>
-        </w:rPr>
-        <w:t xml:space="preserve"> o sistema nunca mostrará o perfil do turista.</w:t>
+        <w:t>4</w:t>
+      </w:r>
+      <w:r>
+        <w:rPr>
+          <w:lang w:val="pt-PT"/>
+        </w:rPr>
+        <w:t>)</w:t>
+      </w:r>
+      <w:r>
+        <w:rPr>
+          <w:lang w:val="pt-PT"/>
+        </w:rPr>
+        <w:t xml:space="preserve"> Se Trilho tiver uma ligação com outra tabela (por exemplo Reservas do trilho)</w:t>
+      </w:r>
+      <w:r>
+        <w:rPr>
+          <w:lang w:val="pt-PT"/>
+        </w:rPr>
+        <w:t xml:space="preserve"> </w:t>
+      </w:r>
+      <w:r>
+        <w:rPr>
+          <w:lang w:val="pt-PT"/>
+        </w:rPr>
+        <w:t xml:space="preserve">o sistema mostra mensagem “ Impossível apagar este Trilho ” </w:t>
       </w:r>
     </w:p>
     <w:p>
@@ -5500,26 +7989,37 @@
         <w:rPr>
           <w:lang w:val="pt-PT"/>
         </w:rPr>
+        <w:t xml:space="preserve"> Testar </w:t>
+      </w:r>
+      <w:r>
+        <w:rPr>
+          <w:lang w:val="pt-PT"/>
+        </w:rPr>
+        <w:t>se registo</w:t>
+      </w:r>
+      <w:r>
+        <w:rPr>
+          <w:lang w:val="pt-PT"/>
+        </w:rPr>
+        <w:t xml:space="preserve"> da tabela Trilho</w:t>
+      </w:r>
+      <w:r>
+        <w:rPr>
+          <w:lang w:val="pt-PT"/>
+        </w:rPr>
         <w:t xml:space="preserve"> </w:t>
       </w:r>
       <w:r>
         <w:rPr>
           <w:lang w:val="pt-PT"/>
         </w:rPr>
-        <w:t xml:space="preserve">Testar problemas na validação de campos, envio de </w:t>
-      </w:r>
-      <w:r>
-        <w:rPr>
-          <w:i/>
-          <w:lang w:val="pt-PT"/>
-        </w:rPr>
-        <w:t>email</w:t>
-      </w:r>
-      <w:r>
-        <w:rPr>
-          <w:lang w:val="pt-PT"/>
-        </w:rPr>
-        <w:t xml:space="preserve"> de confirmação e  autenticação do turista.</w:t>
+        <w:t>tem o campo desativar = sim</w:t>
+      </w:r>
+      <w:r>
+        <w:rPr>
+          <w:lang w:val="pt-PT"/>
+        </w:rPr>
+        <w:t>.</w:t>
       </w:r>
     </w:p>
     <w:p>
@@ -5534,65 +8034,741 @@
           <w:b/>
           <w:lang w:val="pt-PT"/>
         </w:rPr>
+        <w:lastRenderedPageBreak/>
         <w:t>Pós-condição:</w:t>
       </w:r>
       <w:r>
         <w:rPr>
           <w:lang w:val="pt-PT"/>
         </w:rPr>
-        <w:t xml:space="preserve"> O sistema envia para o </w:t>
-      </w:r>
-      <w:r>
-        <w:rPr>
-          <w:i/>
-          <w:lang w:val="pt-PT"/>
-        </w:rPr>
-        <w:t>email</w:t>
-      </w:r>
-      <w:r>
-        <w:rPr>
-          <w:lang w:val="pt-PT"/>
-        </w:rPr>
-        <w:t xml:space="preserve"> do turista um agradeci</w:t>
-      </w:r>
-      <w:r>
-        <w:rPr>
-          <w:lang w:val="pt-PT"/>
-        </w:rPr>
-        <w:t>mento pelo regist</w:t>
-      </w:r>
-      <w:r>
-        <w:rPr>
-          <w:lang w:val="pt-PT"/>
-        </w:rPr>
-        <w:t xml:space="preserve">o </w:t>
-      </w:r>
-      <w:r>
-        <w:rPr>
-          <w:lang w:val="pt-PT"/>
-        </w:rPr>
-        <w:t>com uma mensagem de</w:t>
-      </w:r>
-      <w:r>
-        <w:rPr>
-          <w:lang w:val="pt-PT"/>
-        </w:rPr>
-        <w:t xml:space="preserve"> boas vindas.</w:t>
-      </w:r>
-    </w:p>
-    <w:p>
-      <w:pPr>
-        <w:rPr>
-          <w:lang w:val="pt-PT"/>
-        </w:rPr>
-      </w:pPr>
-    </w:p>
-    <w:p>
-      <w:pPr>
-        <w:rPr>
-          <w:lang w:val="pt-PT"/>
-        </w:rPr>
-      </w:pPr>
+        <w:t xml:space="preserve"> </w:t>
+      </w:r>
+      <w:r>
+        <w:rPr>
+          <w:lang w:val="pt-PT"/>
+        </w:rPr>
+        <w:t xml:space="preserve">Caso haja reservas para este </w:t>
+      </w:r>
+      <w:r>
+        <w:rPr>
+          <w:lang w:val="pt-PT"/>
+        </w:rPr>
+        <w:t>trilho</w:t>
+      </w:r>
+      <w:r>
+        <w:rPr>
+          <w:lang w:val="pt-PT"/>
+        </w:rPr>
+        <w:t>, tem de notificar os turistas que o trilho foi desativado.</w:t>
+      </w:r>
+    </w:p>
+    <w:p>
+      <w:pPr>
+        <w:jc w:val="both"/>
+        <w:rPr>
+          <w:lang w:val="pt-PT"/>
+        </w:rPr>
+      </w:pPr>
+    </w:p>
+    <w:p>
+      <w:pPr>
+        <w:pStyle w:val="Cabealho1"/>
+        <w:jc w:val="both"/>
+        <w:rPr>
+          <w:lang w:val="pt-PT"/>
+        </w:rPr>
+      </w:pPr>
+      <w:r>
+        <w:rPr>
+          <w:lang w:val="pt-PT"/>
+        </w:rPr>
+        <w:t>Descrição de Caso de Uso – 7</w:t>
+      </w:r>
+    </w:p>
+    <w:p>
+      <w:pPr>
+        <w:rPr>
+          <w:lang w:val="pt-PT"/>
+        </w:rPr>
+      </w:pPr>
+    </w:p>
+    <w:p>
+      <w:pPr>
+        <w:jc w:val="both"/>
+        <w:rPr>
+          <w:lang w:val="pt-PT"/>
+        </w:rPr>
+      </w:pPr>
+      <w:r>
+        <w:rPr>
+          <w:b/>
+          <w:lang w:val="pt-PT"/>
+        </w:rPr>
+        <w:t>Nome:</w:t>
+      </w:r>
+      <w:r>
+        <w:rPr>
+          <w:lang w:val="pt-PT"/>
+        </w:rPr>
+        <w:t xml:space="preserve"> Consultar Trilho.</w:t>
+      </w:r>
+    </w:p>
+    <w:p>
+      <w:pPr>
+        <w:jc w:val="both"/>
+        <w:rPr>
+          <w:lang w:val="pt-PT"/>
+        </w:rPr>
+      </w:pPr>
+      <w:r>
+        <w:rPr>
+          <w:b/>
+          <w:lang w:val="pt-PT"/>
+        </w:rPr>
+        <w:t>Descrição:</w:t>
+      </w:r>
+      <w:r>
+        <w:rPr>
+          <w:lang w:val="pt-PT"/>
+        </w:rPr>
+        <w:t xml:space="preserve"> </w:t>
+      </w:r>
+      <w:r>
+        <w:rPr>
+          <w:lang w:val="pt-PT"/>
+        </w:rPr>
+        <w:t xml:space="preserve">Utilizador </w:t>
+      </w:r>
+      <w:r>
+        <w:rPr>
+          <w:lang w:val="pt-PT"/>
+        </w:rPr>
+        <w:t>consulta trilhos existentes.</w:t>
+      </w:r>
+    </w:p>
+    <w:p>
+      <w:pPr>
+        <w:jc w:val="both"/>
+        <w:rPr>
+          <w:lang w:val="pt-PT"/>
+        </w:rPr>
+      </w:pPr>
+      <w:r>
+        <w:rPr>
+          <w:b/>
+          <w:lang w:val="pt-PT"/>
+        </w:rPr>
+        <w:t>Pré-condição:</w:t>
+      </w:r>
+      <w:r>
+        <w:rPr>
+          <w:b/>
+          <w:lang w:val="pt-PT"/>
+        </w:rPr>
+        <w:t xml:space="preserve"> </w:t>
+      </w:r>
+      <w:r>
+        <w:rPr>
+          <w:lang w:val="pt-PT"/>
+        </w:rPr>
+        <w:t>não tem.</w:t>
+      </w:r>
+    </w:p>
+    <w:p>
+      <w:pPr>
+        <w:jc w:val="both"/>
+        <w:rPr>
+          <w:b/>
+          <w:lang w:val="pt-PT"/>
+        </w:rPr>
+      </w:pPr>
+      <w:r>
+        <w:rPr>
+          <w:b/>
+          <w:lang w:val="pt-PT"/>
+        </w:rPr>
+        <w:t>Caminho Principal:</w:t>
+      </w:r>
+    </w:p>
+    <w:p>
+      <w:pPr>
+        <w:jc w:val="both"/>
+        <w:rPr>
+          <w:lang w:val="pt-PT"/>
+        </w:rPr>
+      </w:pPr>
+      <w:r>
+        <w:rPr>
+          <w:lang w:val="pt-PT"/>
+        </w:rPr>
+        <w:t>1</w:t>
+      </w:r>
+      <w:r>
+        <w:rPr>
+          <w:lang w:val="pt-PT"/>
+        </w:rPr>
+        <w:t xml:space="preserve">) O </w:t>
+      </w:r>
+      <w:r>
+        <w:rPr>
+          <w:lang w:val="pt-PT"/>
+        </w:rPr>
+        <w:t>utilizador</w:t>
+      </w:r>
+      <w:r>
+        <w:rPr>
+          <w:lang w:val="pt-PT"/>
+        </w:rPr>
+        <w:t xml:space="preserve"> escolhe página de </w:t>
+      </w:r>
+      <w:r>
+        <w:rPr>
+          <w:lang w:val="pt-PT"/>
+        </w:rPr>
+        <w:t>Trilhos</w:t>
+      </w:r>
+      <w:r>
+        <w:rPr>
+          <w:lang w:val="pt-PT"/>
+        </w:rPr>
+        <w:t>.</w:t>
+      </w:r>
+      <w:r>
+        <w:rPr>
+          <w:lang w:val="pt-PT"/>
+        </w:rPr>
+        <w:t xml:space="preserve"> </w:t>
+      </w:r>
+      <w:r>
+        <w:rPr>
+          <w:color w:val="FF0000"/>
+          <w:lang w:val="pt-PT"/>
+        </w:rPr>
+        <w:t xml:space="preserve">(Nota para </w:t>
+      </w:r>
+      <w:proofErr w:type="gramStart"/>
+      <w:r>
+        <w:rPr>
+          <w:color w:val="FF0000"/>
+          <w:lang w:val="pt-PT"/>
+        </w:rPr>
+        <w:t xml:space="preserve">profª </w:t>
+      </w:r>
+      <w:r>
+        <w:rPr>
+          <w:color w:val="FF0000"/>
+          <w:lang w:val="pt-PT"/>
+        </w:rPr>
+        <w:t xml:space="preserve"> Esta</w:t>
+      </w:r>
+      <w:proofErr w:type="gramEnd"/>
+      <w:r>
+        <w:rPr>
+          <w:color w:val="FF0000"/>
+          <w:lang w:val="pt-PT"/>
+        </w:rPr>
+        <w:t xml:space="preserve"> pagina de trilhos é/tem de ser diferente da que é visualizada por Gestor – não devia ser </w:t>
+      </w:r>
+      <w:proofErr w:type="spellStart"/>
+      <w:r>
+        <w:rPr>
+          <w:color w:val="FF0000"/>
+          <w:lang w:val="pt-PT"/>
+        </w:rPr>
+        <w:t>refª</w:t>
+      </w:r>
+      <w:proofErr w:type="spellEnd"/>
+      <w:r>
+        <w:rPr>
+          <w:color w:val="FF0000"/>
+          <w:lang w:val="pt-PT"/>
+        </w:rPr>
+        <w:t xml:space="preserve"> com outro nome?</w:t>
+      </w:r>
+      <w:r>
+        <w:rPr>
+          <w:color w:val="FF0000"/>
+          <w:lang w:val="pt-PT"/>
+        </w:rPr>
+        <w:t>)</w:t>
+      </w:r>
+    </w:p>
+    <w:p>
+      <w:pPr>
+        <w:ind w:left="720" w:hanging="720"/>
+        <w:jc w:val="both"/>
+        <w:rPr>
+          <w:lang w:val="pt-PT"/>
+        </w:rPr>
+      </w:pPr>
+      <w:r>
+        <w:rPr>
+          <w:lang w:val="pt-PT"/>
+        </w:rPr>
+        <w:t>2</w:t>
+      </w:r>
+      <w:r>
+        <w:rPr>
+          <w:lang w:val="pt-PT"/>
+        </w:rPr>
+        <w:t xml:space="preserve">) O sistema mostra página </w:t>
+      </w:r>
+      <w:r>
+        <w:rPr>
+          <w:lang w:val="pt-PT"/>
+        </w:rPr>
+        <w:t>Trilhos</w:t>
+      </w:r>
+      <w:r>
+        <w:rPr>
+          <w:lang w:val="pt-PT"/>
+        </w:rPr>
+        <w:t>.</w:t>
+      </w:r>
+    </w:p>
+    <w:p>
+      <w:pPr>
+        <w:ind w:left="720" w:hanging="720"/>
+        <w:jc w:val="both"/>
+        <w:rPr>
+          <w:lang w:val="pt-PT"/>
+        </w:rPr>
+      </w:pPr>
+    </w:p>
+    <w:p>
+      <w:pPr>
+        <w:jc w:val="both"/>
+        <w:rPr>
+          <w:b/>
+          <w:lang w:val="pt-PT"/>
+        </w:rPr>
+      </w:pPr>
+      <w:r>
+        <w:rPr>
+          <w:b/>
+          <w:lang w:val="pt-PT"/>
+        </w:rPr>
+        <w:t>Caminhos Alternativos:</w:t>
+      </w:r>
+    </w:p>
+    <w:p>
+      <w:pPr>
+        <w:jc w:val="both"/>
+        <w:rPr>
+          <w:lang w:val="pt-PT"/>
+        </w:rPr>
+      </w:pPr>
+      <w:r>
+        <w:rPr>
+          <w:lang w:val="pt-PT"/>
+        </w:rPr>
+        <w:t>2</w:t>
+      </w:r>
+      <w:r>
+        <w:rPr>
+          <w:lang w:val="pt-PT"/>
+        </w:rPr>
+        <w:t>) Se não houver trilhos criados</w:t>
+      </w:r>
+      <w:r>
+        <w:rPr>
+          <w:lang w:val="pt-PT"/>
+        </w:rPr>
+        <w:t>, sistema mostra mensagem “De momento não existem trilhos para mostrar”.</w:t>
+      </w:r>
+    </w:p>
+    <w:p>
+      <w:pPr>
+        <w:jc w:val="both"/>
+        <w:rPr>
+          <w:color w:val="FF0000"/>
+          <w:lang w:val="pt-PT"/>
+        </w:rPr>
+      </w:pPr>
+      <w:r>
+        <w:rPr>
+          <w:b/>
+          <w:lang w:val="pt-PT"/>
+        </w:rPr>
+        <w:t>Suplementos:</w:t>
+      </w:r>
+      <w:r>
+        <w:rPr>
+          <w:lang w:val="pt-PT"/>
+        </w:rPr>
+        <w:t xml:space="preserve"> </w:t>
+      </w:r>
+      <w:r>
+        <w:rPr>
+          <w:color w:val="FF0000"/>
+          <w:lang w:val="pt-PT"/>
+        </w:rPr>
+        <w:t xml:space="preserve">(Nota para </w:t>
+      </w:r>
+      <w:proofErr w:type="gramStart"/>
+      <w:r>
+        <w:rPr>
+          <w:color w:val="FF0000"/>
+          <w:lang w:val="pt-PT"/>
+        </w:rPr>
+        <w:t xml:space="preserve">profª </w:t>
+      </w:r>
+      <w:r>
+        <w:rPr>
+          <w:color w:val="FF0000"/>
+          <w:lang w:val="pt-PT"/>
+        </w:rPr>
+        <w:t xml:space="preserve"> ?</w:t>
+      </w:r>
+      <w:proofErr w:type="gramEnd"/>
+      <w:r>
+        <w:rPr>
+          <w:color w:val="FF0000"/>
+          <w:lang w:val="pt-PT"/>
+        </w:rPr>
+        <w:t>??)</w:t>
+      </w:r>
+    </w:p>
+    <w:p>
+      <w:pPr>
+        <w:jc w:val="both"/>
+        <w:rPr>
+          <w:lang w:val="pt-PT"/>
+        </w:rPr>
+      </w:pPr>
+      <w:r>
+        <w:rPr>
+          <w:b/>
+          <w:lang w:val="pt-PT"/>
+        </w:rPr>
+        <w:t>Pós-condição:</w:t>
+      </w:r>
+      <w:r>
+        <w:rPr>
+          <w:lang w:val="pt-PT"/>
+        </w:rPr>
+        <w:t xml:space="preserve"> Não tem.</w:t>
+      </w:r>
+    </w:p>
+    <w:p>
+      <w:pPr>
+        <w:jc w:val="both"/>
+        <w:rPr>
+          <w:lang w:val="pt-PT"/>
+        </w:rPr>
+      </w:pPr>
+    </w:p>
+    <w:p>
+      <w:pPr>
+        <w:jc w:val="both"/>
+        <w:rPr>
+          <w:lang w:val="pt-PT"/>
+        </w:rPr>
+      </w:pPr>
+    </w:p>
+    <w:p>
+      <w:pPr>
+        <w:jc w:val="both"/>
+        <w:rPr>
+          <w:lang w:val="pt-PT"/>
+        </w:rPr>
+      </w:pPr>
+    </w:p>
+    <w:p>
+      <w:pPr>
+        <w:rPr>
+          <w:lang w:val="pt-PT"/>
+        </w:rPr>
+      </w:pPr>
+      <w:bookmarkStart w:id="0" w:name="_GoBack"/>
+      <w:bookmarkEnd w:id="0"/>
+    </w:p>
+    <w:p>
+      <w:pPr>
+        <w:rPr>
+          <w:lang w:val="pt-PT"/>
+        </w:rPr>
+      </w:pPr>
+    </w:p>
+    <w:p>
+      <w:pPr>
+        <w:rPr>
+          <w:lang w:val="pt-PT"/>
+        </w:rPr>
+      </w:pPr>
+    </w:p>
+    <w:p>
+      <w:pPr>
+        <w:rPr>
+          <w:color w:val="FF0000"/>
+          <w:lang w:val="pt-PT"/>
+        </w:rPr>
+      </w:pPr>
+      <w:r>
+        <w:rPr>
+          <w:color w:val="FF0000"/>
+          <w:lang w:val="pt-PT"/>
+        </w:rPr>
+        <w:t>Nota</w:t>
+      </w:r>
+      <w:r>
+        <w:rPr>
+          <w:color w:val="FF0000"/>
+          <w:lang w:val="pt-PT"/>
+        </w:rPr>
+        <w:t xml:space="preserve"> para colegas: vão haver paginas diferenciadas </w:t>
+      </w:r>
+      <w:proofErr w:type="gramStart"/>
+      <w:r>
+        <w:rPr>
+          <w:color w:val="FF0000"/>
+          <w:lang w:val="pt-PT"/>
+        </w:rPr>
+        <w:t>para</w:t>
+      </w:r>
+      <w:proofErr w:type="gramEnd"/>
+      <w:r>
+        <w:rPr>
+          <w:color w:val="FF0000"/>
+          <w:lang w:val="pt-PT"/>
+        </w:rPr>
+        <w:t>:</w:t>
+      </w:r>
+    </w:p>
+    <w:p>
+      <w:pPr>
+        <w:rPr>
+          <w:color w:val="FF0000"/>
+          <w:lang w:val="pt-PT"/>
+        </w:rPr>
+      </w:pPr>
+      <w:r>
+        <w:rPr>
+          <w:color w:val="FF0000"/>
+          <w:lang w:val="pt-PT"/>
+        </w:rPr>
+        <w:tab/>
+        <w:t>.</w:t>
+      </w:r>
+      <w:r>
+        <w:rPr>
+          <w:color w:val="FF0000"/>
+          <w:lang w:val="pt-PT"/>
+        </w:rPr>
+        <w:t xml:space="preserve">Trilho </w:t>
+      </w:r>
+      <w:proofErr w:type="gramStart"/>
+      <w:r>
+        <w:rPr>
+          <w:color w:val="FF0000"/>
+          <w:lang w:val="pt-PT"/>
+        </w:rPr>
+        <w:t>CRUD  -</w:t>
+      </w:r>
+      <w:proofErr w:type="gramEnd"/>
+      <w:r>
+        <w:rPr>
+          <w:color w:val="FF0000"/>
+          <w:lang w:val="pt-PT"/>
+        </w:rPr>
+        <w:t xml:space="preserve"> </w:t>
+      </w:r>
+      <w:r>
+        <w:rPr>
+          <w:color w:val="FF0000"/>
+          <w:lang w:val="pt-PT"/>
+        </w:rPr>
+        <w:t>no meu caso ser</w:t>
+      </w:r>
+      <w:r>
+        <w:rPr>
+          <w:color w:val="FF0000"/>
+          <w:lang w:val="pt-PT"/>
+        </w:rPr>
+        <w:t xml:space="preserve">ão as </w:t>
+      </w:r>
+      <w:proofErr w:type="spellStart"/>
+      <w:r>
+        <w:rPr>
+          <w:color w:val="FF0000"/>
+          <w:lang w:val="pt-PT"/>
+        </w:rPr>
+        <w:t>pag.s</w:t>
+      </w:r>
+      <w:proofErr w:type="spellEnd"/>
+      <w:r>
+        <w:rPr>
+          <w:color w:val="FF0000"/>
+          <w:lang w:val="pt-PT"/>
+        </w:rPr>
+        <w:t>:</w:t>
+      </w:r>
+      <w:r>
+        <w:rPr>
+          <w:color w:val="FF0000"/>
+          <w:lang w:val="pt-PT"/>
+        </w:rPr>
+        <w:t xml:space="preserve"> </w:t>
+      </w:r>
+    </w:p>
+    <w:p>
+      <w:pPr>
+        <w:ind w:left="1440"/>
+        <w:rPr>
+          <w:color w:val="FF0000"/>
+          <w:lang w:val="pt-PT"/>
+        </w:rPr>
+      </w:pPr>
+      <w:r>
+        <w:rPr>
+          <w:color w:val="FF0000"/>
+          <w:lang w:val="pt-PT"/>
+        </w:rPr>
+        <w:t>.</w:t>
+      </w:r>
+      <w:r>
+        <w:rPr>
+          <w:color w:val="FF0000"/>
+          <w:lang w:val="pt-PT"/>
+        </w:rPr>
+        <w:t>Trilho</w:t>
+      </w:r>
+      <w:r>
+        <w:rPr>
+          <w:color w:val="FF0000"/>
+          <w:lang w:val="pt-PT"/>
+        </w:rPr>
+        <w:t>s</w:t>
+      </w:r>
+      <w:r>
+        <w:rPr>
+          <w:color w:val="FF0000"/>
+          <w:lang w:val="pt-PT"/>
+        </w:rPr>
+        <w:t>: onde vejo</w:t>
+      </w:r>
+      <w:r>
+        <w:rPr>
+          <w:color w:val="FF0000"/>
+          <w:lang w:val="pt-PT"/>
+        </w:rPr>
+        <w:t xml:space="preserve"> uma tabela com</w:t>
+      </w:r>
+      <w:r>
+        <w:rPr>
+          <w:color w:val="FF0000"/>
+          <w:lang w:val="pt-PT"/>
+        </w:rPr>
+        <w:t xml:space="preserve"> todos os trilhos</w:t>
+      </w:r>
+      <w:r>
+        <w:rPr>
+          <w:color w:val="FF0000"/>
+          <w:lang w:val="pt-PT"/>
+        </w:rPr>
+        <w:t xml:space="preserve"> + botões criar, alterar e </w:t>
+      </w:r>
+      <w:proofErr w:type="gramStart"/>
+      <w:r>
+        <w:rPr>
+          <w:color w:val="FF0000"/>
+          <w:lang w:val="pt-PT"/>
+        </w:rPr>
+        <w:t>apagar     trilho</w:t>
+      </w:r>
+      <w:proofErr w:type="gramEnd"/>
+    </w:p>
+    <w:p>
+      <w:pPr>
+        <w:ind w:left="1440"/>
+        <w:rPr>
+          <w:color w:val="FF0000"/>
+          <w:lang w:val="pt-PT"/>
+        </w:rPr>
+      </w:pPr>
+      <w:r>
+        <w:rPr>
+          <w:color w:val="FF0000"/>
+          <w:lang w:val="pt-PT"/>
+        </w:rPr>
+        <w:t>.</w:t>
+      </w:r>
+      <w:proofErr w:type="spellStart"/>
+      <w:r>
+        <w:rPr>
+          <w:color w:val="FF0000"/>
+          <w:lang w:val="pt-PT"/>
+        </w:rPr>
+        <w:t>Formulario</w:t>
+      </w:r>
+      <w:proofErr w:type="spellEnd"/>
+      <w:r>
+        <w:rPr>
+          <w:color w:val="FF0000"/>
+          <w:lang w:val="pt-PT"/>
+        </w:rPr>
+        <w:t xml:space="preserve"> Trilhos: onde vejo os campos para criar ou alterar trilho + botão submeter</w:t>
+      </w:r>
+    </w:p>
+    <w:p>
+      <w:pPr>
+        <w:rPr>
+          <w:color w:val="FF0000"/>
+          <w:lang w:val="pt-PT"/>
+        </w:rPr>
+      </w:pPr>
+      <w:r>
+        <w:rPr>
+          <w:color w:val="FF0000"/>
+          <w:lang w:val="pt-PT"/>
+        </w:rPr>
+        <w:tab/>
+        <w:t>.Avaliação Serviços CRUD</w:t>
+      </w:r>
+    </w:p>
+    <w:p>
+      <w:pPr>
+        <w:rPr>
+          <w:color w:val="FF0000"/>
+          <w:lang w:val="pt-PT"/>
+        </w:rPr>
+      </w:pPr>
+      <w:r>
+        <w:rPr>
+          <w:color w:val="FF0000"/>
+          <w:lang w:val="pt-PT"/>
+        </w:rPr>
+        <w:tab/>
+        <w:t>.Avaliar Trilho</w:t>
+      </w:r>
+      <w:r>
+        <w:rPr>
+          <w:color w:val="FF0000"/>
+          <w:lang w:val="pt-PT"/>
+        </w:rPr>
+        <w:t xml:space="preserve"> </w:t>
+      </w:r>
+      <w:r>
+        <w:rPr>
+          <w:color w:val="FF0000"/>
+          <w:lang w:val="pt-PT"/>
+        </w:rPr>
+        <w:t>CRUD</w:t>
+      </w:r>
+    </w:p>
+    <w:p>
+      <w:pPr>
+        <w:rPr>
+          <w:lang w:val="pt-PT"/>
+        </w:rPr>
+      </w:pPr>
+      <w:r>
+        <w:rPr>
+          <w:color w:val="FF0000"/>
+          <w:lang w:val="pt-PT"/>
+        </w:rPr>
+        <w:t>Usem as descrições que fiz como referencia para os vossos casos se acharem que ajuda.</w:t>
+      </w:r>
     </w:p>
     <w:p>
       <w:pPr>
@@ -5657,7 +8833,7 @@
 </file>
 
 <file path=word/endnotes.xml><?xml version="1.0" encoding="utf-8"?>
-<w:endnotes xmlns:wpc="http://schemas.microsoft.com/office/word/2010/wordprocessingCanvas" xmlns:cx="http://schemas.microsoft.com/office/drawing/2014/chartex" xmlns:mc="http://schemas.openxmlformats.org/markup-compatibility/2006" xmlns:o="urn:schemas-microsoft-com:office:office" xmlns:r="http://schemas.openxmlformats.org/officeDocument/2006/relationships" xmlns:m="http://schemas.openxmlformats.org/officeDocument/2006/math" xmlns:v="urn:schemas-microsoft-com:vml" xmlns:wp14="http://schemas.microsoft.com/office/word/2010/wordprocessingDrawing" xmlns:wp="http://schemas.openxmlformats.org/drawingml/2006/wordprocessingDrawing" xmlns:w10="urn:schemas-microsoft-com:office:word" xmlns:w="http://schemas.openxmlformats.org/wordprocessingml/2006/main" xmlns:w14="http://schemas.microsoft.com/office/word/2010/wordml" xmlns:w15="http://schemas.microsoft.com/office/word/2012/wordml" xmlns:w16se="http://schemas.microsoft.com/office/word/2015/wordml/symex" xmlns:wpg="http://schemas.microsoft.com/office/word/2010/wordprocessingGroup" xmlns:wpi="http://schemas.microsoft.com/office/word/2010/wordprocessingInk" xmlns:wne="http://schemas.microsoft.com/office/word/2006/wordml" xmlns:wps="http://schemas.microsoft.com/office/word/2010/wordprocessingShape" mc:Ignorable="w14 w15 w16se wp14">
+<w:endnotes xmlns:wpc="http://schemas.microsoft.com/office/word/2010/wordprocessingCanvas" xmlns:mc="http://schemas.openxmlformats.org/markup-compatibility/2006" xmlns:o="urn:schemas-microsoft-com:office:office" xmlns:r="http://schemas.openxmlformats.org/officeDocument/2006/relationships" xmlns:m="http://schemas.openxmlformats.org/officeDocument/2006/math" xmlns:v="urn:schemas-microsoft-com:vml" xmlns:wp14="http://schemas.microsoft.com/office/word/2010/wordprocessingDrawing" xmlns:wp="http://schemas.openxmlformats.org/drawingml/2006/wordprocessingDrawing" xmlns:w10="urn:schemas-microsoft-com:office:word" xmlns:w="http://schemas.openxmlformats.org/wordprocessingml/2006/main" xmlns:w14="http://schemas.microsoft.com/office/word/2010/wordml" xmlns:w15="http://schemas.microsoft.com/office/word/2012/wordml" xmlns:wpg="http://schemas.microsoft.com/office/word/2010/wordprocessingGroup" xmlns:wpi="http://schemas.microsoft.com/office/word/2010/wordprocessingInk" xmlns:wne="http://schemas.microsoft.com/office/word/2006/wordml" xmlns:wps="http://schemas.microsoft.com/office/word/2010/wordprocessingShape" mc:Ignorable="w14 w15 wp14">
   <w:endnote w:type="separator" w:id="-1">
     <w:p>
       <w:pPr>
@@ -5682,7 +8858,7 @@
 </file>
 
 <file path=word/footer1.xml><?xml version="1.0" encoding="utf-8"?>
-<w:ftr xmlns:wpc="http://schemas.microsoft.com/office/word/2010/wordprocessingCanvas" xmlns:cx="http://schemas.microsoft.com/office/drawing/2014/chartex" xmlns:mc="http://schemas.openxmlformats.org/markup-compatibility/2006" xmlns:o="urn:schemas-microsoft-com:office:office" xmlns:r="http://schemas.openxmlformats.org/officeDocument/2006/relationships" xmlns:m="http://schemas.openxmlformats.org/officeDocument/2006/math" xmlns:v="urn:schemas-microsoft-com:vml" xmlns:wp14="http://schemas.microsoft.com/office/word/2010/wordprocessingDrawing" xmlns:wp="http://schemas.openxmlformats.org/drawingml/2006/wordprocessingDrawing" xmlns:w10="urn:schemas-microsoft-com:office:word" xmlns:w="http://schemas.openxmlformats.org/wordprocessingml/2006/main" xmlns:w14="http://schemas.microsoft.com/office/word/2010/wordml" xmlns:w15="http://schemas.microsoft.com/office/word/2012/wordml" xmlns:w16se="http://schemas.microsoft.com/office/word/2015/wordml/symex" xmlns:wpg="http://schemas.microsoft.com/office/word/2010/wordprocessingGroup" xmlns:wpi="http://schemas.microsoft.com/office/word/2010/wordprocessingInk" xmlns:wne="http://schemas.microsoft.com/office/word/2006/wordml" xmlns:wps="http://schemas.microsoft.com/office/word/2010/wordprocessingShape" mc:Ignorable="w14 w15 w16se wp14">
+<w:ftr xmlns:wpc="http://schemas.microsoft.com/office/word/2010/wordprocessingCanvas" xmlns:mc="http://schemas.openxmlformats.org/markup-compatibility/2006" xmlns:o="urn:schemas-microsoft-com:office:office" xmlns:r="http://schemas.openxmlformats.org/officeDocument/2006/relationships" xmlns:m="http://schemas.openxmlformats.org/officeDocument/2006/math" xmlns:v="urn:schemas-microsoft-com:vml" xmlns:wp14="http://schemas.microsoft.com/office/word/2010/wordprocessingDrawing" xmlns:wp="http://schemas.openxmlformats.org/drawingml/2006/wordprocessingDrawing" xmlns:w10="urn:schemas-microsoft-com:office:word" xmlns:w="http://schemas.openxmlformats.org/wordprocessingml/2006/main" xmlns:w14="http://schemas.microsoft.com/office/word/2010/wordml" xmlns:w15="http://schemas.microsoft.com/office/word/2012/wordml" xmlns:wpg="http://schemas.microsoft.com/office/word/2010/wordprocessingGroup" xmlns:wpi="http://schemas.microsoft.com/office/word/2010/wordprocessingInk" xmlns:wne="http://schemas.microsoft.com/office/word/2006/wordml" xmlns:wps="http://schemas.microsoft.com/office/word/2010/wordprocessingShape" mc:Ignorable="w14 w15 wp14">
   <w:sdt>
     <w:sdtPr>
       <w:id w:val="-1107267910"/>
@@ -5699,7 +8875,7 @@
     <w:sdtContent>
       <w:p>
         <w:pPr>
-          <w:pStyle w:val="Footer"/>
+          <w:pStyle w:val="Rodap"/>
           <w:jc w:val="right"/>
         </w:pPr>
         <w:r>
@@ -5715,7 +8891,7 @@
           <w:rPr>
             <w:noProof/>
           </w:rPr>
-          <w:t>4</w:t>
+          <w:t>10</w:t>
         </w:r>
         <w:r>
           <w:rPr>
@@ -5728,14 +8904,14 @@
   </w:sdt>
   <w:p>
     <w:pPr>
-      <w:pStyle w:val="Footer"/>
+      <w:pStyle w:val="Rodap"/>
     </w:pPr>
   </w:p>
 </w:ftr>
 </file>
 
 <file path=word/footnotes.xml><?xml version="1.0" encoding="utf-8"?>
-<w:footnotes xmlns:wpc="http://schemas.microsoft.com/office/word/2010/wordprocessingCanvas" xmlns:cx="http://schemas.microsoft.com/office/drawing/2014/chartex" xmlns:mc="http://schemas.openxmlformats.org/markup-compatibility/2006" xmlns:o="urn:schemas-microsoft-com:office:office" xmlns:r="http://schemas.openxmlformats.org/officeDocument/2006/relationships" xmlns:m="http://schemas.openxmlformats.org/officeDocument/2006/math" xmlns:v="urn:schemas-microsoft-com:vml" xmlns:wp14="http://schemas.microsoft.com/office/word/2010/wordprocessingDrawing" xmlns:wp="http://schemas.openxmlformats.org/drawingml/2006/wordprocessingDrawing" xmlns:w10="urn:schemas-microsoft-com:office:word" xmlns:w="http://schemas.openxmlformats.org/wordprocessingml/2006/main" xmlns:w14="http://schemas.microsoft.com/office/word/2010/wordml" xmlns:w15="http://schemas.microsoft.com/office/word/2012/wordml" xmlns:w16se="http://schemas.microsoft.com/office/word/2015/wordml/symex" xmlns:wpg="http://schemas.microsoft.com/office/word/2010/wordprocessingGroup" xmlns:wpi="http://schemas.microsoft.com/office/word/2010/wordprocessingInk" xmlns:wne="http://schemas.microsoft.com/office/word/2006/wordml" xmlns:wps="http://schemas.microsoft.com/office/word/2010/wordprocessingShape" mc:Ignorable="w14 w15 w16se wp14">
+<w:footnotes xmlns:wpc="http://schemas.microsoft.com/office/word/2010/wordprocessingCanvas" xmlns:mc="http://schemas.openxmlformats.org/markup-compatibility/2006" xmlns:o="urn:schemas-microsoft-com:office:office" xmlns:r="http://schemas.openxmlformats.org/officeDocument/2006/relationships" xmlns:m="http://schemas.openxmlformats.org/officeDocument/2006/math" xmlns:v="urn:schemas-microsoft-com:vml" xmlns:wp14="http://schemas.microsoft.com/office/word/2010/wordprocessingDrawing" xmlns:wp="http://schemas.openxmlformats.org/drawingml/2006/wordprocessingDrawing" xmlns:w10="urn:schemas-microsoft-com:office:word" xmlns:w="http://schemas.openxmlformats.org/wordprocessingml/2006/main" xmlns:w14="http://schemas.microsoft.com/office/word/2010/wordml" xmlns:w15="http://schemas.microsoft.com/office/word/2012/wordml" xmlns:wpg="http://schemas.microsoft.com/office/word/2010/wordprocessingGroup" xmlns:wpi="http://schemas.microsoft.com/office/word/2010/wordprocessingInk" xmlns:wne="http://schemas.microsoft.com/office/word/2006/wordml" xmlns:wps="http://schemas.microsoft.com/office/word/2010/wordprocessingShape" mc:Ignorable="w14 w15 wp14">
   <w:footnote w:type="separator" w:id="-1">
     <w:p>
       <w:pPr>
@@ -5760,8 +8936,8 @@
 </file>
 
 <file path=word/numbering.xml><?xml version="1.0" encoding="utf-8"?>
-<w:numbering xmlns:wpc="http://schemas.microsoft.com/office/word/2010/wordprocessingCanvas" xmlns:cx="http://schemas.microsoft.com/office/drawing/2014/chartex" xmlns:mc="http://schemas.openxmlformats.org/markup-compatibility/2006" xmlns:o="urn:schemas-microsoft-com:office:office" xmlns:r="http://schemas.openxmlformats.org/officeDocument/2006/relationships" xmlns:m="http://schemas.openxmlformats.org/officeDocument/2006/math" xmlns:v="urn:schemas-microsoft-com:vml" xmlns:wp14="http://schemas.microsoft.com/office/word/2010/wordprocessingDrawing" xmlns:wp="http://schemas.openxmlformats.org/drawingml/2006/wordprocessingDrawing" xmlns:w10="urn:schemas-microsoft-com:office:word" xmlns:w="http://schemas.openxmlformats.org/wordprocessingml/2006/main" xmlns:w14="http://schemas.microsoft.com/office/word/2010/wordml" xmlns:w15="http://schemas.microsoft.com/office/word/2012/wordml" xmlns:w16se="http://schemas.microsoft.com/office/word/2015/wordml/symex" xmlns:wpg="http://schemas.microsoft.com/office/word/2010/wordprocessingGroup" xmlns:wpi="http://schemas.microsoft.com/office/word/2010/wordprocessingInk" xmlns:wne="http://schemas.microsoft.com/office/word/2006/wordml" xmlns:wps="http://schemas.microsoft.com/office/word/2010/wordprocessingShape" mc:Ignorable="w14 w15 w16se wp14">
-  <w:abstractNum w:abstractNumId="0" w15:restartNumberingAfterBreak="0">
+<w:numbering xmlns:wpc="http://schemas.microsoft.com/office/word/2010/wordprocessingCanvas" xmlns:mc="http://schemas.openxmlformats.org/markup-compatibility/2006" xmlns:o="urn:schemas-microsoft-com:office:office" xmlns:r="http://schemas.openxmlformats.org/officeDocument/2006/relationships" xmlns:m="http://schemas.openxmlformats.org/officeDocument/2006/math" xmlns:v="urn:schemas-microsoft-com:vml" xmlns:wp14="http://schemas.microsoft.com/office/word/2010/wordprocessingDrawing" xmlns:wp="http://schemas.openxmlformats.org/drawingml/2006/wordprocessingDrawing" xmlns:w10="urn:schemas-microsoft-com:office:word" xmlns:w="http://schemas.openxmlformats.org/wordprocessingml/2006/main" xmlns:w14="http://schemas.microsoft.com/office/word/2010/wordml" xmlns:w15="http://schemas.microsoft.com/office/word/2012/wordml" xmlns:wpg="http://schemas.microsoft.com/office/word/2010/wordprocessingGroup" xmlns:wpi="http://schemas.microsoft.com/office/word/2010/wordprocessingInk" xmlns:wne="http://schemas.microsoft.com/office/word/2006/wordml" xmlns:wps="http://schemas.microsoft.com/office/word/2010/wordprocessingShape" mc:Ignorable="w14 w15 wp14">
+  <w:abstractNum w:abstractNumId="0">
     <w:nsid w:val="171405C8"/>
     <w:multiLevelType w:val="hybridMultilevel"/>
     <w:tmpl w:val="F18AD92A"/>
@@ -5874,7 +9050,7 @@
       </w:rPr>
     </w:lvl>
   </w:abstractNum>
-  <w:abstractNum w:abstractNumId="1" w15:restartNumberingAfterBreak="0">
+  <w:abstractNum w:abstractNumId="1">
     <w:nsid w:val="67092218"/>
     <w:multiLevelType w:val="hybridMultilevel"/>
     <w:tmpl w:val="3FD05872"/>
@@ -5997,7 +9173,7 @@
 </file>
 
 <file path=word/styles.xml><?xml version="1.0" encoding="utf-8"?>
-<w:styles xmlns:mc="http://schemas.openxmlformats.org/markup-compatibility/2006" xmlns:r="http://schemas.openxmlformats.org/officeDocument/2006/relationships" xmlns:w="http://schemas.openxmlformats.org/wordprocessingml/2006/main" xmlns:w14="http://schemas.microsoft.com/office/word/2010/wordml" xmlns:w15="http://schemas.microsoft.com/office/word/2012/wordml" xmlns:w16se="http://schemas.microsoft.com/office/word/2015/wordml/symex" mc:Ignorable="w14 w15 w16se">
+<w:styles xmlns:mc="http://schemas.openxmlformats.org/markup-compatibility/2006" xmlns:r="http://schemas.openxmlformats.org/officeDocument/2006/relationships" xmlns:w="http://schemas.openxmlformats.org/wordprocessingml/2006/main" xmlns:w14="http://schemas.microsoft.com/office/word/2010/wordml" xmlns:w15="http://schemas.microsoft.com/office/word/2012/wordml" mc:Ignorable="w14 w15">
   <w:docDefaults>
     <w:rPrDefault>
       <w:rPr>
@@ -6390,11 +9566,11 @@
     <w:name w:val="Normal"/>
     <w:qFormat/>
   </w:style>
-  <w:style w:type="paragraph" w:styleId="Heading1">
+  <w:style w:type="paragraph" w:styleId="Cabealho1">
     <w:name w:val="heading 1"/>
     <w:basedOn w:val="Normal"/>
     <w:next w:val="Normal"/>
-    <w:link w:val="Heading1Char"/>
+    <w:link w:val="Cabealho1Carter"/>
     <w:uiPriority w:val="9"/>
     <w:qFormat/>
     <w:rsid w:val="00162737"/>
@@ -6411,11 +9587,11 @@
       <w:szCs w:val="32"/>
     </w:rPr>
   </w:style>
-  <w:style w:type="paragraph" w:styleId="Heading2">
+  <w:style w:type="paragraph" w:styleId="Cabealho2">
     <w:name w:val="heading 2"/>
     <w:basedOn w:val="Normal"/>
     <w:next w:val="Normal"/>
-    <w:link w:val="Heading2Char"/>
+    <w:link w:val="Cabealho2Carter"/>
     <w:uiPriority w:val="9"/>
     <w:unhideWhenUsed/>
     <w:qFormat/>
@@ -6433,13 +9609,13 @@
       <w:szCs w:val="26"/>
     </w:rPr>
   </w:style>
-  <w:style w:type="character" w:default="1" w:styleId="DefaultParagraphFont">
+  <w:style w:type="character" w:default="1" w:styleId="Tipodeletrapredefinidodopargrafo">
     <w:name w:val="Default Paragraph Font"/>
     <w:uiPriority w:val="1"/>
     <w:semiHidden/>
     <w:unhideWhenUsed/>
   </w:style>
-  <w:style w:type="table" w:default="1" w:styleId="TableNormal">
+  <w:style w:type="table" w:default="1" w:styleId="Tabelanormal">
     <w:name w:val="Normal Table"/>
     <w:uiPriority w:val="99"/>
     <w:semiHidden/>
@@ -6454,7 +9630,7 @@
       </w:tblCellMar>
     </w:tblPr>
   </w:style>
-  <w:style w:type="numbering" w:default="1" w:styleId="NoList">
+  <w:style w:type="numbering" w:default="1" w:styleId="Semlista">
     <w:name w:val="No List"/>
     <w:uiPriority w:val="99"/>
     <w:semiHidden/>
@@ -6463,7 +9639,7 @@
   <w:style w:type="paragraph" w:customStyle="1" w:styleId="SubtitleCover">
     <w:name w:val="Subtitle Cover"/>
     <w:basedOn w:val="TitleCover"/>
-    <w:next w:val="BodyText"/>
+    <w:next w:val="Corpodetexto"/>
     <w:rsid w:val="00EA5234"/>
     <w:pPr>
       <w:pBdr>
@@ -6498,10 +9674,10 @@
       <w:lang w:val="en-US" w:bidi="en-US"/>
     </w:rPr>
   </w:style>
-  <w:style w:type="paragraph" w:styleId="BodyText">
+  <w:style w:type="paragraph" w:styleId="Corpodetexto">
     <w:name w:val="Body Text"/>
     <w:basedOn w:val="Normal"/>
-    <w:link w:val="BodyTextChar"/>
+    <w:link w:val="CorpodetextoCarter"/>
     <w:uiPriority w:val="99"/>
     <w:semiHidden/>
     <w:unhideWhenUsed/>
@@ -6510,18 +9686,18 @@
       <w:spacing w:after="120"/>
     </w:pPr>
   </w:style>
-  <w:style w:type="character" w:customStyle="1" w:styleId="BodyTextChar">
-    <w:name w:val="Body Text Char"/>
-    <w:basedOn w:val="DefaultParagraphFont"/>
-    <w:link w:val="BodyText"/>
+  <w:style w:type="character" w:customStyle="1" w:styleId="CorpodetextoCarter">
+    <w:name w:val="Corpo de texto Caráter"/>
+    <w:basedOn w:val="Tipodeletrapredefinidodopargrafo"/>
+    <w:link w:val="Corpodetexto"/>
     <w:uiPriority w:val="99"/>
     <w:semiHidden/>
     <w:rsid w:val="00EA5234"/>
   </w:style>
-  <w:style w:type="paragraph" w:styleId="Header">
+  <w:style w:type="paragraph" w:styleId="Cabealho">
     <w:name w:val="header"/>
     <w:basedOn w:val="Normal"/>
-    <w:link w:val="HeaderChar"/>
+    <w:link w:val="CabealhoCarter"/>
     <w:uiPriority w:val="99"/>
     <w:unhideWhenUsed/>
     <w:rsid w:val="0064037B"/>
@@ -6533,17 +9709,17 @@
       <w:spacing w:after="0" w:line="240" w:lineRule="auto"/>
     </w:pPr>
   </w:style>
-  <w:style w:type="character" w:customStyle="1" w:styleId="HeaderChar">
-    <w:name w:val="Header Char"/>
-    <w:basedOn w:val="DefaultParagraphFont"/>
-    <w:link w:val="Header"/>
+  <w:style w:type="character" w:customStyle="1" w:styleId="CabealhoCarter">
+    <w:name w:val="Cabeçalho Caráter"/>
+    <w:basedOn w:val="Tipodeletrapredefinidodopargrafo"/>
+    <w:link w:val="Cabealho"/>
     <w:uiPriority w:val="99"/>
     <w:rsid w:val="0064037B"/>
   </w:style>
-  <w:style w:type="paragraph" w:styleId="Footer">
+  <w:style w:type="paragraph" w:styleId="Rodap">
     <w:name w:val="footer"/>
     <w:basedOn w:val="Normal"/>
-    <w:link w:val="FooterChar"/>
+    <w:link w:val="RodapCarter"/>
     <w:uiPriority w:val="99"/>
     <w:unhideWhenUsed/>
     <w:rsid w:val="0064037B"/>
@@ -6555,17 +9731,17 @@
       <w:spacing w:after="0" w:line="240" w:lineRule="auto"/>
     </w:pPr>
   </w:style>
-  <w:style w:type="character" w:customStyle="1" w:styleId="FooterChar">
-    <w:name w:val="Footer Char"/>
-    <w:basedOn w:val="DefaultParagraphFont"/>
-    <w:link w:val="Footer"/>
+  <w:style w:type="character" w:customStyle="1" w:styleId="RodapCarter">
+    <w:name w:val="Rodapé Caráter"/>
+    <w:basedOn w:val="Tipodeletrapredefinidodopargrafo"/>
+    <w:link w:val="Rodap"/>
     <w:uiPriority w:val="99"/>
     <w:rsid w:val="0064037B"/>
   </w:style>
-  <w:style w:type="character" w:customStyle="1" w:styleId="Heading1Char">
-    <w:name w:val="Heading 1 Char"/>
-    <w:basedOn w:val="DefaultParagraphFont"/>
-    <w:link w:val="Heading1"/>
+  <w:style w:type="character" w:customStyle="1" w:styleId="Cabealho1Carter">
+    <w:name w:val="Cabeçalho 1 Caráter"/>
+    <w:basedOn w:val="Tipodeletrapredefinidodopargrafo"/>
+    <w:link w:val="Cabealho1"/>
     <w:uiPriority w:val="9"/>
     <w:rsid w:val="00162737"/>
     <w:rPr>
@@ -6575,15 +9751,16 @@
       <w:szCs w:val="32"/>
     </w:rPr>
   </w:style>
-  <w:style w:type="table" w:styleId="TableGrid">
+  <w:style w:type="table" w:styleId="Tabelacomgrelha">
     <w:name w:val="Table Grid"/>
-    <w:basedOn w:val="TableNormal"/>
+    <w:basedOn w:val="Tabelanormal"/>
     <w:uiPriority w:val="39"/>
     <w:rsid w:val="00162737"/>
     <w:pPr>
       <w:spacing w:after="0" w:line="240" w:lineRule="auto"/>
     </w:pPr>
     <w:tblPr>
+      <w:tblInd w:w="0" w:type="dxa"/>
       <w:tblBorders>
         <w:top w:val="single" w:sz="4" w:space="0" w:color="auto"/>
         <w:left w:val="single" w:sz="4" w:space="0" w:color="auto"/>
@@ -6592,12 +9769,18 @@
         <w:insideH w:val="single" w:sz="4" w:space="0" w:color="auto"/>
         <w:insideV w:val="single" w:sz="4" w:space="0" w:color="auto"/>
       </w:tblBorders>
+      <w:tblCellMar>
+        <w:top w:w="0" w:type="dxa"/>
+        <w:left w:w="108" w:type="dxa"/>
+        <w:bottom w:w="0" w:type="dxa"/>
+        <w:right w:w="108" w:type="dxa"/>
+      </w:tblCellMar>
     </w:tblPr>
   </w:style>
-  <w:style w:type="character" w:customStyle="1" w:styleId="Heading2Char">
-    <w:name w:val="Heading 2 Char"/>
-    <w:basedOn w:val="DefaultParagraphFont"/>
-    <w:link w:val="Heading2"/>
+  <w:style w:type="character" w:customStyle="1" w:styleId="Cabealho2Carter">
+    <w:name w:val="Cabeçalho 2 Caráter"/>
+    <w:basedOn w:val="Tipodeletrapredefinidodopargrafo"/>
+    <w:link w:val="Cabealho2"/>
     <w:uiPriority w:val="9"/>
     <w:rsid w:val="00FE2688"/>
     <w:rPr>
@@ -6607,7 +9790,7 @@
       <w:szCs w:val="26"/>
     </w:rPr>
   </w:style>
-  <w:style w:type="paragraph" w:styleId="ListParagraph">
+  <w:style w:type="paragraph" w:styleId="PargrafodaLista">
     <w:name w:val="List Paragraph"/>
     <w:basedOn w:val="Normal"/>
     <w:uiPriority w:val="34"/>
@@ -6887,7 +10070,7 @@
 </file>
 
 <file path=customXml/itemProps1.xml><?xml version="1.0" encoding="utf-8"?>
-<ds:datastoreItem xmlns:ds="http://schemas.openxmlformats.org/officeDocument/2006/customXml" ds:itemID="{17193152-47AA-48DC-9D08-E4578689D956}">
+<ds:datastoreItem xmlns:ds="http://schemas.openxmlformats.org/officeDocument/2006/customXml" ds:itemID="{18D61D2C-EB18-4EA4-ADC3-A4375B123FCC}">
   <ds:schemaRefs>
     <ds:schemaRef ds:uri="http://schemas.openxmlformats.org/officeDocument/2006/bibliography"/>
   </ds:schemaRefs>

</xml_diff>

<commit_message>
ESII Actualização do relatório (remodelação do diagrama classes)
</commit_message>
<xml_diff>
--- a/doc/Eng. Soft 2/trails4health_relatorio.docx
+++ b/doc/Eng. Soft 2/trails4health_relatorio.docx
@@ -1412,7 +1412,7 @@
         </w:rPr>
       </w:pPr>
       <w:bookmarkStart w:id="0" w:name="_Toc498084477"/>
-      <w:bookmarkStart w:id="1" w:name="_Toc499051493"/>
+      <w:bookmarkStart w:id="1" w:name="_Toc499066904"/>
       <w:r>
         <w:rPr>
           <w:lang w:val="pt-PT"/>
@@ -1460,7 +1460,7 @@
         </w:rPr>
         <w:fldChar w:fldCharType="separate"/>
       </w:r>
-      <w:hyperlink w:anchor="_Toc499051493" w:history="1">
+      <w:hyperlink w:anchor="_Toc499066904" w:history="1">
         <w:r>
           <w:rPr>
             <w:rStyle w:val="Hyperlink"/>
@@ -1488,7 +1488,7 @@
             <w:noProof/>
             <w:webHidden/>
           </w:rPr>
-          <w:instrText xml:space="preserve"> PAGEREF _Toc499051493 \h </w:instrText>
+          <w:instrText xml:space="preserve"> PAGEREF _Toc499066904 \h </w:instrText>
         </w:r>
         <w:r>
           <w:rPr>
@@ -1531,7 +1531,7 @@
           <w:lang w:eastAsia="en-GB"/>
         </w:rPr>
       </w:pPr>
-      <w:hyperlink w:anchor="_Toc499051494" w:history="1">
+      <w:hyperlink w:anchor="_Toc499066905" w:history="1">
         <w:r>
           <w:rPr>
             <w:rStyle w:val="Hyperlink"/>
@@ -1559,7 +1559,7 @@
             <w:noProof/>
             <w:webHidden/>
           </w:rPr>
-          <w:instrText xml:space="preserve"> PAGEREF _Toc499051494 \h </w:instrText>
+          <w:instrText xml:space="preserve"> PAGEREF _Toc499066905 \h </w:instrText>
         </w:r>
         <w:r>
           <w:rPr>
@@ -1602,7 +1602,7 @@
           <w:lang w:eastAsia="en-GB"/>
         </w:rPr>
       </w:pPr>
-      <w:hyperlink w:anchor="_Toc499051495" w:history="1">
+      <w:hyperlink w:anchor="_Toc499066906" w:history="1">
         <w:r>
           <w:rPr>
             <w:rStyle w:val="Hyperlink"/>
@@ -1630,7 +1630,7 @@
             <w:noProof/>
             <w:webHidden/>
           </w:rPr>
-          <w:instrText xml:space="preserve"> PAGEREF _Toc499051495 \h </w:instrText>
+          <w:instrText xml:space="preserve"> PAGEREF _Toc499066906 \h </w:instrText>
         </w:r>
         <w:r>
           <w:rPr>
@@ -1673,7 +1673,7 @@
           <w:lang w:eastAsia="en-GB"/>
         </w:rPr>
       </w:pPr>
-      <w:hyperlink w:anchor="_Toc499051496" w:history="1">
+      <w:hyperlink w:anchor="_Toc499066907" w:history="1">
         <w:r>
           <w:rPr>
             <w:rStyle w:val="Hyperlink"/>
@@ -1710,7 +1710,7 @@
             <w:noProof/>
             <w:webHidden/>
           </w:rPr>
-          <w:instrText xml:space="preserve"> PAGEREF _Toc499051496 \h </w:instrText>
+          <w:instrText xml:space="preserve"> PAGEREF _Toc499066907 \h </w:instrText>
         </w:r>
         <w:r>
           <w:rPr>
@@ -1753,7 +1753,7 @@
           <w:lang w:eastAsia="en-GB"/>
         </w:rPr>
       </w:pPr>
-      <w:hyperlink w:anchor="_Toc499051497" w:history="1">
+      <w:hyperlink w:anchor="_Toc499066908" w:history="1">
         <w:r>
           <w:rPr>
             <w:rStyle w:val="Hyperlink"/>
@@ -1788,7 +1788,7 @@
             <w:noProof/>
             <w:webHidden/>
           </w:rPr>
-          <w:instrText xml:space="preserve"> PAGEREF _Toc499051497 \h </w:instrText>
+          <w:instrText xml:space="preserve"> PAGEREF _Toc499066908 \h </w:instrText>
         </w:r>
         <w:r>
           <w:rPr>
@@ -1831,7 +1831,7 @@
           <w:lang w:eastAsia="en-GB"/>
         </w:rPr>
       </w:pPr>
-      <w:hyperlink w:anchor="_Toc499051498" w:history="1">
+      <w:hyperlink w:anchor="_Toc499066909" w:history="1">
         <w:r>
           <w:rPr>
             <w:rStyle w:val="Hyperlink"/>
@@ -1868,7 +1868,7 @@
             <w:noProof/>
             <w:webHidden/>
           </w:rPr>
-          <w:instrText xml:space="preserve"> PAGEREF _Toc499051498 \h </w:instrText>
+          <w:instrText xml:space="preserve"> PAGEREF _Toc499066909 \h </w:instrText>
         </w:r>
         <w:r>
           <w:rPr>
@@ -1911,7 +1911,7 @@
           <w:lang w:eastAsia="en-GB"/>
         </w:rPr>
       </w:pPr>
-      <w:hyperlink w:anchor="_Toc499051499" w:history="1">
+      <w:hyperlink w:anchor="_Toc499066910" w:history="1">
         <w:r>
           <w:rPr>
             <w:rStyle w:val="Hyperlink"/>
@@ -1956,7 +1956,7 @@
             <w:noProof/>
             <w:webHidden/>
           </w:rPr>
-          <w:instrText xml:space="preserve"> PAGEREF _Toc499051499 \h </w:instrText>
+          <w:instrText xml:space="preserve"> PAGEREF _Toc499066910 \h </w:instrText>
         </w:r>
         <w:r>
           <w:rPr>
@@ -1999,7 +1999,7 @@
           <w:lang w:eastAsia="en-GB"/>
         </w:rPr>
       </w:pPr>
-      <w:hyperlink w:anchor="_Toc499051500" w:history="1">
+      <w:hyperlink w:anchor="_Toc499066911" w:history="1">
         <w:r>
           <w:rPr>
             <w:rStyle w:val="Hyperlink"/>
@@ -2027,7 +2027,7 @@
             <w:noProof/>
             <w:webHidden/>
           </w:rPr>
-          <w:instrText xml:space="preserve"> PAGEREF _Toc499051500 \h </w:instrText>
+          <w:instrText xml:space="preserve"> PAGEREF _Toc499066911 \h </w:instrText>
         </w:r>
         <w:r>
           <w:rPr>
@@ -2070,7 +2070,7 @@
           <w:lang w:eastAsia="en-GB"/>
         </w:rPr>
       </w:pPr>
-      <w:hyperlink w:anchor="_Toc499051501" w:history="1">
+      <w:hyperlink w:anchor="_Toc499066912" w:history="1">
         <w:r>
           <w:rPr>
             <w:rStyle w:val="Hyperlink"/>
@@ -2098,7 +2098,7 @@
             <w:noProof/>
             <w:webHidden/>
           </w:rPr>
-          <w:instrText xml:space="preserve"> PAGEREF _Toc499051501 \h </w:instrText>
+          <w:instrText xml:space="preserve"> PAGEREF _Toc499066912 \h </w:instrText>
         </w:r>
         <w:r>
           <w:rPr>
@@ -2141,7 +2141,7 @@
           <w:lang w:eastAsia="en-GB"/>
         </w:rPr>
       </w:pPr>
-      <w:hyperlink w:anchor="_Toc499051502" w:history="1">
+      <w:hyperlink w:anchor="_Toc499066913" w:history="1">
         <w:r>
           <w:rPr>
             <w:rStyle w:val="Hyperlink"/>
@@ -2169,7 +2169,7 @@
             <w:noProof/>
             <w:webHidden/>
           </w:rPr>
-          <w:instrText xml:space="preserve"> PAGEREF _Toc499051502 \h </w:instrText>
+          <w:instrText xml:space="preserve"> PAGEREF _Toc499066913 \h </w:instrText>
         </w:r>
         <w:r>
           <w:rPr>
@@ -2212,7 +2212,7 @@
           <w:lang w:eastAsia="en-GB"/>
         </w:rPr>
       </w:pPr>
-      <w:hyperlink w:anchor="_Toc499051503" w:history="1">
+      <w:hyperlink w:anchor="_Toc499066914" w:history="1">
         <w:r>
           <w:rPr>
             <w:rStyle w:val="Hyperlink"/>
@@ -2240,7 +2240,7 @@
             <w:noProof/>
             <w:webHidden/>
           </w:rPr>
-          <w:instrText xml:space="preserve"> PAGEREF _Toc499051503 \h </w:instrText>
+          <w:instrText xml:space="preserve"> PAGEREF _Toc499066914 \h </w:instrText>
         </w:r>
         <w:r>
           <w:rPr>
@@ -2283,7 +2283,7 @@
           <w:lang w:eastAsia="en-GB"/>
         </w:rPr>
       </w:pPr>
-      <w:hyperlink w:anchor="_Toc499051504" w:history="1">
+      <w:hyperlink w:anchor="_Toc499066915" w:history="1">
         <w:r>
           <w:rPr>
             <w:rStyle w:val="Hyperlink"/>
@@ -2311,7 +2311,7 @@
             <w:noProof/>
             <w:webHidden/>
           </w:rPr>
-          <w:instrText xml:space="preserve"> PAGEREF _Toc499051504 \h </w:instrText>
+          <w:instrText xml:space="preserve"> PAGEREF _Toc499066915 \h </w:instrText>
         </w:r>
         <w:r>
           <w:rPr>
@@ -2354,7 +2354,7 @@
           <w:lang w:eastAsia="en-GB"/>
         </w:rPr>
       </w:pPr>
-      <w:hyperlink w:anchor="_Toc499051505" w:history="1">
+      <w:hyperlink w:anchor="_Toc499066916" w:history="1">
         <w:r>
           <w:rPr>
             <w:rStyle w:val="Hyperlink"/>
@@ -2382,7 +2382,7 @@
             <w:noProof/>
             <w:webHidden/>
           </w:rPr>
-          <w:instrText xml:space="preserve"> PAGEREF _Toc499051505 \h </w:instrText>
+          <w:instrText xml:space="preserve"> PAGEREF _Toc499066916 \h </w:instrText>
         </w:r>
         <w:r>
           <w:rPr>
@@ -2425,7 +2425,7 @@
           <w:lang w:eastAsia="en-GB"/>
         </w:rPr>
       </w:pPr>
-      <w:hyperlink w:anchor="_Toc499051506" w:history="1">
+      <w:hyperlink w:anchor="_Toc499066917" w:history="1">
         <w:r>
           <w:rPr>
             <w:rStyle w:val="Hyperlink"/>
@@ -2453,7 +2453,7 @@
             <w:noProof/>
             <w:webHidden/>
           </w:rPr>
-          <w:instrText xml:space="preserve"> PAGEREF _Toc499051506 \h </w:instrText>
+          <w:instrText xml:space="preserve"> PAGEREF _Toc499066917 \h </w:instrText>
         </w:r>
         <w:r>
           <w:rPr>
@@ -2496,7 +2496,7 @@
           <w:lang w:eastAsia="en-GB"/>
         </w:rPr>
       </w:pPr>
-      <w:hyperlink w:anchor="_Toc499051507" w:history="1">
+      <w:hyperlink w:anchor="_Toc499066918" w:history="1">
         <w:r>
           <w:rPr>
             <w:rStyle w:val="Hyperlink"/>
@@ -2524,7 +2524,7 @@
             <w:noProof/>
             <w:webHidden/>
           </w:rPr>
-          <w:instrText xml:space="preserve"> PAGEREF _Toc499051507 \h </w:instrText>
+          <w:instrText xml:space="preserve"> PAGEREF _Toc499066918 \h </w:instrText>
         </w:r>
         <w:r>
           <w:rPr>
@@ -2567,7 +2567,7 @@
           <w:lang w:eastAsia="en-GB"/>
         </w:rPr>
       </w:pPr>
-      <w:hyperlink w:anchor="_Toc499051508" w:history="1">
+      <w:hyperlink w:anchor="_Toc499066919" w:history="1">
         <w:r>
           <w:rPr>
             <w:rStyle w:val="Hyperlink"/>
@@ -2595,7 +2595,7 @@
             <w:noProof/>
             <w:webHidden/>
           </w:rPr>
-          <w:instrText xml:space="preserve"> PAGEREF _Toc499051508 \h </w:instrText>
+          <w:instrText xml:space="preserve"> PAGEREF _Toc499066919 \h </w:instrText>
         </w:r>
         <w:r>
           <w:rPr>
@@ -2638,7 +2638,7 @@
           <w:lang w:eastAsia="en-GB"/>
         </w:rPr>
       </w:pPr>
-      <w:hyperlink w:anchor="_Toc499051509" w:history="1">
+      <w:hyperlink w:anchor="_Toc499066920" w:history="1">
         <w:r>
           <w:rPr>
             <w:rStyle w:val="Hyperlink"/>
@@ -2666,7 +2666,7 @@
             <w:noProof/>
             <w:webHidden/>
           </w:rPr>
-          <w:instrText xml:space="preserve"> PAGEREF _Toc499051509 \h </w:instrText>
+          <w:instrText xml:space="preserve"> PAGEREF _Toc499066920 \h </w:instrText>
         </w:r>
         <w:r>
           <w:rPr>
@@ -2709,7 +2709,7 @@
           <w:lang w:eastAsia="en-GB"/>
         </w:rPr>
       </w:pPr>
-      <w:hyperlink w:anchor="_Toc499051510" w:history="1">
+      <w:hyperlink w:anchor="_Toc499066921" w:history="1">
         <w:r>
           <w:rPr>
             <w:rStyle w:val="Hyperlink"/>
@@ -2737,7 +2737,7 @@
             <w:noProof/>
             <w:webHidden/>
           </w:rPr>
-          <w:instrText xml:space="preserve"> PAGEREF _Toc499051510 \h </w:instrText>
+          <w:instrText xml:space="preserve"> PAGEREF _Toc499066921 \h </w:instrText>
         </w:r>
         <w:r>
           <w:rPr>
@@ -2780,7 +2780,7 @@
           <w:lang w:eastAsia="en-GB"/>
         </w:rPr>
       </w:pPr>
-      <w:hyperlink w:anchor="_Toc499051511" w:history="1">
+      <w:hyperlink w:anchor="_Toc499066922" w:history="1">
         <w:r>
           <w:rPr>
             <w:rStyle w:val="Hyperlink"/>
@@ -2808,7 +2808,7 @@
             <w:noProof/>
             <w:webHidden/>
           </w:rPr>
-          <w:instrText xml:space="preserve"> PAGEREF _Toc499051511 \h </w:instrText>
+          <w:instrText xml:space="preserve"> PAGEREF _Toc499066922 \h </w:instrText>
         </w:r>
         <w:r>
           <w:rPr>
@@ -2851,7 +2851,7 @@
           <w:lang w:eastAsia="en-GB"/>
         </w:rPr>
       </w:pPr>
-      <w:hyperlink w:anchor="_Toc499051512" w:history="1">
+      <w:hyperlink w:anchor="_Toc499066923" w:history="1">
         <w:r>
           <w:rPr>
             <w:rStyle w:val="Hyperlink"/>
@@ -2879,7 +2879,7 @@
             <w:noProof/>
             <w:webHidden/>
           </w:rPr>
-          <w:instrText xml:space="preserve"> PAGEREF _Toc499051512 \h </w:instrText>
+          <w:instrText xml:space="preserve"> PAGEREF _Toc499066923 \h </w:instrText>
         </w:r>
         <w:r>
           <w:rPr>
@@ -2922,7 +2922,7 @@
           <w:lang w:eastAsia="en-GB"/>
         </w:rPr>
       </w:pPr>
-      <w:hyperlink w:anchor="_Toc499051513" w:history="1">
+      <w:hyperlink w:anchor="_Toc499066924" w:history="1">
         <w:r>
           <w:rPr>
             <w:rStyle w:val="Hyperlink"/>
@@ -2950,7 +2950,7 @@
             <w:noProof/>
             <w:webHidden/>
           </w:rPr>
-          <w:instrText xml:space="preserve"> PAGEREF _Toc499051513 \h </w:instrText>
+          <w:instrText xml:space="preserve"> PAGEREF _Toc499066924 \h </w:instrText>
         </w:r>
         <w:r>
           <w:rPr>
@@ -2993,7 +2993,7 @@
           <w:lang w:eastAsia="en-GB"/>
         </w:rPr>
       </w:pPr>
-      <w:hyperlink w:anchor="_Toc499051514" w:history="1">
+      <w:hyperlink w:anchor="_Toc499066925" w:history="1">
         <w:r>
           <w:rPr>
             <w:rStyle w:val="Hyperlink"/>
@@ -3021,7 +3021,7 @@
             <w:noProof/>
             <w:webHidden/>
           </w:rPr>
-          <w:instrText xml:space="preserve"> PAGEREF _Toc499051514 \h </w:instrText>
+          <w:instrText xml:space="preserve"> PAGEREF _Toc499066925 \h </w:instrText>
         </w:r>
         <w:r>
           <w:rPr>
@@ -3064,7 +3064,7 @@
           <w:lang w:eastAsia="en-GB"/>
         </w:rPr>
       </w:pPr>
-      <w:hyperlink w:anchor="_Toc499051515" w:history="1">
+      <w:hyperlink w:anchor="_Toc499066926" w:history="1">
         <w:r>
           <w:rPr>
             <w:rStyle w:val="Hyperlink"/>
@@ -3092,7 +3092,78 @@
             <w:noProof/>
             <w:webHidden/>
           </w:rPr>
-          <w:instrText xml:space="preserve"> PAGEREF _Toc499051515 \h </w:instrText>
+          <w:instrText xml:space="preserve"> PAGEREF _Toc499066926 \h </w:instrText>
+        </w:r>
+        <w:r>
+          <w:rPr>
+            <w:noProof/>
+            <w:webHidden/>
+          </w:rPr>
+        </w:r>
+        <w:r>
+          <w:rPr>
+            <w:noProof/>
+            <w:webHidden/>
+          </w:rPr>
+          <w:fldChar w:fldCharType="separate"/>
+        </w:r>
+        <w:r>
+          <w:rPr>
+            <w:noProof/>
+            <w:webHidden/>
+          </w:rPr>
+          <w:t>19</w:t>
+        </w:r>
+        <w:r>
+          <w:rPr>
+            <w:noProof/>
+            <w:webHidden/>
+          </w:rPr>
+          <w:fldChar w:fldCharType="end"/>
+        </w:r>
+      </w:hyperlink>
+    </w:p>
+    <w:p>
+      <w:pPr>
+        <w:pStyle w:val="TOC3"/>
+        <w:tabs>
+          <w:tab w:val="right" w:leader="dot" w:pos="9016"/>
+        </w:tabs>
+        <w:rPr>
+          <w:rFonts w:eastAsiaTheme="minorEastAsia"/>
+          <w:noProof/>
+          <w:lang w:eastAsia="en-GB"/>
+        </w:rPr>
+      </w:pPr>
+      <w:hyperlink w:anchor="_Toc499066927" w:history="1">
+        <w:r>
+          <w:rPr>
+            <w:rStyle w:val="Hyperlink"/>
+            <w:noProof/>
+            <w:lang w:val="pt-PT"/>
+          </w:rPr>
+          <w:t>7.5.2. Diagrama de Classes Parcial - Inserir Perguntas Avaliação Trilho</w:t>
+        </w:r>
+        <w:r>
+          <w:rPr>
+            <w:noProof/>
+            <w:webHidden/>
+          </w:rPr>
+          <w:tab/>
+        </w:r>
+        <w:r>
+          <w:rPr>
+            <w:noProof/>
+            <w:webHidden/>
+          </w:rPr>
+          <w:fldChar w:fldCharType="begin"/>
+        </w:r>
+        <w:r>
+          <w:rPr>
+            <w:noProof/>
+            <w:webHidden/>
+          </w:rPr>
+          <w:instrText xml:space="preserve"> PAGEREF _Toc499066927 \h </w:instrText>
         </w:r>
         <w:r>
           <w:rPr>
@@ -3135,7 +3206,7 @@
           <w:lang w:eastAsia="en-GB"/>
         </w:rPr>
       </w:pPr>
-      <w:hyperlink w:anchor="_Toc499051516" w:history="1">
+      <w:hyperlink w:anchor="_Toc499066928" w:history="1">
         <w:r>
           <w:rPr>
             <w:rStyle w:val="Hyperlink"/>
@@ -3163,7 +3234,7 @@
             <w:noProof/>
             <w:webHidden/>
           </w:rPr>
-          <w:instrText xml:space="preserve"> PAGEREF _Toc499051516 \h </w:instrText>
+          <w:instrText xml:space="preserve"> PAGEREF _Toc499066928 \h </w:instrText>
         </w:r>
         <w:r>
           <w:rPr>
@@ -3206,7 +3277,7 @@
           <w:lang w:eastAsia="en-GB"/>
         </w:rPr>
       </w:pPr>
-      <w:hyperlink w:anchor="_Toc499051517" w:history="1">
+      <w:hyperlink w:anchor="_Toc499066929" w:history="1">
         <w:r>
           <w:rPr>
             <w:rStyle w:val="Hyperlink"/>
@@ -3234,7 +3305,78 @@
             <w:noProof/>
             <w:webHidden/>
           </w:rPr>
-          <w:instrText xml:space="preserve"> PAGEREF _Toc499051517 \h </w:instrText>
+          <w:instrText xml:space="preserve"> PAGEREF _Toc499066929 \h </w:instrText>
+        </w:r>
+        <w:r>
+          <w:rPr>
+            <w:noProof/>
+            <w:webHidden/>
+          </w:rPr>
+        </w:r>
+        <w:r>
+          <w:rPr>
+            <w:noProof/>
+            <w:webHidden/>
+          </w:rPr>
+          <w:fldChar w:fldCharType="separate"/>
+        </w:r>
+        <w:r>
+          <w:rPr>
+            <w:noProof/>
+            <w:webHidden/>
+          </w:rPr>
+          <w:t>21</w:t>
+        </w:r>
+        <w:r>
+          <w:rPr>
+            <w:noProof/>
+            <w:webHidden/>
+          </w:rPr>
+          <w:fldChar w:fldCharType="end"/>
+        </w:r>
+      </w:hyperlink>
+    </w:p>
+    <w:p>
+      <w:pPr>
+        <w:pStyle w:val="TOC3"/>
+        <w:tabs>
+          <w:tab w:val="right" w:leader="dot" w:pos="9016"/>
+        </w:tabs>
+        <w:rPr>
+          <w:rFonts w:eastAsiaTheme="minorEastAsia"/>
+          <w:noProof/>
+          <w:lang w:eastAsia="en-GB"/>
+        </w:rPr>
+      </w:pPr>
+      <w:hyperlink w:anchor="_Toc499066930" w:history="1">
+        <w:r>
+          <w:rPr>
+            <w:rStyle w:val="Hyperlink"/>
+            <w:noProof/>
+            <w:lang w:val="pt-PT"/>
+          </w:rPr>
+          <w:t>7.6.2. Diagrama de Classes Parcial - Inserir Perguntas Avaliação Serviços</w:t>
+        </w:r>
+        <w:r>
+          <w:rPr>
+            <w:noProof/>
+            <w:webHidden/>
+          </w:rPr>
+          <w:tab/>
+        </w:r>
+        <w:r>
+          <w:rPr>
+            <w:noProof/>
+            <w:webHidden/>
+          </w:rPr>
+          <w:fldChar w:fldCharType="begin"/>
+        </w:r>
+        <w:r>
+          <w:rPr>
+            <w:noProof/>
+            <w:webHidden/>
+          </w:rPr>
+          <w:instrText xml:space="preserve"> PAGEREF _Toc499066930 \h </w:instrText>
         </w:r>
         <w:r>
           <w:rPr>
@@ -3277,7 +3419,7 @@
           <w:lang w:eastAsia="en-GB"/>
         </w:rPr>
       </w:pPr>
-      <w:hyperlink w:anchor="_Toc499051518" w:history="1">
+      <w:hyperlink w:anchor="_Toc499066931" w:history="1">
         <w:r>
           <w:rPr>
             <w:rStyle w:val="Hyperlink"/>
@@ -3305,7 +3447,7 @@
             <w:noProof/>
             <w:webHidden/>
           </w:rPr>
-          <w:instrText xml:space="preserve"> PAGEREF _Toc499051518 \h </w:instrText>
+          <w:instrText xml:space="preserve"> PAGEREF _Toc499066931 \h </w:instrText>
         </w:r>
         <w:r>
           <w:rPr>
@@ -3348,7 +3490,7 @@
           <w:lang w:eastAsia="en-GB"/>
         </w:rPr>
       </w:pPr>
-      <w:hyperlink w:anchor="_Toc499051519" w:history="1">
+      <w:hyperlink w:anchor="_Toc499066932" w:history="1">
         <w:r>
           <w:rPr>
             <w:rStyle w:val="Hyperlink"/>
@@ -3376,7 +3518,7 @@
             <w:noProof/>
             <w:webHidden/>
           </w:rPr>
-          <w:instrText xml:space="preserve"> PAGEREF _Toc499051519 \h </w:instrText>
+          <w:instrText xml:space="preserve"> PAGEREF _Toc499066932 \h </w:instrText>
         </w:r>
         <w:r>
           <w:rPr>
@@ -3419,7 +3561,7 @@
           <w:lang w:eastAsia="en-GB"/>
         </w:rPr>
       </w:pPr>
-      <w:hyperlink w:anchor="_Toc499051520" w:history="1">
+      <w:hyperlink w:anchor="_Toc499066933" w:history="1">
         <w:r>
           <w:rPr>
             <w:rStyle w:val="Hyperlink"/>
@@ -3447,7 +3589,7 @@
             <w:noProof/>
             <w:webHidden/>
           </w:rPr>
-          <w:instrText xml:space="preserve"> PAGEREF _Toc499051520 \h </w:instrText>
+          <w:instrText xml:space="preserve"> PAGEREF _Toc499066933 \h </w:instrText>
         </w:r>
         <w:r>
           <w:rPr>
@@ -3468,6 +3610,77 @@
             <w:webHidden/>
           </w:rPr>
           <w:t>23</w:t>
+        </w:r>
+        <w:r>
+          <w:rPr>
+            <w:noProof/>
+            <w:webHidden/>
+          </w:rPr>
+          <w:fldChar w:fldCharType="end"/>
+        </w:r>
+      </w:hyperlink>
+    </w:p>
+    <w:p>
+      <w:pPr>
+        <w:pStyle w:val="TOC3"/>
+        <w:tabs>
+          <w:tab w:val="right" w:leader="dot" w:pos="9016"/>
+        </w:tabs>
+        <w:rPr>
+          <w:rFonts w:eastAsiaTheme="minorEastAsia"/>
+          <w:noProof/>
+          <w:lang w:eastAsia="en-GB"/>
+        </w:rPr>
+      </w:pPr>
+      <w:hyperlink w:anchor="_Toc499066934" w:history="1">
+        <w:r>
+          <w:rPr>
+            <w:rStyle w:val="Hyperlink"/>
+            <w:noProof/>
+            <w:lang w:val="pt-PT"/>
+          </w:rPr>
+          <w:t>7.8.2. Diagrama de Classes Parcial - Avaliar Trilho</w:t>
+        </w:r>
+        <w:r>
+          <w:rPr>
+            <w:noProof/>
+            <w:webHidden/>
+          </w:rPr>
+          <w:tab/>
+        </w:r>
+        <w:r>
+          <w:rPr>
+            <w:noProof/>
+            <w:webHidden/>
+          </w:rPr>
+          <w:fldChar w:fldCharType="begin"/>
+        </w:r>
+        <w:r>
+          <w:rPr>
+            <w:noProof/>
+            <w:webHidden/>
+          </w:rPr>
+          <w:instrText xml:space="preserve"> PAGEREF _Toc499066934 \h </w:instrText>
+        </w:r>
+        <w:r>
+          <w:rPr>
+            <w:noProof/>
+            <w:webHidden/>
+          </w:rPr>
+        </w:r>
+        <w:r>
+          <w:rPr>
+            <w:noProof/>
+            <w:webHidden/>
+          </w:rPr>
+          <w:fldChar w:fldCharType="separate"/>
+        </w:r>
+        <w:r>
+          <w:rPr>
+            <w:noProof/>
+            <w:webHidden/>
+          </w:rPr>
+          <w:t>24</w:t>
         </w:r>
         <w:r>
           <w:rPr>
@@ -3490,7 +3703,7 @@
           <w:lang w:eastAsia="en-GB"/>
         </w:rPr>
       </w:pPr>
-      <w:hyperlink w:anchor="_Toc499051521" w:history="1">
+      <w:hyperlink w:anchor="_Toc499066935" w:history="1">
         <w:r>
           <w:rPr>
             <w:rStyle w:val="Hyperlink"/>
@@ -3518,7 +3731,7 @@
             <w:noProof/>
             <w:webHidden/>
           </w:rPr>
-          <w:instrText xml:space="preserve"> PAGEREF _Toc499051521 \h </w:instrText>
+          <w:instrText xml:space="preserve"> PAGEREF _Toc499066935 \h </w:instrText>
         </w:r>
         <w:r>
           <w:rPr>
@@ -3538,7 +3751,7 @@
             <w:noProof/>
             <w:webHidden/>
           </w:rPr>
-          <w:t>24</w:t>
+          <w:t>25</w:t>
         </w:r>
         <w:r>
           <w:rPr>
@@ -3561,7 +3774,7 @@
           <w:lang w:eastAsia="en-GB"/>
         </w:rPr>
       </w:pPr>
-      <w:hyperlink w:anchor="_Toc499051522" w:history="1">
+      <w:hyperlink w:anchor="_Toc499066936" w:history="1">
         <w:r>
           <w:rPr>
             <w:rStyle w:val="Hyperlink"/>
@@ -3589,7 +3802,7 @@
             <w:noProof/>
             <w:webHidden/>
           </w:rPr>
-          <w:instrText xml:space="preserve"> PAGEREF _Toc499051522 \h </w:instrText>
+          <w:instrText xml:space="preserve"> PAGEREF _Toc499066936 \h </w:instrText>
         </w:r>
         <w:r>
           <w:rPr>
@@ -3609,7 +3822,78 @@
             <w:noProof/>
             <w:webHidden/>
           </w:rPr>
-          <w:t>25</w:t>
+          <w:t>26</w:t>
+        </w:r>
+        <w:r>
+          <w:rPr>
+            <w:noProof/>
+            <w:webHidden/>
+          </w:rPr>
+          <w:fldChar w:fldCharType="end"/>
+        </w:r>
+      </w:hyperlink>
+    </w:p>
+    <w:p>
+      <w:pPr>
+        <w:pStyle w:val="TOC3"/>
+        <w:tabs>
+          <w:tab w:val="right" w:leader="dot" w:pos="9016"/>
+        </w:tabs>
+        <w:rPr>
+          <w:rFonts w:eastAsiaTheme="minorEastAsia"/>
+          <w:noProof/>
+          <w:lang w:eastAsia="en-GB"/>
+        </w:rPr>
+      </w:pPr>
+      <w:hyperlink w:anchor="_Toc499066937" w:history="1">
+        <w:r>
+          <w:rPr>
+            <w:rStyle w:val="Hyperlink"/>
+            <w:noProof/>
+            <w:lang w:val="pt-PT"/>
+          </w:rPr>
+          <w:t>7.9.2. Diagrama de Sequência - Avaliar Serviços</w:t>
+        </w:r>
+        <w:r>
+          <w:rPr>
+            <w:noProof/>
+            <w:webHidden/>
+          </w:rPr>
+          <w:tab/>
+        </w:r>
+        <w:r>
+          <w:rPr>
+            <w:noProof/>
+            <w:webHidden/>
+          </w:rPr>
+          <w:fldChar w:fldCharType="begin"/>
+        </w:r>
+        <w:r>
+          <w:rPr>
+            <w:noProof/>
+            <w:webHidden/>
+          </w:rPr>
+          <w:instrText xml:space="preserve"> PAGEREF _Toc499066937 \h </w:instrText>
+        </w:r>
+        <w:r>
+          <w:rPr>
+            <w:noProof/>
+            <w:webHidden/>
+          </w:rPr>
+        </w:r>
+        <w:r>
+          <w:rPr>
+            <w:noProof/>
+            <w:webHidden/>
+          </w:rPr>
+          <w:fldChar w:fldCharType="separate"/>
+        </w:r>
+        <w:r>
+          <w:rPr>
+            <w:noProof/>
+            <w:webHidden/>
+          </w:rPr>
+          <w:t>27</w:t>
         </w:r>
         <w:r>
           <w:rPr>
@@ -3632,7 +3916,7 @@
           <w:lang w:eastAsia="en-GB"/>
         </w:rPr>
       </w:pPr>
-      <w:hyperlink w:anchor="_Toc499051523" w:history="1">
+      <w:hyperlink w:anchor="_Toc499066938" w:history="1">
         <w:r>
           <w:rPr>
             <w:rStyle w:val="Hyperlink"/>
@@ -3660,7 +3944,7 @@
             <w:noProof/>
             <w:webHidden/>
           </w:rPr>
-          <w:instrText xml:space="preserve"> PAGEREF _Toc499051523 \h </w:instrText>
+          <w:instrText xml:space="preserve"> PAGEREF _Toc499066938 \h </w:instrText>
         </w:r>
         <w:r>
           <w:rPr>
@@ -3680,7 +3964,7 @@
             <w:noProof/>
             <w:webHidden/>
           </w:rPr>
-          <w:t>26</w:t>
+          <w:t>28</w:t>
         </w:r>
         <w:r>
           <w:rPr>
@@ -3703,7 +3987,7 @@
           <w:lang w:eastAsia="en-GB"/>
         </w:rPr>
       </w:pPr>
-      <w:hyperlink w:anchor="_Toc499051524" w:history="1">
+      <w:hyperlink w:anchor="_Toc499066939" w:history="1">
         <w:r>
           <w:rPr>
             <w:rStyle w:val="Hyperlink"/>
@@ -3730,7 +4014,7 @@
             <w:noProof/>
             <w:webHidden/>
           </w:rPr>
-          <w:instrText xml:space="preserve"> PAGEREF _Toc499051524 \h </w:instrText>
+          <w:instrText xml:space="preserve"> PAGEREF _Toc499066939 \h </w:instrText>
         </w:r>
         <w:r>
           <w:rPr>
@@ -3750,7 +4034,7 @@
             <w:noProof/>
             <w:webHidden/>
           </w:rPr>
-          <w:t>27</w:t>
+          <w:t>29</w:t>
         </w:r>
         <w:r>
           <w:rPr>
@@ -3773,7 +4057,7 @@
           <w:lang w:eastAsia="en-GB"/>
         </w:rPr>
       </w:pPr>
-      <w:hyperlink w:anchor="_Toc499051525" w:history="1">
+      <w:hyperlink w:anchor="_Toc499066940" w:history="1">
         <w:r>
           <w:rPr>
             <w:rStyle w:val="Hyperlink"/>
@@ -3800,7 +4084,7 @@
             <w:noProof/>
             <w:webHidden/>
           </w:rPr>
-          <w:instrText xml:space="preserve"> PAGEREF _Toc499051525 \h </w:instrText>
+          <w:instrText xml:space="preserve"> PAGEREF _Toc499066940 \h </w:instrText>
         </w:r>
         <w:r>
           <w:rPr>
@@ -3820,7 +4104,7 @@
             <w:noProof/>
             <w:webHidden/>
           </w:rPr>
-          <w:t>27</w:t>
+          <w:t>29</w:t>
         </w:r>
         <w:r>
           <w:rPr>
@@ -3843,7 +4127,7 @@
           <w:lang w:eastAsia="en-GB"/>
         </w:rPr>
       </w:pPr>
-      <w:hyperlink w:anchor="_Toc499051526" w:history="1">
+      <w:hyperlink w:anchor="_Toc499066941" w:history="1">
         <w:r>
           <w:rPr>
             <w:rStyle w:val="Hyperlink"/>
@@ -3870,7 +4154,7 @@
             <w:noProof/>
             <w:webHidden/>
           </w:rPr>
-          <w:instrText xml:space="preserve"> PAGEREF _Toc499051526 \h </w:instrText>
+          <w:instrText xml:space="preserve"> PAGEREF _Toc499066941 \h </w:instrText>
         </w:r>
         <w:r>
           <w:rPr>
@@ -3890,7 +4174,7 @@
             <w:noProof/>
             <w:webHidden/>
           </w:rPr>
-          <w:t>28</w:t>
+          <w:t>30</w:t>
         </w:r>
         <w:r>
           <w:rPr>
@@ -3913,7 +4197,7 @@
           <w:lang w:eastAsia="en-GB"/>
         </w:rPr>
       </w:pPr>
-      <w:hyperlink w:anchor="_Toc499051527" w:history="1">
+      <w:hyperlink w:anchor="_Toc499066942" w:history="1">
         <w:r>
           <w:rPr>
             <w:rStyle w:val="Hyperlink"/>
@@ -3940,7 +4224,7 @@
             <w:noProof/>
             <w:webHidden/>
           </w:rPr>
-          <w:instrText xml:space="preserve"> PAGEREF _Toc499051527 \h </w:instrText>
+          <w:instrText xml:space="preserve"> PAGEREF _Toc499066942 \h </w:instrText>
         </w:r>
         <w:r>
           <w:rPr>
@@ -3960,7 +4244,7 @@
             <w:noProof/>
             <w:webHidden/>
           </w:rPr>
-          <w:t>29</w:t>
+          <w:t>31</w:t>
         </w:r>
         <w:r>
           <w:rPr>
@@ -4154,33 +4438,14 @@
     </w:p>
     <w:p>
       <w:pPr>
-        <w:rPr>
-          <w:lang w:val="pt-PT"/>
-        </w:rPr>
-      </w:pPr>
-    </w:p>
-    <w:p>
-      <w:pPr>
-        <w:rPr>
-          <w:lang w:val="pt-PT"/>
-        </w:rPr>
-      </w:pPr>
-    </w:p>
-    <w:p>
-      <w:pPr>
-        <w:rPr>
-          <w:lang w:val="pt-PT"/>
-        </w:rPr>
-      </w:pPr>
-    </w:p>
-    <w:p>
-      <w:pPr>
         <w:pStyle w:val="Heading1"/>
         <w:rPr>
           <w:lang w:val="pt-PT"/>
         </w:rPr>
       </w:pPr>
-      <w:bookmarkStart w:id="2" w:name="_Toc499051494"/>
+      <w:bookmarkStart w:id="2" w:name="_Toc499066905"/>
+      <w:bookmarkStart w:id="3" w:name="_GoBack"/>
+      <w:bookmarkEnd w:id="3"/>
       <w:r>
         <w:rPr>
           <w:lang w:val="pt-PT"/>
@@ -4511,7 +4776,7 @@
           <w:lang w:val="pt-PT"/>
         </w:rPr>
       </w:pPr>
-      <w:bookmarkStart w:id="3" w:name="_Toc499051495"/>
+      <w:bookmarkStart w:id="4" w:name="_Toc499066906"/>
       <w:r>
         <w:rPr>
           <w:lang w:val="pt-PT"/>
@@ -4531,7 +4796,7 @@
         </w:rPr>
         <w:t>Padrões de Desenvolvimento de Software</w:t>
       </w:r>
-      <w:bookmarkEnd w:id="3"/>
+      <w:bookmarkEnd w:id="4"/>
     </w:p>
     <w:p>
       <w:pPr>
@@ -4548,7 +4813,7 @@
           <w:lang w:val="pt-PT"/>
         </w:rPr>
       </w:pPr>
-      <w:bookmarkStart w:id="4" w:name="_Toc499051496"/>
+      <w:bookmarkStart w:id="5" w:name="_Toc499066907"/>
       <w:r>
         <w:rPr>
           <w:lang w:val="pt-PT"/>
@@ -4575,7 +4840,7 @@
         </w:rPr>
         <w:t>Spiral Development</w:t>
       </w:r>
-      <w:bookmarkEnd w:id="4"/>
+      <w:bookmarkEnd w:id="5"/>
     </w:p>
     <w:p>
       <w:pPr>
@@ -5056,7 +5321,7 @@
           <w:i/>
         </w:rPr>
       </w:pPr>
-      <w:bookmarkStart w:id="5" w:name="_Toc499051497"/>
+      <w:bookmarkStart w:id="6" w:name="_Toc499066908"/>
       <w:r>
         <w:lastRenderedPageBreak/>
         <w:t>2</w:t>
@@ -5076,7 +5341,7 @@
         </w:rPr>
         <w:t>Quitting Time</w:t>
       </w:r>
-      <w:bookmarkEnd w:id="5"/>
+      <w:bookmarkEnd w:id="6"/>
     </w:p>
     <w:p>
       <w:pPr>
@@ -5254,7 +5519,7 @@
           <w:lang w:val="pt-PT"/>
         </w:rPr>
       </w:pPr>
-      <w:bookmarkStart w:id="6" w:name="_Toc499051498"/>
+      <w:bookmarkStart w:id="7" w:name="_Toc499066909"/>
       <w:r>
         <w:rPr>
           <w:lang w:val="pt-PT"/>
@@ -5282,7 +5547,7 @@
         </w:rPr>
         <w:t>Two Tier Review</w:t>
       </w:r>
-      <w:bookmarkEnd w:id="6"/>
+      <w:bookmarkEnd w:id="7"/>
     </w:p>
     <w:p>
       <w:pPr>
@@ -5663,7 +5928,7 @@
           <w:lang w:val="pt-PT"/>
         </w:rPr>
       </w:pPr>
-      <w:bookmarkStart w:id="7" w:name="_Toc499051499"/>
+      <w:bookmarkStart w:id="8" w:name="_Toc499066910"/>
       <w:r>
         <w:rPr>
           <w:lang w:val="pt-PT"/>
@@ -5726,7 +5991,7 @@
         </w:rPr>
         <w:t xml:space="preserve"> de referência</w:t>
       </w:r>
-      <w:bookmarkEnd w:id="7"/>
+      <w:bookmarkEnd w:id="8"/>
     </w:p>
     <w:p>
       <w:pPr>
@@ -6567,7 +6832,7 @@
           <w:lang w:val="pt-PT"/>
         </w:rPr>
       </w:pPr>
-      <w:bookmarkStart w:id="8" w:name="_Toc499051500"/>
+      <w:bookmarkStart w:id="9" w:name="_Toc499066911"/>
       <w:r>
         <w:rPr>
           <w:lang w:val="pt-PT"/>
@@ -6598,7 +6863,7 @@
         </w:rPr>
         <w:t>tores, objetivos e respetivos Casos de Uso</w:t>
       </w:r>
-      <w:bookmarkEnd w:id="8"/>
+      <w:bookmarkEnd w:id="9"/>
     </w:p>
     <w:p>
       <w:pPr>
@@ -7398,7 +7663,7 @@
           <w:lang w:val="pt-PT"/>
         </w:rPr>
       </w:pPr>
-      <w:bookmarkStart w:id="9" w:name="_Toc499051501"/>
+      <w:bookmarkStart w:id="10" w:name="_Toc499066912"/>
       <w:r>
         <w:rPr>
           <w:lang w:val="pt-PT"/>
@@ -7412,7 +7677,7 @@
         </w:rPr>
         <w:t>Caracterização do Trilho</w:t>
       </w:r>
-      <w:bookmarkEnd w:id="9"/>
+      <w:bookmarkEnd w:id="10"/>
     </w:p>
     <w:p>
       <w:pPr>
@@ -7774,7 +8039,7 @@
           <w:lang w:val="pt-PT"/>
         </w:rPr>
       </w:pPr>
-      <w:bookmarkStart w:id="10" w:name="_Toc499051502"/>
+      <w:bookmarkStart w:id="11" w:name="_Toc499066913"/>
       <w:r>
         <w:rPr>
           <w:lang w:val="pt-PT"/>
@@ -7794,7 +8059,7 @@
         </w:rPr>
         <w:t>Diagrama de Contexto</w:t>
       </w:r>
-      <w:bookmarkEnd w:id="10"/>
+      <w:bookmarkEnd w:id="11"/>
     </w:p>
     <w:p>
       <w:pPr>
@@ -8032,7 +8297,7 @@
           <w:lang w:val="pt-PT"/>
         </w:rPr>
       </w:pPr>
-      <w:bookmarkStart w:id="11" w:name="_Toc499051503"/>
+      <w:bookmarkStart w:id="12" w:name="_Toc499066914"/>
       <w:r>
         <w:rPr>
           <w:lang w:val="pt-PT"/>
@@ -8046,7 +8311,7 @@
         </w:rPr>
         <w:t>Diagrama de Casos de Uso</w:t>
       </w:r>
-      <w:bookmarkEnd w:id="11"/>
+      <w:bookmarkEnd w:id="12"/>
     </w:p>
     <w:p>
       <w:pPr>
@@ -8131,7 +8396,7 @@
           <w:lang w:val="pt-PT"/>
         </w:rPr>
       </w:pPr>
-      <w:bookmarkStart w:id="12" w:name="_Toc499051504"/>
+      <w:bookmarkStart w:id="13" w:name="_Toc499066915"/>
       <w:r>
         <w:rPr>
           <w:lang w:val="pt-PT"/>
@@ -8139,7 +8404,7 @@
         <w:lastRenderedPageBreak/>
         <w:t>7. Descrição de Casos de Uso, Diagramas de Sequência, Diagramas de Classes Parciais</w:t>
       </w:r>
-      <w:bookmarkEnd w:id="12"/>
+      <w:bookmarkEnd w:id="13"/>
     </w:p>
     <w:p>
       <w:pPr>
@@ -8148,7 +8413,7 @@
           <w:lang w:val="pt-PT"/>
         </w:rPr>
       </w:pPr>
-      <w:bookmarkStart w:id="13" w:name="_Toc499051505"/>
+      <w:bookmarkStart w:id="14" w:name="_Toc499066916"/>
       <w:r>
         <w:rPr>
           <w:lang w:val="pt-PT"/>
@@ -8161,7 +8426,7 @@
         </w:rPr>
         <w:t>Descrição de Caso de Uso - Criar Trilho</w:t>
       </w:r>
-      <w:bookmarkEnd w:id="13"/>
+      <w:bookmarkEnd w:id="14"/>
     </w:p>
     <w:p>
       <w:pPr>
@@ -8799,7 +9064,7 @@
           <w:lang w:val="pt-PT"/>
         </w:rPr>
       </w:pPr>
-      <w:bookmarkStart w:id="14" w:name="_Toc499051506"/>
+      <w:bookmarkStart w:id="15" w:name="_Toc499066917"/>
       <w:r>
         <w:rPr>
           <w:lang w:val="pt-PT"/>
@@ -8837,7 +9102,7 @@
         </w:rPr>
         <w:t>Criar Trilho</w:t>
       </w:r>
-      <w:bookmarkEnd w:id="14"/>
+      <w:bookmarkEnd w:id="15"/>
     </w:p>
     <w:p>
       <w:pPr>
@@ -8857,7 +9122,7 @@
           <w:lang w:val="pt-PT"/>
         </w:rPr>
         <w:pict>
-          <v:shape id="_x0000_i1026" type="#_x0000_t75" style="width:450.8pt;height:278.6pt">
+          <v:shape id="_x0000_i1025" type="#_x0000_t75" style="width:450.8pt;height:278.85pt">
             <v:imagedata r:id="rId12" o:title="Diagrama Sequencia - Criar Trilho"/>
           </v:shape>
         </w:pict>
@@ -8878,14 +9143,14 @@
           <w:lang w:val="pt-PT"/>
         </w:rPr>
       </w:pPr>
-      <w:bookmarkStart w:id="15" w:name="_Toc499051507"/>
+      <w:bookmarkStart w:id="16" w:name="_Toc499066918"/>
       <w:r>
         <w:rPr>
           <w:lang w:val="pt-PT"/>
         </w:rPr>
         <w:t>7.1.2. Diagrama de Classes Parcial</w:t>
       </w:r>
-      <w:bookmarkEnd w:id="15"/>
+      <w:bookmarkEnd w:id="16"/>
     </w:p>
     <w:p>
       <w:pPr>
@@ -8955,7 +9220,7 @@
           <w:lang w:val="pt-PT"/>
         </w:rPr>
       </w:pPr>
-      <w:bookmarkStart w:id="16" w:name="_Toc499051508"/>
+      <w:bookmarkStart w:id="17" w:name="_Toc499066919"/>
       <w:r>
         <w:rPr>
           <w:lang w:val="pt-PT"/>
@@ -8975,7 +9240,7 @@
         </w:rPr>
         <w:t>Descrição de Caso de Uso - Alterar Trilho</w:t>
       </w:r>
-      <w:bookmarkEnd w:id="16"/>
+      <w:bookmarkEnd w:id="17"/>
     </w:p>
     <w:p>
       <w:pPr>
@@ -9631,7 +9896,7 @@
           <w:lang w:val="pt-PT"/>
         </w:rPr>
       </w:pPr>
-      <w:bookmarkStart w:id="17" w:name="_Toc499051509"/>
+      <w:bookmarkStart w:id="18" w:name="_Toc499066920"/>
       <w:r>
         <w:rPr>
           <w:lang w:val="pt-PT"/>
@@ -9657,7 +9922,7 @@
         </w:rPr>
         <w:t>Alterar Trilho</w:t>
       </w:r>
-      <w:bookmarkEnd w:id="17"/>
+      <w:bookmarkEnd w:id="18"/>
     </w:p>
     <w:p>
       <w:pPr>
@@ -9811,7 +10076,7 @@
           <w:lang w:val="pt-PT"/>
         </w:rPr>
       </w:pPr>
-      <w:bookmarkStart w:id="18" w:name="_Toc499051510"/>
+      <w:bookmarkStart w:id="19" w:name="_Toc499066921"/>
       <w:r>
         <w:rPr>
           <w:lang w:val="pt-PT"/>
@@ -9837,7 +10102,7 @@
         </w:rPr>
         <w:t xml:space="preserve"> Trilho</w:t>
       </w:r>
-      <w:bookmarkEnd w:id="18"/>
+      <w:bookmarkEnd w:id="19"/>
       <w:r>
         <w:rPr>
           <w:lang w:val="pt-PT"/>
@@ -10245,7 +10510,7 @@
           <w:lang w:val="pt-PT"/>
         </w:rPr>
       </w:pPr>
-      <w:bookmarkStart w:id="19" w:name="_Toc499051511"/>
+      <w:bookmarkStart w:id="20" w:name="_Toc499066922"/>
       <w:r>
         <w:rPr>
           <w:lang w:val="pt-PT"/>
@@ -10276,7 +10541,7 @@
         </w:rPr>
         <w:t xml:space="preserve"> Trilho</w:t>
       </w:r>
-      <w:bookmarkEnd w:id="19"/>
+      <w:bookmarkEnd w:id="20"/>
     </w:p>
     <w:p>
       <w:pPr>
@@ -10362,7 +10627,7 @@
           <w:lang w:val="pt-PT"/>
         </w:rPr>
       </w:pPr>
-      <w:bookmarkStart w:id="20" w:name="_Toc499051512"/>
+      <w:bookmarkStart w:id="21" w:name="_Toc499066923"/>
       <w:r>
         <w:rPr>
           <w:lang w:val="pt-PT"/>
@@ -10375,7 +10640,7 @@
         </w:rPr>
         <w:t>Descrição de Caso de Uso - Consultar Trilho</w:t>
       </w:r>
-      <w:bookmarkEnd w:id="20"/>
+      <w:bookmarkEnd w:id="21"/>
     </w:p>
     <w:p>
       <w:pPr>
@@ -10750,7 +11015,7 @@
           <w:lang w:val="pt-PT"/>
         </w:rPr>
       </w:pPr>
-      <w:bookmarkStart w:id="21" w:name="_Toc499051513"/>
+      <w:bookmarkStart w:id="22" w:name="_Toc499066924"/>
       <w:r>
         <w:rPr>
           <w:lang w:val="pt-PT"/>
@@ -10763,7 +11028,7 @@
         </w:rPr>
         <w:t>Diagrama Sequencia Consultar Trilho</w:t>
       </w:r>
-      <w:bookmarkEnd w:id="21"/>
+      <w:bookmarkEnd w:id="22"/>
     </w:p>
     <w:p>
       <w:pPr>
@@ -10875,7 +11140,7 @@
           <w:lang w:val="pt-PT"/>
         </w:rPr>
       </w:pPr>
-      <w:bookmarkStart w:id="22" w:name="_Toc499051514"/>
+      <w:bookmarkStart w:id="23" w:name="_Toc499066925"/>
       <w:r>
         <w:rPr>
           <w:lang w:val="pt-PT"/>
@@ -10895,7 +11160,7 @@
         </w:rPr>
         <w:t>- Inserir Perguntas Avaliação Trilho</w:t>
       </w:r>
-      <w:bookmarkEnd w:id="22"/>
+      <w:bookmarkEnd w:id="23"/>
     </w:p>
     <w:p>
       <w:pPr>
@@ -11498,7 +11763,7 @@
           <w:lang w:val="pt-PT"/>
         </w:rPr>
       </w:pPr>
-      <w:bookmarkStart w:id="23" w:name="_Toc499051515"/>
+      <w:bookmarkStart w:id="24" w:name="_Toc499066926"/>
       <w:r>
         <w:rPr>
           <w:lang w:val="pt-PT"/>
@@ -11512,7 +11777,7 @@
         </w:rPr>
         <w:t>Diagrama de Sequência - Inserir Perguntas Avaliação Trilho</w:t>
       </w:r>
-      <w:bookmarkEnd w:id="23"/>
+      <w:bookmarkEnd w:id="24"/>
     </w:p>
     <w:p>
       <w:pPr>
@@ -11584,88 +11849,101 @@
     </w:p>
     <w:p>
       <w:pPr>
-        <w:rPr>
-          <w:lang w:val="pt-PT"/>
-        </w:rPr>
-      </w:pPr>
-    </w:p>
-    <w:p>
-      <w:pPr>
-        <w:rPr>
-          <w:lang w:val="pt-PT"/>
-        </w:rPr>
-      </w:pPr>
-    </w:p>
-    <w:p>
-      <w:pPr>
-        <w:rPr>
-          <w:lang w:val="pt-PT"/>
-        </w:rPr>
-      </w:pPr>
-    </w:p>
-    <w:p>
-      <w:pPr>
-        <w:rPr>
-          <w:lang w:val="pt-PT"/>
-        </w:rPr>
-      </w:pPr>
-    </w:p>
-    <w:p>
-      <w:pPr>
-        <w:rPr>
-          <w:lang w:val="pt-PT"/>
-        </w:rPr>
-      </w:pPr>
-    </w:p>
-    <w:p>
-      <w:pPr>
-        <w:rPr>
-          <w:lang w:val="pt-PT"/>
-        </w:rPr>
-      </w:pPr>
-    </w:p>
-    <w:p>
-      <w:pPr>
-        <w:rPr>
-          <w:lang w:val="pt-PT"/>
-        </w:rPr>
-      </w:pPr>
-    </w:p>
-    <w:p>
-      <w:pPr>
-        <w:rPr>
-          <w:lang w:val="pt-PT"/>
-        </w:rPr>
-      </w:pPr>
-    </w:p>
-    <w:p>
-      <w:pPr>
-        <w:rPr>
-          <w:lang w:val="pt-PT"/>
-        </w:rPr>
-      </w:pPr>
-    </w:p>
-    <w:p>
-      <w:pPr>
-        <w:pStyle w:val="Heading1"/>
-        <w:rPr>
-          <w:lang w:val="pt-PT"/>
-        </w:rPr>
-      </w:pPr>
-    </w:p>
-    <w:p>
-      <w:pPr>
-        <w:rPr>
-          <w:lang w:val="pt-PT"/>
-        </w:rPr>
-      </w:pPr>
-    </w:p>
-    <w:p>
-      <w:pPr>
-        <w:rPr>
-          <w:lang w:val="pt-PT"/>
-        </w:rPr>
-      </w:pPr>
+        <w:pStyle w:val="Heading3"/>
+        <w:rPr>
+          <w:lang w:val="pt-PT"/>
+        </w:rPr>
+      </w:pPr>
+    </w:p>
+    <w:p>
+      <w:pPr>
+        <w:pStyle w:val="Heading3"/>
+        <w:rPr>
+          <w:lang w:val="pt-PT"/>
+        </w:rPr>
+      </w:pPr>
+      <w:bookmarkStart w:id="25" w:name="_Toc499066927"/>
+      <w:r>
+        <w:rPr>
+          <w:lang w:val="pt-PT"/>
+        </w:rPr>
+        <w:t xml:space="preserve">7.5.2. Diagrama de Classes Parcial - </w:t>
+      </w:r>
+      <w:r>
+        <w:rPr>
+          <w:lang w:val="pt-PT"/>
+        </w:rPr>
+        <w:t>Inserir Perguntas Avaliação Trilho</w:t>
+      </w:r>
+      <w:bookmarkEnd w:id="25"/>
+    </w:p>
+    <w:p>
+      <w:pPr>
+        <w:rPr>
+          <w:lang w:val="pt-PT"/>
+        </w:rPr>
+      </w:pPr>
+    </w:p>
+    <w:p>
+      <w:pPr>
+        <w:rPr>
+          <w:lang w:val="pt-PT"/>
+        </w:rPr>
+      </w:pPr>
+      <w:r>
+        <w:rPr>
+          <w:noProof/>
+          <w:lang w:eastAsia="en-GB"/>
+        </w:rPr>
+        <w:drawing>
+          <wp:inline distT="0" distB="0" distL="0" distR="0">
+            <wp:extent cx="3671248" cy="2923703"/>
+            <wp:effectExtent l="0" t="0" r="5715" b="0"/>
+            <wp:docPr id="1" name="Picture 1" descr="D:\Docs\IPG\ESII\trabalho\diagramaClassesParcial2.png"/>
+            <wp:cNvGraphicFramePr>
+              <a:graphicFrameLocks xmlns:a="http://schemas.openxmlformats.org/drawingml/2006/main" noChangeAspect="1"/>
+            </wp:cNvGraphicFramePr>
+            <a:graphic xmlns:a="http://schemas.openxmlformats.org/drawingml/2006/main">
+              <a:graphicData uri="http://schemas.openxmlformats.org/drawingml/2006/picture">
+                <pic:pic xmlns:pic="http://schemas.openxmlformats.org/drawingml/2006/picture">
+                  <pic:nvPicPr>
+                    <pic:cNvPr id="0" name="Picture 2" descr="D:\Docs\IPG\ESII\trabalho\diagramaClassesParcial2.png"/>
+                    <pic:cNvPicPr>
+                      <a:picLocks noChangeAspect="1" noChangeArrowheads="1"/>
+                    </pic:cNvPicPr>
+                  </pic:nvPicPr>
+                  <pic:blipFill>
+                    <a:blip r:embed="rId18">
+                      <a:extLst>
+                        <a:ext uri="{28A0092B-C50C-407E-A947-70E740481C1C}">
+                          <a14:useLocalDpi xmlns:a14="http://schemas.microsoft.com/office/drawing/2010/main" val="0"/>
+                        </a:ext>
+                      </a:extLst>
+                    </a:blip>
+                    <a:srcRect/>
+                    <a:stretch>
+                      <a:fillRect/>
+                    </a:stretch>
+                  </pic:blipFill>
+                  <pic:spPr bwMode="auto">
+                    <a:xfrm>
+                      <a:off x="0" y="0"/>
+                      <a:ext cx="3680065" cy="2930724"/>
+                    </a:xfrm>
+                    <a:prstGeom prst="rect">
+                      <a:avLst/>
+                    </a:prstGeom>
+                    <a:noFill/>
+                    <a:ln>
+                      <a:noFill/>
+                    </a:ln>
+                  </pic:spPr>
+                </pic:pic>
+              </a:graphicData>
+            </a:graphic>
+          </wp:inline>
+        </w:drawing>
+      </w:r>
     </w:p>
     <w:p>
       <w:pPr>
@@ -11674,7 +11952,7 @@
           <w:lang w:val="pt-PT"/>
         </w:rPr>
       </w:pPr>
-      <w:bookmarkStart w:id="24" w:name="_Toc499051516"/>
+      <w:bookmarkStart w:id="26" w:name="_Toc499066928"/>
       <w:r>
         <w:rPr>
           <w:lang w:val="pt-PT"/>
@@ -11694,7 +11972,7 @@
         </w:rPr>
         <w:t>- Inserir Perguntas Avaliação Serviços</w:t>
       </w:r>
-      <w:bookmarkEnd w:id="24"/>
+      <w:bookmarkEnd w:id="26"/>
     </w:p>
     <w:p>
       <w:pPr>
@@ -12305,7 +12583,7 @@
           <w:lang w:val="pt-PT"/>
         </w:rPr>
       </w:pPr>
-      <w:bookmarkStart w:id="25" w:name="_Toc499051517"/>
+      <w:bookmarkStart w:id="27" w:name="_Toc499066929"/>
       <w:r>
         <w:rPr>
           <w:lang w:val="pt-PT"/>
@@ -12325,7 +12603,7 @@
         </w:rPr>
         <w:t>Serviços</w:t>
       </w:r>
-      <w:bookmarkEnd w:id="25"/>
+      <w:bookmarkEnd w:id="27"/>
     </w:p>
     <w:p>
       <w:pPr>
@@ -12363,7 +12641,7 @@
                     </pic:cNvPicPr>
                   </pic:nvPicPr>
                   <pic:blipFill>
-                    <a:blip r:embed="rId18">
+                    <a:blip r:embed="rId19">
                       <a:extLst>
                         <a:ext uri="{28A0092B-C50C-407E-A947-70E740481C1C}">
                           <a14:useLocalDpi xmlns:a14="http://schemas.microsoft.com/office/drawing/2010/main" val="0"/>
@@ -12404,66 +12682,105 @@
     </w:p>
     <w:p>
       <w:pPr>
-        <w:rPr>
-          <w:lang w:val="pt-PT"/>
-        </w:rPr>
-      </w:pPr>
-    </w:p>
-    <w:p>
-      <w:pPr>
-        <w:rPr>
-          <w:lang w:val="pt-PT"/>
-        </w:rPr>
-      </w:pPr>
-    </w:p>
-    <w:p>
-      <w:pPr>
-        <w:rPr>
-          <w:lang w:val="pt-PT"/>
-        </w:rPr>
-      </w:pPr>
-    </w:p>
-    <w:p>
-      <w:pPr>
-        <w:rPr>
-          <w:lang w:val="pt-PT"/>
-        </w:rPr>
-      </w:pPr>
-    </w:p>
-    <w:p>
-      <w:pPr>
-        <w:rPr>
-          <w:lang w:val="pt-PT"/>
-        </w:rPr>
-      </w:pPr>
-    </w:p>
-    <w:p>
-      <w:pPr>
-        <w:rPr>
-          <w:lang w:val="pt-PT"/>
-        </w:rPr>
-      </w:pPr>
-    </w:p>
-    <w:p>
-      <w:pPr>
-        <w:rPr>
-          <w:lang w:val="pt-PT"/>
-        </w:rPr>
-      </w:pPr>
-    </w:p>
-    <w:p>
-      <w:pPr>
-        <w:rPr>
-          <w:lang w:val="pt-PT"/>
-        </w:rPr>
-      </w:pPr>
-    </w:p>
-    <w:p>
-      <w:pPr>
-        <w:rPr>
-          <w:lang w:val="pt-PT"/>
-        </w:rPr>
-      </w:pPr>
+        <w:pStyle w:val="Heading3"/>
+        <w:rPr>
+          <w:lang w:val="pt-PT"/>
+        </w:rPr>
+      </w:pPr>
+      <w:bookmarkStart w:id="28" w:name="_Toc499066930"/>
+      <w:r>
+        <w:rPr>
+          <w:lang w:val="pt-PT"/>
+        </w:rPr>
+        <w:t>7.</w:t>
+      </w:r>
+      <w:r>
+        <w:rPr>
+          <w:lang w:val="pt-PT"/>
+        </w:rPr>
+        <w:t>6</w:t>
+      </w:r>
+      <w:r>
+        <w:rPr>
+          <w:lang w:val="pt-PT"/>
+        </w:rPr>
+        <w:t xml:space="preserve">.2. Diagrama de Classes Parcial - Inserir Perguntas Avaliação </w:t>
+      </w:r>
+      <w:r>
+        <w:rPr>
+          <w:lang w:val="pt-PT"/>
+        </w:rPr>
+        <w:t>Serviços</w:t>
+      </w:r>
+      <w:bookmarkEnd w:id="28"/>
+    </w:p>
+    <w:p>
+      <w:pPr>
+        <w:rPr>
+          <w:lang w:val="pt-PT"/>
+        </w:rPr>
+      </w:pPr>
+    </w:p>
+    <w:p>
+      <w:pPr>
+        <w:rPr>
+          <w:lang w:val="pt-PT"/>
+        </w:rPr>
+      </w:pPr>
+      <w:r>
+        <w:rPr>
+          <w:noProof/>
+          <w:lang w:eastAsia="en-GB"/>
+        </w:rPr>
+        <w:drawing>
+          <wp:inline distT="0" distB="0" distL="0" distR="0">
+            <wp:extent cx="1446663" cy="2182376"/>
+            <wp:effectExtent l="0" t="0" r="1270" b="8890"/>
+            <wp:docPr id="5" name="Picture 5" descr="D:\Docs\IPG\ESII\trabalho\diagramaClassesParcial1.png"/>
+            <wp:cNvGraphicFramePr>
+              <a:graphicFrameLocks xmlns:a="http://schemas.openxmlformats.org/drawingml/2006/main" noChangeAspect="1"/>
+            </wp:cNvGraphicFramePr>
+            <a:graphic xmlns:a="http://schemas.openxmlformats.org/drawingml/2006/main">
+              <a:graphicData uri="http://schemas.openxmlformats.org/drawingml/2006/picture">
+                <pic:pic xmlns:pic="http://schemas.openxmlformats.org/drawingml/2006/picture">
+                  <pic:nvPicPr>
+                    <pic:cNvPr id="0" name="Picture 4" descr="D:\Docs\IPG\ESII\trabalho\diagramaClassesParcial1.png"/>
+                    <pic:cNvPicPr>
+                      <a:picLocks noChangeAspect="1" noChangeArrowheads="1"/>
+                    </pic:cNvPicPr>
+                  </pic:nvPicPr>
+                  <pic:blipFill>
+                    <a:blip r:embed="rId20">
+                      <a:extLst>
+                        <a:ext uri="{28A0092B-C50C-407E-A947-70E740481C1C}">
+                          <a14:useLocalDpi xmlns:a14="http://schemas.microsoft.com/office/drawing/2010/main" val="0"/>
+                        </a:ext>
+                      </a:extLst>
+                    </a:blip>
+                    <a:srcRect/>
+                    <a:stretch>
+                      <a:fillRect/>
+                    </a:stretch>
+                  </pic:blipFill>
+                  <pic:spPr bwMode="auto">
+                    <a:xfrm>
+                      <a:off x="0" y="0"/>
+                      <a:ext cx="1450165" cy="2187659"/>
+                    </a:xfrm>
+                    <a:prstGeom prst="rect">
+                      <a:avLst/>
+                    </a:prstGeom>
+                    <a:noFill/>
+                    <a:ln>
+                      <a:noFill/>
+                    </a:ln>
+                  </pic:spPr>
+                </pic:pic>
+              </a:graphicData>
+            </a:graphic>
+          </wp:inline>
+        </w:drawing>
+      </w:r>
     </w:p>
     <w:p>
       <w:pPr>
@@ -12479,7 +12796,7 @@
           <w:lang w:val="pt-PT"/>
         </w:rPr>
       </w:pPr>
-      <w:bookmarkStart w:id="26" w:name="_Toc499051518"/>
+      <w:bookmarkStart w:id="29" w:name="_Toc499066931"/>
       <w:r>
         <w:rPr>
           <w:lang w:val="pt-PT"/>
@@ -12499,7 +12816,7 @@
         </w:rPr>
         <w:t>- Consultar Reservas dos Serviços</w:t>
       </w:r>
-      <w:bookmarkEnd w:id="26"/>
+      <w:bookmarkEnd w:id="29"/>
     </w:p>
     <w:p>
       <w:pPr>
@@ -12943,7 +13260,7 @@
           <w:lang w:val="pt-PT"/>
         </w:rPr>
       </w:pPr>
-      <w:bookmarkStart w:id="27" w:name="_Toc499051519"/>
+      <w:bookmarkStart w:id="30" w:name="_Toc499066932"/>
       <w:r>
         <w:rPr>
           <w:lang w:val="pt-PT"/>
@@ -12962,7 +13279,7 @@
         </w:rPr>
         <w:t>- Avaliar Trilho</w:t>
       </w:r>
-      <w:bookmarkEnd w:id="27"/>
+      <w:bookmarkEnd w:id="30"/>
     </w:p>
     <w:p>
       <w:pPr>
@@ -13438,7 +13755,7 @@
           <w:lang w:val="pt-PT"/>
         </w:rPr>
       </w:pPr>
-      <w:bookmarkStart w:id="28" w:name="_Toc499051520"/>
+      <w:bookmarkStart w:id="31" w:name="_Toc499066933"/>
       <w:r>
         <w:rPr>
           <w:lang w:val="pt-PT"/>
@@ -13452,7 +13769,7 @@
         </w:rPr>
         <w:t>Diagrama de Sequência Avaliar Trilho</w:t>
       </w:r>
-      <w:bookmarkEnd w:id="28"/>
+      <w:bookmarkEnd w:id="31"/>
     </w:p>
     <w:p>
       <w:pPr>
@@ -13490,7 +13807,7 @@
                     </pic:cNvPicPr>
                   </pic:nvPicPr>
                   <pic:blipFill>
-                    <a:blip r:embed="rId19">
+                    <a:blip r:embed="rId21">
                       <a:extLst>
                         <a:ext uri="{28A0092B-C50C-407E-A947-70E740481C1C}">
                           <a14:useLocalDpi xmlns:a14="http://schemas.microsoft.com/office/drawing/2010/main" val="0"/>
@@ -13587,12 +13904,219 @@
     </w:p>
     <w:p>
       <w:pPr>
+        <w:pStyle w:val="Heading3"/>
+        <w:rPr>
+          <w:lang w:val="pt-PT"/>
+        </w:rPr>
+      </w:pPr>
+      <w:bookmarkStart w:id="32" w:name="_Toc499066934"/>
+      <w:r>
+        <w:rPr>
+          <w:lang w:val="pt-PT"/>
+        </w:rPr>
+        <w:lastRenderedPageBreak/>
+        <w:t>7.8.</w:t>
+      </w:r>
+      <w:r>
+        <w:rPr>
+          <w:lang w:val="pt-PT"/>
+        </w:rPr>
+        <w:t>2</w:t>
+      </w:r>
+      <w:r>
+        <w:rPr>
+          <w:lang w:val="pt-PT"/>
+        </w:rPr>
+        <w:t xml:space="preserve">. Diagrama de </w:t>
+      </w:r>
+      <w:r>
+        <w:rPr>
+          <w:lang w:val="pt-PT"/>
+        </w:rPr>
+        <w:t>Classes Parcial -</w:t>
+      </w:r>
+      <w:r>
+        <w:rPr>
+          <w:lang w:val="pt-PT"/>
+        </w:rPr>
+        <w:t xml:space="preserve"> Avaliar Trilho</w:t>
+      </w:r>
+      <w:bookmarkEnd w:id="32"/>
+    </w:p>
+    <w:p>
+      <w:pPr>
+        <w:rPr>
+          <w:lang w:val="pt-PT"/>
+        </w:rPr>
+      </w:pPr>
+    </w:p>
+    <w:p>
+      <w:pPr>
+        <w:rPr>
+          <w:lang w:val="pt-PT"/>
+        </w:rPr>
+      </w:pPr>
+      <w:r>
+        <w:rPr>
+          <w:noProof/>
+          <w:lang w:eastAsia="en-GB"/>
+        </w:rPr>
+        <w:drawing>
+          <wp:inline distT="0" distB="0" distL="0" distR="0">
+            <wp:extent cx="3262699" cy="4005617"/>
+            <wp:effectExtent l="0" t="0" r="0" b="0"/>
+            <wp:docPr id="9" name="Picture 9" descr="D:\Docs\IPG\ESII\trabalho\diagramaClassesParcial4.png"/>
+            <wp:cNvGraphicFramePr>
+              <a:graphicFrameLocks xmlns:a="http://schemas.openxmlformats.org/drawingml/2006/main" noChangeAspect="1"/>
+            </wp:cNvGraphicFramePr>
+            <a:graphic xmlns:a="http://schemas.openxmlformats.org/drawingml/2006/main">
+              <a:graphicData uri="http://schemas.openxmlformats.org/drawingml/2006/picture">
+                <pic:pic xmlns:pic="http://schemas.openxmlformats.org/drawingml/2006/picture">
+                  <pic:nvPicPr>
+                    <pic:cNvPr id="0" name="Picture 7" descr="D:\Docs\IPG\ESII\trabalho\diagramaClassesParcial4.png"/>
+                    <pic:cNvPicPr>
+                      <a:picLocks noChangeAspect="1" noChangeArrowheads="1"/>
+                    </pic:cNvPicPr>
+                  </pic:nvPicPr>
+                  <pic:blipFill>
+                    <a:blip r:embed="rId22">
+                      <a:extLst>
+                        <a:ext uri="{28A0092B-C50C-407E-A947-70E740481C1C}">
+                          <a14:useLocalDpi xmlns:a14="http://schemas.microsoft.com/office/drawing/2010/main" val="0"/>
+                        </a:ext>
+                      </a:extLst>
+                    </a:blip>
+                    <a:srcRect/>
+                    <a:stretch>
+                      <a:fillRect/>
+                    </a:stretch>
+                  </pic:blipFill>
+                  <pic:spPr bwMode="auto">
+                    <a:xfrm>
+                      <a:off x="0" y="0"/>
+                      <a:ext cx="3268347" cy="4012551"/>
+                    </a:xfrm>
+                    <a:prstGeom prst="rect">
+                      <a:avLst/>
+                    </a:prstGeom>
+                    <a:noFill/>
+                    <a:ln>
+                      <a:noFill/>
+                    </a:ln>
+                  </pic:spPr>
+                </pic:pic>
+              </a:graphicData>
+            </a:graphic>
+          </wp:inline>
+        </w:drawing>
+      </w:r>
+    </w:p>
+    <w:p>
+      <w:pPr>
+        <w:rPr>
+          <w:lang w:val="pt-PT"/>
+        </w:rPr>
+      </w:pPr>
+    </w:p>
+    <w:p>
+      <w:pPr>
+        <w:rPr>
+          <w:lang w:val="pt-PT"/>
+        </w:rPr>
+      </w:pPr>
+    </w:p>
+    <w:p>
+      <w:pPr>
+        <w:rPr>
+          <w:lang w:val="pt-PT"/>
+        </w:rPr>
+      </w:pPr>
+    </w:p>
+    <w:p>
+      <w:pPr>
+        <w:rPr>
+          <w:lang w:val="pt-PT"/>
+        </w:rPr>
+      </w:pPr>
+    </w:p>
+    <w:p>
+      <w:pPr>
+        <w:rPr>
+          <w:lang w:val="pt-PT"/>
+        </w:rPr>
+      </w:pPr>
+    </w:p>
+    <w:p>
+      <w:pPr>
+        <w:rPr>
+          <w:lang w:val="pt-PT"/>
+        </w:rPr>
+      </w:pPr>
+    </w:p>
+    <w:p>
+      <w:pPr>
+        <w:rPr>
+          <w:lang w:val="pt-PT"/>
+        </w:rPr>
+      </w:pPr>
+    </w:p>
+    <w:p>
+      <w:pPr>
+        <w:rPr>
+          <w:lang w:val="pt-PT"/>
+        </w:rPr>
+      </w:pPr>
+    </w:p>
+    <w:p>
+      <w:pPr>
+        <w:rPr>
+          <w:lang w:val="pt-PT"/>
+        </w:rPr>
+      </w:pPr>
+    </w:p>
+    <w:p>
+      <w:pPr>
+        <w:rPr>
+          <w:lang w:val="pt-PT"/>
+        </w:rPr>
+      </w:pPr>
+    </w:p>
+    <w:p>
+      <w:pPr>
+        <w:rPr>
+          <w:lang w:val="pt-PT"/>
+        </w:rPr>
+      </w:pPr>
+    </w:p>
+    <w:p>
+      <w:pPr>
+        <w:rPr>
+          <w:lang w:val="pt-PT"/>
+        </w:rPr>
+      </w:pPr>
+    </w:p>
+    <w:p>
+      <w:pPr>
+        <w:rPr>
+          <w:lang w:val="pt-PT"/>
+        </w:rPr>
+      </w:pPr>
+    </w:p>
+    <w:p>
+      <w:pPr>
+        <w:rPr>
+          <w:lang w:val="pt-PT"/>
+        </w:rPr>
+      </w:pPr>
+    </w:p>
+    <w:p>
+      <w:pPr>
         <w:pStyle w:val="Heading2"/>
         <w:rPr>
           <w:lang w:val="pt-PT"/>
         </w:rPr>
       </w:pPr>
-      <w:bookmarkStart w:id="29" w:name="_Toc499051521"/>
+      <w:bookmarkStart w:id="33" w:name="_Toc499066935"/>
       <w:r>
         <w:rPr>
           <w:lang w:val="pt-PT"/>
@@ -13612,7 +14136,7 @@
         </w:rPr>
         <w:t>- Avaliar Serviços</w:t>
       </w:r>
-      <w:bookmarkEnd w:id="29"/>
+      <w:bookmarkEnd w:id="33"/>
     </w:p>
     <w:p>
       <w:pPr>
@@ -14226,7 +14750,7 @@
           <w:lang w:val="pt-PT"/>
         </w:rPr>
       </w:pPr>
-      <w:bookmarkStart w:id="30" w:name="_Toc499051522"/>
+      <w:bookmarkStart w:id="34" w:name="_Toc499066936"/>
       <w:r>
         <w:rPr>
           <w:lang w:val="pt-PT"/>
@@ -14252,7 +14776,7 @@
         </w:rPr>
         <w:t>Avaliar Serviços</w:t>
       </w:r>
-      <w:bookmarkEnd w:id="30"/>
+      <w:bookmarkEnd w:id="34"/>
     </w:p>
     <w:p>
       <w:pPr>
@@ -14290,7 +14814,7 @@
                     </pic:cNvPicPr>
                   </pic:nvPicPr>
                   <pic:blipFill>
-                    <a:blip r:embed="rId20">
+                    <a:blip r:embed="rId23">
                       <a:extLst>
                         <a:ext uri="{28A0092B-C50C-407E-A947-70E740481C1C}">
                           <a14:useLocalDpi xmlns:a14="http://schemas.microsoft.com/office/drawing/2010/main" val="0"/>
@@ -14408,26 +14932,32 @@
     </w:p>
     <w:p>
       <w:pPr>
-        <w:pStyle w:val="Heading2"/>
-        <w:rPr>
-          <w:lang w:val="pt-PT"/>
-        </w:rPr>
-      </w:pPr>
-      <w:bookmarkStart w:id="31" w:name="_Toc499051523"/>
+        <w:pStyle w:val="Heading3"/>
+        <w:rPr>
+          <w:lang w:val="pt-PT"/>
+        </w:rPr>
+      </w:pPr>
+      <w:bookmarkStart w:id="35" w:name="_Toc499066937"/>
       <w:r>
         <w:rPr>
           <w:lang w:val="pt-PT"/>
         </w:rPr>
         <w:lastRenderedPageBreak/>
-        <w:t xml:space="preserve">7.10. </w:t>
-      </w:r>
-      <w:r>
-        <w:rPr>
-          <w:lang w:val="pt-PT"/>
-        </w:rPr>
-        <w:t>Diagrama de Classes Global</w:t>
-      </w:r>
-      <w:bookmarkEnd w:id="31"/>
+        <w:t>7.9.</w:t>
+      </w:r>
+      <w:r>
+        <w:rPr>
+          <w:lang w:val="pt-PT"/>
+        </w:rPr>
+        <w:t>2</w:t>
+      </w:r>
+      <w:r>
+        <w:rPr>
+          <w:lang w:val="pt-PT"/>
+        </w:rPr>
+        <w:t>. Diagrama de Sequência - Avaliar Serviços</w:t>
+      </w:r>
+      <w:bookmarkEnd w:id="35"/>
     </w:p>
     <w:p>
       <w:pPr>
@@ -14448,10 +14978,10 @@
           <w:lang w:eastAsia="en-GB"/>
         </w:rPr>
         <w:drawing>
-          <wp:inline distT="0" distB="0" distL="0" distR="0" wp14:anchorId="6DBC9BF9" wp14:editId="77B884E8">
-            <wp:extent cx="5637530" cy="7776210"/>
-            <wp:effectExtent l="0" t="0" r="1270" b="0"/>
-            <wp:docPr id="32" name="Picture 32" descr="D:\Docs\IPG\ESII\trabalho\diagramaClasses.png"/>
+          <wp:inline distT="0" distB="0" distL="0" distR="0">
+            <wp:extent cx="2995684" cy="3852180"/>
+            <wp:effectExtent l="0" t="0" r="0" b="0"/>
+            <wp:docPr id="8" name="Picture 8" descr="D:\Docs\IPG\ESII\trabalho\diagramaClassesParcial3.png"/>
             <wp:cNvGraphicFramePr>
               <a:graphicFrameLocks xmlns:a="http://schemas.openxmlformats.org/drawingml/2006/main" noChangeAspect="1"/>
             </wp:cNvGraphicFramePr>
@@ -14459,13 +14989,13 @@
               <a:graphicData uri="http://schemas.openxmlformats.org/drawingml/2006/picture">
                 <pic:pic xmlns:pic="http://schemas.openxmlformats.org/drawingml/2006/picture">
                   <pic:nvPicPr>
-                    <pic:cNvPr id="0" name="Picture 7" descr="D:\Docs\IPG\ESII\trabalho\diagramaClasses.png"/>
+                    <pic:cNvPr id="0" name="Picture 6" descr="D:\Docs\IPG\ESII\trabalho\diagramaClassesParcial3.png"/>
                     <pic:cNvPicPr>
                       <a:picLocks noChangeAspect="1" noChangeArrowheads="1"/>
                     </pic:cNvPicPr>
                   </pic:nvPicPr>
                   <pic:blipFill>
-                    <a:blip r:embed="rId21">
+                    <a:blip r:embed="rId24">
                       <a:extLst>
                         <a:ext uri="{28A0092B-C50C-407E-A947-70E740481C1C}">
                           <a14:useLocalDpi xmlns:a14="http://schemas.microsoft.com/office/drawing/2010/main" val="0"/>
@@ -14480,7 +15010,7 @@
                   <pic:spPr bwMode="auto">
                     <a:xfrm>
                       <a:off x="0" y="0"/>
-                      <a:ext cx="5637530" cy="7776210"/>
+                      <a:ext cx="3011422" cy="3872418"/>
                     </a:xfrm>
                     <a:prstGeom prst="rect">
                       <a:avLst/>
@@ -14506,9 +15036,212 @@
     </w:p>
     <w:p>
       <w:pPr>
+        <w:rPr>
+          <w:lang w:val="pt-PT"/>
+        </w:rPr>
+      </w:pPr>
+    </w:p>
+    <w:p>
+      <w:pPr>
+        <w:rPr>
+          <w:lang w:val="pt-PT"/>
+        </w:rPr>
+      </w:pPr>
+    </w:p>
+    <w:p>
+      <w:pPr>
+        <w:rPr>
+          <w:lang w:val="pt-PT"/>
+        </w:rPr>
+      </w:pPr>
+    </w:p>
+    <w:p>
+      <w:pPr>
+        <w:rPr>
+          <w:lang w:val="pt-PT"/>
+        </w:rPr>
+      </w:pPr>
+    </w:p>
+    <w:p>
+      <w:pPr>
+        <w:rPr>
+          <w:lang w:val="pt-PT"/>
+        </w:rPr>
+      </w:pPr>
+    </w:p>
+    <w:p>
+      <w:pPr>
+        <w:rPr>
+          <w:lang w:val="pt-PT"/>
+        </w:rPr>
+      </w:pPr>
+    </w:p>
+    <w:p>
+      <w:pPr>
+        <w:rPr>
+          <w:lang w:val="pt-PT"/>
+        </w:rPr>
+      </w:pPr>
+    </w:p>
+    <w:p>
+      <w:pPr>
+        <w:rPr>
+          <w:lang w:val="pt-PT"/>
+        </w:rPr>
+      </w:pPr>
+    </w:p>
+    <w:p>
+      <w:pPr>
+        <w:rPr>
+          <w:lang w:val="pt-PT"/>
+        </w:rPr>
+      </w:pPr>
+    </w:p>
+    <w:p>
+      <w:pPr>
+        <w:rPr>
+          <w:lang w:val="pt-PT"/>
+        </w:rPr>
+      </w:pPr>
+    </w:p>
+    <w:p>
+      <w:pPr>
+        <w:rPr>
+          <w:lang w:val="pt-PT"/>
+        </w:rPr>
+      </w:pPr>
+    </w:p>
+    <w:p>
+      <w:pPr>
+        <w:rPr>
+          <w:lang w:val="pt-PT"/>
+        </w:rPr>
+      </w:pPr>
+    </w:p>
+    <w:p>
+      <w:pPr>
+        <w:rPr>
+          <w:lang w:val="pt-PT"/>
+        </w:rPr>
+      </w:pPr>
+    </w:p>
+    <w:p>
+      <w:pPr>
+        <w:rPr>
+          <w:lang w:val="pt-PT"/>
+        </w:rPr>
+      </w:pPr>
+    </w:p>
+    <w:p>
+      <w:pPr>
         <w:pStyle w:val="Heading2"/>
-      </w:pPr>
-      <w:bookmarkStart w:id="32" w:name="_Toc499051524"/>
+        <w:rPr>
+          <w:lang w:val="pt-PT"/>
+        </w:rPr>
+      </w:pPr>
+      <w:bookmarkStart w:id="36" w:name="_Toc499066938"/>
+      <w:r>
+        <w:rPr>
+          <w:lang w:val="pt-PT"/>
+        </w:rPr>
+        <w:lastRenderedPageBreak/>
+        <w:t xml:space="preserve">7.10. </w:t>
+      </w:r>
+      <w:r>
+        <w:rPr>
+          <w:lang w:val="pt-PT"/>
+        </w:rPr>
+        <w:t>Diagrama de Classes Global</w:t>
+      </w:r>
+      <w:bookmarkEnd w:id="36"/>
+    </w:p>
+    <w:p>
+      <w:pPr>
+        <w:rPr>
+          <w:lang w:val="pt-PT"/>
+        </w:rPr>
+      </w:pPr>
+    </w:p>
+    <w:p>
+      <w:pPr>
+        <w:rPr>
+          <w:lang w:val="pt-PT"/>
+        </w:rPr>
+      </w:pPr>
+      <w:r>
+        <w:rPr>
+          <w:noProof/>
+          <w:lang w:eastAsia="en-GB"/>
+        </w:rPr>
+        <w:drawing>
+          <wp:inline distT="0" distB="0" distL="0" distR="0">
+            <wp:extent cx="5732145" cy="5882005"/>
+            <wp:effectExtent l="0" t="0" r="1905" b="4445"/>
+            <wp:docPr id="10" name="Picture 10" descr="D:\Docs\IPG\ESII\trabalho\diagramaClasses.png"/>
+            <wp:cNvGraphicFramePr>
+              <a:graphicFrameLocks xmlns:a="http://schemas.openxmlformats.org/drawingml/2006/main" noChangeAspect="1"/>
+            </wp:cNvGraphicFramePr>
+            <a:graphic xmlns:a="http://schemas.openxmlformats.org/drawingml/2006/main">
+              <a:graphicData uri="http://schemas.openxmlformats.org/drawingml/2006/picture">
+                <pic:pic xmlns:pic="http://schemas.openxmlformats.org/drawingml/2006/picture">
+                  <pic:nvPicPr>
+                    <pic:cNvPr id="0" name="Picture 8" descr="D:\Docs\IPG\ESII\trabalho\diagramaClasses.png"/>
+                    <pic:cNvPicPr>
+                      <a:picLocks noChangeAspect="1" noChangeArrowheads="1"/>
+                    </pic:cNvPicPr>
+                  </pic:nvPicPr>
+                  <pic:blipFill>
+                    <a:blip r:embed="rId25">
+                      <a:extLst>
+                        <a:ext uri="{28A0092B-C50C-407E-A947-70E740481C1C}">
+                          <a14:useLocalDpi xmlns:a14="http://schemas.microsoft.com/office/drawing/2010/main" val="0"/>
+                        </a:ext>
+                      </a:extLst>
+                    </a:blip>
+                    <a:srcRect/>
+                    <a:stretch>
+                      <a:fillRect/>
+                    </a:stretch>
+                  </pic:blipFill>
+                  <pic:spPr bwMode="auto">
+                    <a:xfrm>
+                      <a:off x="0" y="0"/>
+                      <a:ext cx="5732145" cy="5882005"/>
+                    </a:xfrm>
+                    <a:prstGeom prst="rect">
+                      <a:avLst/>
+                    </a:prstGeom>
+                    <a:noFill/>
+                    <a:ln>
+                      <a:noFill/>
+                    </a:ln>
+                  </pic:spPr>
+                </pic:pic>
+              </a:graphicData>
+            </a:graphic>
+          </wp:inline>
+        </w:drawing>
+      </w:r>
+    </w:p>
+    <w:p>
+      <w:pPr>
+        <w:rPr>
+          <w:lang w:val="pt-PT"/>
+        </w:rPr>
+      </w:pPr>
+    </w:p>
+    <w:p/>
+    <w:p/>
+    <w:p/>
+    <w:p/>
+    <w:p/>
+    <w:p/>
+    <w:p/>
+    <w:p>
+      <w:pPr>
+        <w:pStyle w:val="Heading2"/>
+      </w:pPr>
+      <w:bookmarkStart w:id="37" w:name="_Toc499066939"/>
       <w:r>
         <w:lastRenderedPageBreak/>
         <w:t xml:space="preserve">7.11. </w:t>
@@ -14522,20 +15255,20 @@
       <w:r>
         <w:t xml:space="preserve"> de Estados</w:t>
       </w:r>
-      <w:bookmarkEnd w:id="32"/>
+      <w:bookmarkEnd w:id="37"/>
     </w:p>
     <w:p>
       <w:pPr>
         <w:pStyle w:val="Heading3"/>
       </w:pPr>
-      <w:bookmarkStart w:id="33" w:name="_Toc499051525"/>
+      <w:bookmarkStart w:id="38" w:name="_Toc499066940"/>
       <w:r>
         <w:t xml:space="preserve">7.11.1. </w:t>
       </w:r>
       <w:r>
         <w:t>Avaliar Trilho</w:t>
       </w:r>
-      <w:bookmarkEnd w:id="33"/>
+      <w:bookmarkEnd w:id="38"/>
     </w:p>
     <w:p/>
     <w:p>
@@ -14562,7 +15295,7 @@
                     </pic:cNvPicPr>
                   </pic:nvPicPr>
                   <pic:blipFill>
-                    <a:blip r:embed="rId22">
+                    <a:blip r:embed="rId26">
                       <a:extLst>
                         <a:ext uri="{28A0092B-C50C-407E-A947-70E740481C1C}">
                           <a14:useLocalDpi xmlns:a14="http://schemas.microsoft.com/office/drawing/2010/main" val="0"/>
@@ -14613,7 +15346,7 @@
       <w:pPr>
         <w:pStyle w:val="Heading3"/>
       </w:pPr>
-      <w:bookmarkStart w:id="34" w:name="_Toc499051526"/>
+      <w:bookmarkStart w:id="39" w:name="_Toc499066941"/>
       <w:r>
         <w:lastRenderedPageBreak/>
         <w:t xml:space="preserve">7.11.2. </w:t>
@@ -14621,7 +15354,7 @@
       <w:r>
         <w:t>Avaliar Serviço</w:t>
       </w:r>
-      <w:bookmarkEnd w:id="34"/>
+      <w:bookmarkEnd w:id="39"/>
     </w:p>
     <w:p/>
     <w:p>
@@ -14648,7 +15381,7 @@
                     </pic:cNvPicPr>
                   </pic:nvPicPr>
                   <pic:blipFill>
-                    <a:blip r:embed="rId23">
+                    <a:blip r:embed="rId27">
                       <a:extLst>
                         <a:ext uri="{28A0092B-C50C-407E-A947-70E740481C1C}">
                           <a14:useLocalDpi xmlns:a14="http://schemas.microsoft.com/office/drawing/2010/main" val="0"/>
@@ -14696,7 +15429,7 @@
       <w:pPr>
         <w:pStyle w:val="Heading1"/>
       </w:pPr>
-      <w:bookmarkStart w:id="35" w:name="_Toc499051527"/>
+      <w:bookmarkStart w:id="40" w:name="_Toc499066942"/>
       <w:r>
         <w:lastRenderedPageBreak/>
         <w:t xml:space="preserve">8. </w:t>
@@ -14704,7 +15437,7 @@
       <w:r>
         <w:t>Fases do trabalho e tempos utilizados</w:t>
       </w:r>
-      <w:bookmarkEnd w:id="35"/>
+      <w:bookmarkEnd w:id="40"/>
     </w:p>
     <w:p/>
     <w:tbl>
@@ -16782,8 +17515,6 @@
               </w:rPr>
               <w:t>0.25 H</w:t>
             </w:r>
-            <w:bookmarkStart w:id="36" w:name="_GoBack"/>
-            <w:bookmarkEnd w:id="36"/>
           </w:p>
         </w:tc>
       </w:tr>
@@ -17557,7 +18288,7 @@
     <w:p/>
     <w:p/>
     <w:sectPr>
-      <w:footerReference w:type="default" r:id="rId24"/>
+      <w:footerReference w:type="default" r:id="rId28"/>
       <w:pgSz w:w="11906" w:h="16838"/>
       <w:pgMar w:top="1440" w:right="1440" w:bottom="1440" w:left="1440" w:header="708" w:footer="708" w:gutter="0"/>
       <w:pgNumType w:start="0"/>
@@ -17628,7 +18359,7 @@
           <w:rPr>
             <w:noProof/>
           </w:rPr>
-          <w:t>28</w:t>
+          <w:t>19</w:t>
         </w:r>
         <w:r>
           <w:rPr>
@@ -19589,7 +20320,7 @@
 </file>
 
 <file path=customXml/itemProps1.xml><?xml version="1.0" encoding="utf-8"?>
-<ds:datastoreItem xmlns:ds="http://schemas.openxmlformats.org/officeDocument/2006/customXml" ds:itemID="{A4061265-E53D-4F0E-A960-E3B7D6F2AAE2}">
+<ds:datastoreItem xmlns:ds="http://schemas.openxmlformats.org/officeDocument/2006/customXml" ds:itemID="{9A1107B1-B25A-413D-AA61-FFCB8384027D}">
   <ds:schemaRefs>
     <ds:schemaRef ds:uri="http://schemas.openxmlformats.org/officeDocument/2006/bibliography"/>
   </ds:schemaRefs>

</xml_diff>

<commit_message>
ESII Actualização relatório e diagramas
Fiz algumas alterações resultantes da aula de dúvidas de hoje (22 nov.):

- diagrama de contexto;
- diagrama de estados;
- diagrama de classes;

Nota: ainda vou ter que alterar bastante o diagrama de classes.
</commit_message>
<xml_diff>
--- a/doc/Eng. Soft 2/trails4health_relatorio.docx
+++ b/doc/Eng. Soft 2/trails4health_relatorio.docx
@@ -8,6 +8,8 @@
           <w:tab w:val="left" w:pos="7230"/>
         </w:tabs>
       </w:pPr>
+      <w:bookmarkStart w:id="0" w:name="_GoBack"/>
+      <w:bookmarkEnd w:id="0"/>
     </w:p>
     <w:p>
       <w:pPr>
@@ -591,7 +593,21 @@
                                       <w:sz w:val="24"/>
                                       <w:szCs w:val="24"/>
                                     </w:rPr>
-                                    <w:t>21/11/2017</w:t>
+                                    <w:t>2</w:t>
+                                  </w:r>
+                                  <w:r>
+                                    <w:rPr>
+                                      <w:sz w:val="24"/>
+                                      <w:szCs w:val="24"/>
+                                    </w:rPr>
+                                    <w:t>2</w:t>
+                                  </w:r>
+                                  <w:r>
+                                    <w:rPr>
+                                      <w:sz w:val="24"/>
+                                      <w:szCs w:val="24"/>
+                                    </w:rPr>
+                                    <w:t>/11/2017</w:t>
                                   </w:r>
                                 </w:p>
                               </w:tc>
@@ -1150,7 +1166,21 @@
                                 <w:sz w:val="24"/>
                                 <w:szCs w:val="24"/>
                               </w:rPr>
-                              <w:t>21/11/2017</w:t>
+                              <w:t>2</w:t>
+                            </w:r>
+                            <w:r>
+                              <w:rPr>
+                                <w:sz w:val="24"/>
+                                <w:szCs w:val="24"/>
+                              </w:rPr>
+                              <w:t>2</w:t>
+                            </w:r>
+                            <w:r>
+                              <w:rPr>
+                                <w:sz w:val="24"/>
+                                <w:szCs w:val="24"/>
+                              </w:rPr>
+                              <w:t>/11/2017</w:t>
                             </w:r>
                           </w:p>
                         </w:tc>
@@ -1411,8 +1441,8 @@
           <w:lang w:val="pt-PT"/>
         </w:rPr>
       </w:pPr>
-      <w:bookmarkStart w:id="0" w:name="_Toc498084477"/>
-      <w:bookmarkStart w:id="1" w:name="_Toc499066904"/>
+      <w:bookmarkStart w:id="1" w:name="_Toc498084477"/>
+      <w:bookmarkStart w:id="2" w:name="_Toc499066904"/>
       <w:r>
         <w:rPr>
           <w:lang w:val="pt-PT"/>
@@ -1420,8 +1450,8 @@
         <w:lastRenderedPageBreak/>
         <w:t>Índice</w:t>
       </w:r>
-      <w:bookmarkEnd w:id="0"/>
       <w:bookmarkEnd w:id="1"/>
+      <w:bookmarkEnd w:id="2"/>
     </w:p>
     <w:p>
       <w:pPr>
@@ -3112,7 +3142,7 @@
             <w:noProof/>
             <w:webHidden/>
           </w:rPr>
-          <w:t>19</w:t>
+          <w:t>18</w:t>
         </w:r>
         <w:r>
           <w:rPr>
@@ -3254,7 +3284,7 @@
             <w:noProof/>
             <w:webHidden/>
           </w:rPr>
-          <w:t>20</w:t>
+          <w:t>19</w:t>
         </w:r>
         <w:r>
           <w:rPr>
@@ -3325,7 +3355,7 @@
             <w:noProof/>
             <w:webHidden/>
           </w:rPr>
-          <w:t>21</w:t>
+          <w:t>20</w:t>
         </w:r>
         <w:r>
           <w:rPr>
@@ -3467,7 +3497,7 @@
             <w:noProof/>
             <w:webHidden/>
           </w:rPr>
-          <w:t>22</w:t>
+          <w:t>21</w:t>
         </w:r>
         <w:r>
           <w:rPr>
@@ -3609,7 +3639,7 @@
             <w:noProof/>
             <w:webHidden/>
           </w:rPr>
-          <w:t>23</w:t>
+          <w:t>22</w:t>
         </w:r>
         <w:r>
           <w:rPr>
@@ -3680,7 +3710,7 @@
             <w:noProof/>
             <w:webHidden/>
           </w:rPr>
-          <w:t>24</w:t>
+          <w:t>23</w:t>
         </w:r>
         <w:r>
           <w:rPr>
@@ -3751,7 +3781,7 @@
             <w:noProof/>
             <w:webHidden/>
           </w:rPr>
-          <w:t>25</w:t>
+          <w:t>24</w:t>
         </w:r>
         <w:r>
           <w:rPr>
@@ -3822,7 +3852,7 @@
             <w:noProof/>
             <w:webHidden/>
           </w:rPr>
-          <w:t>26</w:t>
+          <w:t>25</w:t>
         </w:r>
         <w:r>
           <w:rPr>
@@ -3893,7 +3923,7 @@
             <w:noProof/>
             <w:webHidden/>
           </w:rPr>
-          <w:t>27</w:t>
+          <w:t>26</w:t>
         </w:r>
         <w:r>
           <w:rPr>
@@ -3964,7 +3994,7 @@
             <w:noProof/>
             <w:webHidden/>
           </w:rPr>
-          <w:t>28</w:t>
+          <w:t>27</w:t>
         </w:r>
         <w:r>
           <w:rPr>
@@ -4443,9 +4473,7 @@
           <w:lang w:val="pt-PT"/>
         </w:rPr>
       </w:pPr>
-      <w:bookmarkStart w:id="2" w:name="_Toc499066905"/>
-      <w:bookmarkStart w:id="3" w:name="_GoBack"/>
-      <w:bookmarkEnd w:id="3"/>
+      <w:bookmarkStart w:id="3" w:name="_Toc499066905"/>
       <w:r>
         <w:rPr>
           <w:lang w:val="pt-PT"/>
@@ -4471,7 +4499,7 @@
         </w:rPr>
         <w:t>to</w:t>
       </w:r>
-      <w:bookmarkEnd w:id="2"/>
+      <w:bookmarkEnd w:id="3"/>
     </w:p>
     <w:p>
       <w:pPr>
@@ -8080,10 +8108,10 @@
           <w:lang w:eastAsia="en-GB"/>
         </w:rPr>
         <w:drawing>
-          <wp:inline distT="0" distB="0" distL="0" distR="0" wp14:anchorId="7114806D" wp14:editId="3A8FCD8F">
-            <wp:extent cx="5727700" cy="1228725"/>
-            <wp:effectExtent l="0" t="0" r="6350" b="9525"/>
-            <wp:docPr id="36" name="Picture 36" descr="D:\Docs\IPG\ESII\trabalho\diagramaContexto.emf"/>
+          <wp:inline distT="0" distB="0" distL="0" distR="0">
+            <wp:extent cx="5725160" cy="1232535"/>
+            <wp:effectExtent l="0" t="0" r="8890" b="5715"/>
+            <wp:docPr id="7" name="Picture 7" descr="D:\Docs\IPG\ESII\trabalho\diagramaContexto.emf"/>
             <wp:cNvGraphicFramePr>
               <a:graphicFrameLocks xmlns:a="http://schemas.openxmlformats.org/drawingml/2006/main" noChangeAspect="1"/>
             </wp:cNvGraphicFramePr>
@@ -8091,7 +8119,7 @@
               <a:graphicData uri="http://schemas.openxmlformats.org/drawingml/2006/picture">
                 <pic:pic xmlns:pic="http://schemas.openxmlformats.org/drawingml/2006/picture">
                   <pic:nvPicPr>
-                    <pic:cNvPr id="0" name="Picture 6" descr="D:\Docs\IPG\ESII\trabalho\diagramaContexto.emf"/>
+                    <pic:cNvPr id="0" name="Picture 3" descr="D:\Docs\IPG\ESII\trabalho\diagramaContexto.emf"/>
                     <pic:cNvPicPr>
                       <a:picLocks noChangeAspect="1" noChangeArrowheads="1"/>
                     </pic:cNvPicPr>
@@ -8112,7 +8140,7 @@
                   <pic:spPr bwMode="auto">
                     <a:xfrm>
                       <a:off x="0" y="0"/>
-                      <a:ext cx="5727700" cy="1228725"/>
+                      <a:ext cx="5725160" cy="1232535"/>
                     </a:xfrm>
                     <a:prstGeom prst="rect">
                       <a:avLst/>
@@ -9122,7 +9150,7 @@
           <w:lang w:val="pt-PT"/>
         </w:rPr>
         <w:pict>
-          <v:shape id="_x0000_i1025" type="#_x0000_t75" style="width:450.8pt;height:278.85pt">
+          <v:shape id="_x0000_i1025" type="#_x0000_t75" style="width:450.8pt;height:279.25pt">
             <v:imagedata r:id="rId12" o:title="Diagrama Sequencia - Criar Trilho"/>
           </v:shape>
         </w:pict>
@@ -11049,10 +11077,10 @@
           <w:lang w:eastAsia="en-GB"/>
         </w:rPr>
         <w:drawing>
-          <wp:inline distT="0" distB="0" distL="0" distR="0" wp14:anchorId="008F6CD7" wp14:editId="194F2184">
-            <wp:extent cx="5725160" cy="3856355"/>
-            <wp:effectExtent l="0" t="0" r="8890" b="0"/>
-            <wp:docPr id="37" name="Picture 37" descr="D:\Docs\IPG\ESII\trabalho\diagramaSequenciaConsultarTrilho.png"/>
+          <wp:inline distT="0" distB="0" distL="0" distR="0">
+            <wp:extent cx="5731510" cy="4706143"/>
+            <wp:effectExtent l="0" t="0" r="2540" b="0"/>
+            <wp:docPr id="3" name="Picture 3" descr="C:\Users\rf\Documents\GitHub\Trails4Health\doc\Eng. Soft 2\Nuno Galinho\Projectos POWER DESIGNER\Diagrama Sequencia - Consultar Trilho.PNG"/>
             <wp:cNvGraphicFramePr>
               <a:graphicFrameLocks xmlns:a="http://schemas.openxmlformats.org/drawingml/2006/main" noChangeAspect="1"/>
             </wp:cNvGraphicFramePr>
@@ -11060,7 +11088,7 @@
               <a:graphicData uri="http://schemas.openxmlformats.org/drawingml/2006/picture">
                 <pic:pic xmlns:pic="http://schemas.openxmlformats.org/drawingml/2006/picture">
                   <pic:nvPicPr>
-                    <pic:cNvPr id="0" name="Picture 12" descr="D:\Docs\IPG\ESII\trabalho\diagramaSequenciaConsultarTrilho.png"/>
+                    <pic:cNvPr id="0" name="Picture 2" descr="C:\Users\rf\Documents\GitHub\Trails4Health\doc\Eng. Soft 2\Nuno Galinho\Projectos POWER DESIGNER\Diagrama Sequencia - Consultar Trilho.PNG"/>
                     <pic:cNvPicPr>
                       <a:picLocks noChangeAspect="1" noChangeArrowheads="1"/>
                     </pic:cNvPicPr>
@@ -11081,7 +11109,7 @@
                   <pic:spPr bwMode="auto">
                     <a:xfrm>
                       <a:off x="0" y="0"/>
-                      <a:ext cx="5725160" cy="3856355"/>
+                      <a:ext cx="5731510" cy="4706143"/>
                     </a:xfrm>
                     <a:prstGeom prst="rect">
                       <a:avLst/>
@@ -11107,34 +11135,6 @@
     </w:p>
     <w:p>
       <w:pPr>
-        <w:rPr>
-          <w:lang w:val="pt-PT"/>
-        </w:rPr>
-      </w:pPr>
-    </w:p>
-    <w:p>
-      <w:pPr>
-        <w:rPr>
-          <w:lang w:val="pt-PT"/>
-        </w:rPr>
-      </w:pPr>
-    </w:p>
-    <w:p>
-      <w:pPr>
-        <w:rPr>
-          <w:lang w:val="pt-PT"/>
-        </w:rPr>
-      </w:pPr>
-    </w:p>
-    <w:p>
-      <w:pPr>
-        <w:rPr>
-          <w:lang w:val="pt-PT"/>
-        </w:rPr>
-      </w:pPr>
-    </w:p>
-    <w:p>
-      <w:pPr>
         <w:pStyle w:val="Heading2"/>
         <w:rPr>
           <w:lang w:val="pt-PT"/>
@@ -11414,9 +11414,6 @@
             <w:r>
               <w:t>.</w:t>
             </w:r>
-            <w:r>
-              <w:t xml:space="preserve"> Questões gerais, comuns a todos os trilhos, e questões específicas, por exemplo para um trilho com escadas e outro sem escadas.</w:t>
-            </w:r>
           </w:p>
           <w:p>
             <w:pPr>
@@ -11768,7 +11765,6 @@
         <w:rPr>
           <w:lang w:val="pt-PT"/>
         </w:rPr>
-        <w:lastRenderedPageBreak/>
         <w:t xml:space="preserve">7.5.1. </w:t>
       </w:r>
       <w:r>
@@ -11797,6 +11793,7 @@
           <w:noProof/>
           <w:lang w:eastAsia="en-GB"/>
         </w:rPr>
+        <w:lastRenderedPageBreak/>
         <w:drawing>
           <wp:inline distT="0" distB="0" distL="0" distR="0" wp14:anchorId="0BC57B48" wp14:editId="32172C39">
             <wp:extent cx="4556125" cy="4492625"/>
@@ -11867,13 +11864,7 @@
         <w:rPr>
           <w:lang w:val="pt-PT"/>
         </w:rPr>
-        <w:t xml:space="preserve">7.5.2. Diagrama de Classes Parcial - </w:t>
-      </w:r>
-      <w:r>
-        <w:rPr>
-          <w:lang w:val="pt-PT"/>
-        </w:rPr>
-        <w:t>Inserir Perguntas Avaliação Trilho</w:t>
+        <w:t>7.5.2. Diagrama de Classes Parcial - Inserir Perguntas Avaliação Trilho</w:t>
       </w:r>
       <w:bookmarkEnd w:id="25"/>
     </w:p>
@@ -11957,7 +11948,6 @@
         <w:rPr>
           <w:lang w:val="pt-PT"/>
         </w:rPr>
-        <w:lastRenderedPageBreak/>
         <w:t xml:space="preserve">7.6. </w:t>
       </w:r>
       <w:r>
@@ -12012,6 +12002,7 @@
                 <w:sz w:val="24"/>
                 <w:szCs w:val="24"/>
               </w:rPr>
+              <w:lastRenderedPageBreak/>
               <w:t>NOME</w:t>
             </w:r>
           </w:p>
@@ -12588,7 +12579,6 @@
         <w:rPr>
           <w:lang w:val="pt-PT"/>
         </w:rPr>
-        <w:lastRenderedPageBreak/>
         <w:t xml:space="preserve">7.6.1. </w:t>
       </w:r>
       <w:r>
@@ -12623,6 +12613,7 @@
           <w:noProof/>
           <w:lang w:eastAsia="en-GB"/>
         </w:rPr>
+        <w:lastRenderedPageBreak/>
         <w:drawing>
           <wp:inline distT="0" distB="0" distL="0" distR="0" wp14:anchorId="3E08453C" wp14:editId="5E54EBAB">
             <wp:extent cx="5732780" cy="4969510"/>
@@ -12692,25 +12683,7 @@
         <w:rPr>
           <w:lang w:val="pt-PT"/>
         </w:rPr>
-        <w:t>7.</w:t>
-      </w:r>
-      <w:r>
-        <w:rPr>
-          <w:lang w:val="pt-PT"/>
-        </w:rPr>
-        <w:t>6</w:t>
-      </w:r>
-      <w:r>
-        <w:rPr>
-          <w:lang w:val="pt-PT"/>
-        </w:rPr>
-        <w:t xml:space="preserve">.2. Diagrama de Classes Parcial - Inserir Perguntas Avaliação </w:t>
-      </w:r>
-      <w:r>
-        <w:rPr>
-          <w:lang w:val="pt-PT"/>
-        </w:rPr>
-        <w:t>Serviços</w:t>
+        <w:t>7.6.2. Diagrama de Classes Parcial - Inserir Perguntas Avaliação Serviços</w:t>
       </w:r>
       <w:bookmarkEnd w:id="28"/>
     </w:p>
@@ -12801,7 +12774,6 @@
         <w:rPr>
           <w:lang w:val="pt-PT"/>
         </w:rPr>
-        <w:lastRenderedPageBreak/>
         <w:t xml:space="preserve">7.7. </w:t>
       </w:r>
       <w:r>
@@ -12856,6 +12828,7 @@
                 <w:sz w:val="24"/>
                 <w:szCs w:val="24"/>
               </w:rPr>
+              <w:lastRenderedPageBreak/>
               <w:t>NOME</w:t>
             </w:r>
           </w:p>
@@ -13760,7 +13733,6 @@
         <w:rPr>
           <w:lang w:val="pt-PT"/>
         </w:rPr>
-        <w:lastRenderedPageBreak/>
         <w:t xml:space="preserve">7.8.1. </w:t>
       </w:r>
       <w:r>
@@ -13789,6 +13761,7 @@
           <w:noProof/>
           <w:lang w:eastAsia="en-GB"/>
         </w:rPr>
+        <w:lastRenderedPageBreak/>
         <w:drawing>
           <wp:inline distT="0" distB="0" distL="0" distR="0" wp14:anchorId="7AE1F19C" wp14:editId="48FEDC7E">
             <wp:extent cx="5732780" cy="5574030"/>
@@ -13914,32 +13887,7 @@
         <w:rPr>
           <w:lang w:val="pt-PT"/>
         </w:rPr>
-        <w:lastRenderedPageBreak/>
-        <w:t>7.8.</w:t>
-      </w:r>
-      <w:r>
-        <w:rPr>
-          <w:lang w:val="pt-PT"/>
-        </w:rPr>
-        <w:t>2</w:t>
-      </w:r>
-      <w:r>
-        <w:rPr>
-          <w:lang w:val="pt-PT"/>
-        </w:rPr>
-        <w:t xml:space="preserve">. Diagrama de </w:t>
-      </w:r>
-      <w:r>
-        <w:rPr>
-          <w:lang w:val="pt-PT"/>
-        </w:rPr>
-        <w:t>Classes Parcial -</w:t>
-      </w:r>
-      <w:r>
-        <w:rPr>
-          <w:lang w:val="pt-PT"/>
-        </w:rPr>
-        <w:t xml:space="preserve"> Avaliar Trilho</w:t>
+        <w:t>7.8.2. Diagrama de Classes Parcial - Avaliar Trilho</w:t>
       </w:r>
       <w:bookmarkEnd w:id="32"/>
     </w:p>
@@ -13961,6 +13909,7 @@
           <w:noProof/>
           <w:lang w:eastAsia="en-GB"/>
         </w:rPr>
+        <w:lastRenderedPageBreak/>
         <w:drawing>
           <wp:inline distT="0" distB="0" distL="0" distR="0">
             <wp:extent cx="3262699" cy="4005617"/>
@@ -14121,7 +14070,6 @@
         <w:rPr>
           <w:lang w:val="pt-PT"/>
         </w:rPr>
-        <w:lastRenderedPageBreak/>
         <w:t xml:space="preserve">7.9. </w:t>
       </w:r>
       <w:r>
@@ -14755,7 +14703,6 @@
         <w:rPr>
           <w:lang w:val="pt-PT"/>
         </w:rPr>
-        <w:lastRenderedPageBreak/>
         <w:t xml:space="preserve">7.9.1. </w:t>
       </w:r>
       <w:r>
@@ -14796,6 +14743,7 @@
           <w:noProof/>
           <w:lang w:eastAsia="en-GB"/>
         </w:rPr>
+        <w:lastRenderedPageBreak/>
         <w:drawing>
           <wp:inline distT="0" distB="0" distL="0" distR="0" wp14:anchorId="745D9A1F" wp14:editId="45EE9AFC">
             <wp:extent cx="5732780" cy="4619625"/>
@@ -14942,20 +14890,7 @@
         <w:rPr>
           <w:lang w:val="pt-PT"/>
         </w:rPr>
-        <w:lastRenderedPageBreak/>
-        <w:t>7.9.</w:t>
-      </w:r>
-      <w:r>
-        <w:rPr>
-          <w:lang w:val="pt-PT"/>
-        </w:rPr>
-        <w:t>2</w:t>
-      </w:r>
-      <w:r>
-        <w:rPr>
-          <w:lang w:val="pt-PT"/>
-        </w:rPr>
-        <w:t>. Diagrama de Sequência - Avaliar Serviços</w:t>
+        <w:t>7.9.2. Diagrama de Sequência - Avaliar Serviços</w:t>
       </w:r>
       <w:bookmarkEnd w:id="35"/>
     </w:p>
@@ -14977,6 +14912,7 @@
           <w:noProof/>
           <w:lang w:eastAsia="en-GB"/>
         </w:rPr>
+        <w:lastRenderedPageBreak/>
         <w:drawing>
           <wp:inline distT="0" distB="0" distL="0" distR="0">
             <wp:extent cx="2995684" cy="3852180"/>
@@ -15144,7 +15080,6 @@
         <w:rPr>
           <w:lang w:val="pt-PT"/>
         </w:rPr>
-        <w:lastRenderedPageBreak/>
         <w:t xml:space="preserve">7.10. </w:t>
       </w:r>
       <w:r>
@@ -15173,6 +15108,7 @@
           <w:noProof/>
           <w:lang w:eastAsia="en-GB"/>
         </w:rPr>
+        <w:lastRenderedPageBreak/>
         <w:drawing>
           <wp:inline distT="0" distB="0" distL="0" distR="0">
             <wp:extent cx="5732145" cy="5882005"/>
@@ -15273,6 +15209,15 @@
     <w:p/>
     <w:p>
       <w:r>
+        <w:t xml:space="preserve">Trilho </w:t>
+      </w:r>
+      <w:r>
+        <w:t xml:space="preserve">foi </w:t>
+      </w:r>
+      <w:r>
+        <w:t>percorrido com guia</w:t>
+      </w:r>
+      <w:r>
         <w:rPr>
           <w:noProof/>
           <w:lang w:eastAsia="en-GB"/>
@@ -18359,7 +18304,7 @@
           <w:rPr>
             <w:noProof/>
           </w:rPr>
-          <w:t>19</w:t>
+          <w:t>1</w:t>
         </w:r>
         <w:r>
           <w:rPr>
@@ -20320,7 +20265,7 @@
 </file>
 
 <file path=customXml/itemProps1.xml><?xml version="1.0" encoding="utf-8"?>
-<ds:datastoreItem xmlns:ds="http://schemas.openxmlformats.org/officeDocument/2006/customXml" ds:itemID="{9A1107B1-B25A-413D-AA61-FFCB8384027D}">
+<ds:datastoreItem xmlns:ds="http://schemas.openxmlformats.org/officeDocument/2006/customXml" ds:itemID="{3B0062E1-1158-4FF5-8FE6-FDD3B7DCA10B}">
   <ds:schemaRefs>
     <ds:schemaRef ds:uri="http://schemas.openxmlformats.org/officeDocument/2006/bibliography"/>
   </ds:schemaRefs>

</xml_diff>

<commit_message>
ESII Alteração introdução relatório
Versão da introdução do Nuno Galinho.
</commit_message>
<xml_diff>
--- a/doc/Eng. Soft 2/trails4health_relatorio.docx
+++ b/doc/Eng. Soft 2/trails4health_relatorio.docx
@@ -8,8 +8,6 @@
           <w:tab w:val="left" w:pos="7230"/>
         </w:tabs>
       </w:pPr>
-      <w:bookmarkStart w:id="0" w:name="_GoBack"/>
-      <w:bookmarkEnd w:id="0"/>
     </w:p>
     <w:p>
       <w:pPr>
@@ -1441,8 +1439,8 @@
           <w:lang w:val="pt-PT"/>
         </w:rPr>
       </w:pPr>
-      <w:bookmarkStart w:id="1" w:name="_Toc498084477"/>
-      <w:bookmarkStart w:id="2" w:name="_Toc499066904"/>
+      <w:bookmarkStart w:id="0" w:name="_Toc498084477"/>
+      <w:bookmarkStart w:id="1" w:name="_Toc499066904"/>
       <w:r>
         <w:rPr>
           <w:lang w:val="pt-PT"/>
@@ -1450,8 +1448,8 @@
         <w:lastRenderedPageBreak/>
         <w:t>Índice</w:t>
       </w:r>
+      <w:bookmarkEnd w:id="0"/>
       <w:bookmarkEnd w:id="1"/>
-      <w:bookmarkEnd w:id="2"/>
     </w:p>
     <w:p>
       <w:pPr>
@@ -4473,7 +4471,7 @@
           <w:lang w:val="pt-PT"/>
         </w:rPr>
       </w:pPr>
-      <w:bookmarkStart w:id="3" w:name="_Toc499066905"/>
+      <w:bookmarkStart w:id="2" w:name="_Toc499066905"/>
       <w:r>
         <w:rPr>
           <w:lang w:val="pt-PT"/>
@@ -4499,282 +4497,237 @@
         </w:rPr>
         <w:t>to</w:t>
       </w:r>
+      <w:bookmarkEnd w:id="2"/>
+    </w:p>
+    <w:p>
+      <w:pPr>
+        <w:rPr>
+          <w:lang w:val="pt-PT"/>
+        </w:rPr>
+      </w:pPr>
+    </w:p>
+    <w:p>
+      <w:pPr>
+        <w:jc w:val="both"/>
+        <w:rPr>
+          <w:szCs w:val="28"/>
+        </w:rPr>
+      </w:pPr>
+      <w:r>
+        <w:rPr>
+          <w:szCs w:val="28"/>
+        </w:rPr>
+        <w:t xml:space="preserve">O objetivo deste trabalho é desenvolver uma página </w:t>
+      </w:r>
+      <w:r>
+        <w:rPr>
+          <w:i/>
+          <w:szCs w:val="28"/>
+        </w:rPr>
+        <w:t xml:space="preserve">Web </w:t>
+      </w:r>
+      <w:r>
+        <w:rPr>
+          <w:szCs w:val="28"/>
+        </w:rPr>
+        <w:t>que tem como</w:t>
+      </w:r>
+      <w:r>
+        <w:rPr>
+          <w:i/>
+          <w:szCs w:val="28"/>
+        </w:rPr>
+        <w:t xml:space="preserve"> </w:t>
+      </w:r>
+      <w:r>
+        <w:rPr>
+          <w:szCs w:val="28"/>
+        </w:rPr>
+        <w:t>tema Trilhos, estes trilhos decorrerão na Serra da Estrela, serão criados pelos gestores do projeto e destinam-se a clientes que de acordo com a sua condição física será sugerido o percurso mais adequado.</w:t>
+      </w:r>
+    </w:p>
+    <w:p>
+      <w:pPr>
+        <w:jc w:val="both"/>
+        <w:rPr>
+          <w:szCs w:val="28"/>
+        </w:rPr>
+      </w:pPr>
+      <w:r>
+        <w:rPr>
+          <w:szCs w:val="28"/>
+        </w:rPr>
+        <w:t>Nos módulos atribuídos a este grupo o professor/gestor poderá através da aplicação, criar, consultar, atualizar e desativar trilhos, poderá inserir questões para avaliar Trilho, questões para avaliar serviços e efetuar as mesmas operações CRUD relativamente a elas.</w:t>
+      </w:r>
+    </w:p>
+    <w:p>
+      <w:pPr>
+        <w:jc w:val="both"/>
+        <w:rPr>
+          <w:szCs w:val="28"/>
+        </w:rPr>
+      </w:pPr>
+      <w:r>
+        <w:rPr>
+          <w:szCs w:val="28"/>
+        </w:rPr>
+        <w:t xml:space="preserve">O cliente na mesma aplicação poderá consultar trilhos, avaliar serviços e avaliar trilhos. </w:t>
+      </w:r>
+    </w:p>
+    <w:p>
+      <w:pPr>
+        <w:jc w:val="both"/>
+        <w:rPr>
+          <w:szCs w:val="28"/>
+        </w:rPr>
+      </w:pPr>
+      <w:r>
+        <w:rPr>
+          <w:szCs w:val="28"/>
+        </w:rPr>
+        <w:t xml:space="preserve">Neste relatório, será descrito, através de diagramas e tabelas, o processo completo do planeamento do </w:t>
+      </w:r>
+      <w:r>
+        <w:rPr>
+          <w:i/>
+          <w:szCs w:val="28"/>
+        </w:rPr>
+        <w:t>software</w:t>
+      </w:r>
+      <w:r>
+        <w:rPr>
+          <w:szCs w:val="28"/>
+        </w:rPr>
+        <w:t>.</w:t>
+      </w:r>
+    </w:p>
+    <w:p>
+      <w:pPr>
+        <w:rPr>
+          <w:lang w:val="pt-PT"/>
+        </w:rPr>
+      </w:pPr>
+    </w:p>
+    <w:p>
+      <w:pPr>
+        <w:rPr>
+          <w:lang w:val="pt-PT"/>
+        </w:rPr>
+      </w:pPr>
+    </w:p>
+    <w:p>
+      <w:pPr>
+        <w:rPr>
+          <w:lang w:val="pt-PT"/>
+        </w:rPr>
+      </w:pPr>
+    </w:p>
+    <w:p>
+      <w:pPr>
+        <w:rPr>
+          <w:lang w:val="pt-PT"/>
+        </w:rPr>
+      </w:pPr>
+    </w:p>
+    <w:p>
+      <w:pPr>
+        <w:rPr>
+          <w:lang w:val="pt-PT"/>
+        </w:rPr>
+      </w:pPr>
+    </w:p>
+    <w:p>
+      <w:pPr>
+        <w:rPr>
+          <w:lang w:val="pt-PT"/>
+        </w:rPr>
+      </w:pPr>
+    </w:p>
+    <w:p>
+      <w:pPr>
+        <w:rPr>
+          <w:lang w:val="pt-PT"/>
+        </w:rPr>
+      </w:pPr>
+    </w:p>
+    <w:p>
+      <w:pPr>
+        <w:rPr>
+          <w:lang w:val="pt-PT"/>
+        </w:rPr>
+      </w:pPr>
+    </w:p>
+    <w:p>
+      <w:pPr>
+        <w:rPr>
+          <w:lang w:val="pt-PT"/>
+        </w:rPr>
+      </w:pPr>
+    </w:p>
+    <w:p>
+      <w:pPr>
+        <w:rPr>
+          <w:lang w:val="pt-PT"/>
+        </w:rPr>
+      </w:pPr>
+    </w:p>
+    <w:p>
+      <w:pPr>
+        <w:rPr>
+          <w:lang w:val="pt-PT"/>
+        </w:rPr>
+      </w:pPr>
+    </w:p>
+    <w:p>
+      <w:pPr>
+        <w:rPr>
+          <w:lang w:val="pt-PT"/>
+        </w:rPr>
+      </w:pPr>
+    </w:p>
+    <w:p>
+      <w:pPr>
+        <w:rPr>
+          <w:lang w:val="pt-PT"/>
+        </w:rPr>
+      </w:pPr>
+    </w:p>
+    <w:p>
+      <w:pPr>
+        <w:rPr>
+          <w:lang w:val="pt-PT"/>
+        </w:rPr>
+      </w:pPr>
+    </w:p>
+    <w:p>
+      <w:pPr>
+        <w:rPr>
+          <w:lang w:val="pt-PT"/>
+        </w:rPr>
+      </w:pPr>
+    </w:p>
+    <w:p>
+      <w:pPr>
+        <w:rPr>
+          <w:lang w:val="pt-PT"/>
+        </w:rPr>
+      </w:pPr>
+    </w:p>
+    <w:p>
+      <w:pPr>
+        <w:rPr>
+          <w:lang w:val="pt-PT"/>
+        </w:rPr>
+      </w:pPr>
+    </w:p>
+    <w:p>
+      <w:pPr>
+        <w:rPr>
+          <w:lang w:val="pt-PT"/>
+        </w:rPr>
+      </w:pPr>
+      <w:bookmarkStart w:id="3" w:name="_GoBack"/>
       <w:bookmarkEnd w:id="3"/>
-    </w:p>
-    <w:p>
-      <w:pPr>
-        <w:rPr>
-          <w:lang w:val="pt-PT"/>
-        </w:rPr>
-      </w:pPr>
-    </w:p>
-    <w:p>
-      <w:pPr>
-        <w:jc w:val="both"/>
-        <w:rPr>
-          <w:lang w:val="pt-PT"/>
-        </w:rPr>
-      </w:pPr>
-      <w:r>
-        <w:rPr>
-          <w:lang w:val="pt-PT"/>
-        </w:rPr>
-        <w:t xml:space="preserve">O tema do presente projecto, pode ser descrito citando a proposta elaborada por um professor da </w:t>
-      </w:r>
-      <w:r>
-        <w:t>Escola Superior de Educação, Comunicação e Desporto, do Instituto Politécnico da Guarda:</w:t>
-      </w:r>
-    </w:p>
-    <w:p>
-      <w:pPr>
-        <w:jc w:val="both"/>
-        <w:rPr>
-          <w:lang w:val="pt-PT"/>
-        </w:rPr>
-      </w:pPr>
-      <w:r>
-        <w:rPr>
-          <w:lang w:val="pt-PT"/>
-        </w:rPr>
-        <w:t>"</w:t>
-      </w:r>
-      <w:r>
-        <w:rPr>
-          <w:lang w:val="pt-PT"/>
-        </w:rPr>
-        <w:t>Pretende-se uma acção científica no terreno, por aproximação das instituições de ensino superior ao meio envolvente (</w:t>
-      </w:r>
-      <w:r>
-        <w:rPr>
-          <w:i/>
-          <w:lang w:val="pt-PT"/>
-        </w:rPr>
-        <w:t>action research</w:t>
-      </w:r>
-      <w:r>
-        <w:rPr>
-          <w:lang w:val="pt-PT"/>
-        </w:rPr>
-        <w:t>), assente numa intervenção localizada no sistema territorial (</w:t>
-      </w:r>
-      <w:r>
-        <w:rPr>
-          <w:i/>
-          <w:lang w:val="pt-PT"/>
-        </w:rPr>
-        <w:t>reflective practice</w:t>
-      </w:r>
-      <w:r>
-        <w:rPr>
-          <w:lang w:val="pt-PT"/>
-        </w:rPr>
-        <w:t>)</w:t>
-      </w:r>
-      <w:r>
-        <w:rPr>
-          <w:lang w:val="pt-PT"/>
-        </w:rPr>
-        <w:t>,</w:t>
-      </w:r>
-      <w:r>
-        <w:rPr>
-          <w:lang w:val="pt-PT"/>
-        </w:rPr>
-        <w:t xml:space="preserve"> de modo a gerar resultados que suportem práticas saudáveis e rentáveis (</w:t>
-      </w:r>
-      <w:r>
-        <w:rPr>
-          <w:i/>
-          <w:lang w:val="pt-PT"/>
-        </w:rPr>
-        <w:t>problem based learning</w:t>
-      </w:r>
-      <w:r>
-        <w:rPr>
-          <w:lang w:val="pt-PT"/>
-        </w:rPr>
-        <w:t>).</w:t>
-      </w:r>
-    </w:p>
-    <w:p>
-      <w:pPr>
-        <w:jc w:val="both"/>
-        <w:rPr>
-          <w:lang w:val="pt-PT"/>
-        </w:rPr>
-      </w:pPr>
-      <w:r>
-        <w:rPr>
-          <w:lang w:val="pt-PT"/>
-        </w:rPr>
-        <w:t>Em consequência do desafio já lançado pela Associação Geoparque Estrela e pelo Parque Natural</w:t>
-      </w:r>
-      <w:r>
-        <w:rPr>
-          <w:lang w:val="pt-PT"/>
-        </w:rPr>
-        <w:t xml:space="preserve"> e pelo Parque Natural da Serra da Estrela, objectiva-se caracterizar o esforço de pedestrianismo, ao longo de uma grande rota, que no futuro seja sustentada por indicadores técnicos, físicos e digitais.</w:t>
-      </w:r>
-    </w:p>
-    <w:p>
-      <w:pPr>
-        <w:jc w:val="both"/>
-        <w:rPr>
-          <w:lang w:val="pt-PT"/>
-        </w:rPr>
-      </w:pPr>
-      <w:r>
-        <w:rPr>
-          <w:lang w:val="pt-PT"/>
-        </w:rPr>
-        <w:t>Serão criadas sinergias entre o Instituto Politécnico da Guarda e entidades nacionais, regionais e locais, procurando a viabilidade de modificação e homologação</w:t>
-      </w:r>
-      <w:r>
-        <w:rPr>
-          <w:lang w:val="pt-PT"/>
-        </w:rPr>
-        <w:t xml:space="preserve"> de percursos pedestres a serem congregados numa grande rota.</w:t>
-      </w:r>
-    </w:p>
-    <w:p>
-      <w:pPr>
-        <w:jc w:val="both"/>
-        <w:rPr>
-          <w:lang w:val="pt-PT"/>
-        </w:rPr>
-      </w:pPr>
-      <w:r>
-        <w:rPr>
-          <w:lang w:val="pt-PT"/>
-        </w:rPr>
-        <w:t>Espera-se que os especialistas na área das Ciências Geográficas criem/ajustem uma rota que, na sua versão final, atravesse a Serra na totalidade. Devido à larga extensão que se espera cobrir, perspectiva--se que a mesma seja dividida em etapas. Posterirormente será realizada uma abordagem científica objectivando</w:t>
-      </w:r>
-      <w:r>
-        <w:rPr>
-          <w:lang w:val="pt-PT"/>
-        </w:rPr>
-        <w:t xml:space="preserve"> perceber o impacto das exigências da rota a nível físico dos seus participantes. Serão avaliados indicadores fisiológicos (esforço cardíaco e gasto energético) e biomecânicos (impacto articular e muscular), discriminadores do esforço requerido para completar cada etapa.</w:t>
-      </w:r>
-    </w:p>
-    <w:p>
-      <w:pPr>
-        <w:jc w:val="both"/>
-        <w:rPr>
-          <w:lang w:val="pt-PT"/>
-        </w:rPr>
-      </w:pPr>
-      <w:r>
-        <w:rPr>
-          <w:lang w:val="pt-PT"/>
-        </w:rPr>
-        <w:t xml:space="preserve">Poderão assim identificar-se qual ou quais serão as etapas mais adequadas para cada utente, de acordo com a sua idade e/ou nível de aptidão física. Esta parte ficará assente numa colaboração entre o Instituto Politécnico da Guarda, Instituto Politécnico de Bragança e a </w:t>
-      </w:r>
-      <w:r>
-        <w:rPr>
-          <w:i/>
-          <w:lang w:val="pt-PT"/>
-        </w:rPr>
-        <w:t>startup</w:t>
-      </w:r>
-      <w:r>
-        <w:rPr>
-          <w:lang w:val="pt-PT"/>
-        </w:rPr>
-        <w:t xml:space="preserve"> Kinematix Sense, S. A., que reúnem uma equipa interdisciplinar constituída por especialistas na área das Ciências do Desporto, Engenharia Biom</w:t>
-      </w:r>
-      <w:r>
-        <w:rPr>
-          <w:lang w:val="pt-PT"/>
-        </w:rPr>
-        <w:t>é</w:t>
-      </w:r>
-      <w:r>
-        <w:rPr>
-          <w:lang w:val="pt-PT"/>
-        </w:rPr>
-        <w:t xml:space="preserve">dica e na práticca de desportos de </w:t>
-      </w:r>
-      <w:r>
-        <w:rPr>
-          <w:i/>
-          <w:lang w:val="pt-PT"/>
-        </w:rPr>
-        <w:t>outdoor</w:t>
-      </w:r>
-      <w:r>
-        <w:rPr>
-          <w:lang w:val="pt-PT"/>
-        </w:rPr>
-        <w:t>.</w:t>
-      </w:r>
-      <w:r>
-        <w:rPr>
-          <w:lang w:val="pt-PT"/>
-        </w:rPr>
-        <w:t xml:space="preserve"> Finalmente, </w:t>
-      </w:r>
-      <w:r>
-        <w:rPr>
-          <w:b/>
-          <w:lang w:val="pt-PT"/>
-        </w:rPr>
-        <w:t xml:space="preserve">objectiva-se desenhar uma plataforma informática que congregue as diferentes dimensões caracterizadoras da rota, como produto vendível para desenvolvimento regional. Esta parte ficará a cargo dos especialistas das Ciências da computação do Instituto Politécnico da Guarda, com vasta experiência em ferramentas digitais para a comunicação </w:t>
-      </w:r>
-      <w:r>
-        <w:rPr>
-          <w:b/>
-          <w:i/>
-          <w:lang w:val="pt-PT"/>
-        </w:rPr>
-        <w:t>web</w:t>
-      </w:r>
-      <w:r>
-        <w:rPr>
-          <w:b/>
-          <w:lang w:val="pt-PT"/>
-        </w:rPr>
-        <w:t xml:space="preserve"> junto da sociedade.</w:t>
-      </w:r>
-    </w:p>
-    <w:p>
-      <w:pPr>
-        <w:jc w:val="both"/>
-        <w:rPr>
-          <w:lang w:val="pt-PT"/>
-        </w:rPr>
-      </w:pPr>
-      <w:r>
-        <w:rPr>
-          <w:lang w:val="pt-PT"/>
-        </w:rPr>
-        <w:t>Do nosso conhecimento parecem não existir fortes ofertas de turismo activo</w:t>
-      </w:r>
-      <w:r>
-        <w:rPr>
-          <w:lang w:val="pt-PT"/>
-        </w:rPr>
-        <w:t xml:space="preserve"> que envolvam a actividade de pedestrianismo e que estejam sustentadas cientificamente por indicadores de esforço físico. Mais ainda, a região da Serra da Estrela carece de uma atracção </w:t>
-      </w:r>
-      <w:r>
-        <w:rPr>
-          <w:lang w:val="pt-PT"/>
-        </w:rPr>
-        <w:t>sazonal organizada que não a exclusiva prática de desportos de inverno. Assim, o presente projecto apresenta-se como uma mais valia pelo conforto e paisagem que poderá proporcionar, pela segurança no esforço exigido aos praticantes e pelo desenvolvimento económico paralelo."</w:t>
-      </w:r>
-    </w:p>
-    <w:p>
-      <w:pPr>
-        <w:rPr>
-          <w:lang w:val="pt-PT"/>
-        </w:rPr>
-      </w:pPr>
-    </w:p>
-    <w:p>
-      <w:pPr>
-        <w:rPr>
-          <w:lang w:val="pt-PT"/>
-        </w:rPr>
-      </w:pPr>
     </w:p>
     <w:p>
       <w:pPr>
@@ -18304,7 +18257,7 @@
           <w:rPr>
             <w:noProof/>
           </w:rPr>
-          <w:t>1</w:t>
+          <w:t>3</w:t>
         </w:r>
         <w:r>
           <w:rPr>
@@ -20265,7 +20218,7 @@
 </file>
 
 <file path=customXml/itemProps1.xml><?xml version="1.0" encoding="utf-8"?>
-<ds:datastoreItem xmlns:ds="http://schemas.openxmlformats.org/officeDocument/2006/customXml" ds:itemID="{3B0062E1-1158-4FF5-8FE6-FDD3B7DCA10B}">
+<ds:datastoreItem xmlns:ds="http://schemas.openxmlformats.org/officeDocument/2006/customXml" ds:itemID="{C5B9C3D7-C329-46CD-B9F2-FAB1BD53EFF2}">
   <ds:schemaRefs>
     <ds:schemaRef ds:uri="http://schemas.openxmlformats.org/officeDocument/2006/bibliography"/>
   </ds:schemaRefs>

</xml_diff>

<commit_message>
ESII Actualização Relatório (Diagrama Classes)
</commit_message>
<xml_diff>
--- a/doc/Eng. Soft 2/trails4health_relatorio.docx
+++ b/doc/Eng. Soft 2/trails4health_relatorio.docx
@@ -598,7 +598,7 @@
                                       <w:sz w:val="24"/>
                                       <w:szCs w:val="24"/>
                                     </w:rPr>
-                                    <w:t>2</w:t>
+                                    <w:t>3</w:t>
                                   </w:r>
                                   <w:r>
                                     <w:rPr>
@@ -1171,7 +1171,7 @@
                                 <w:sz w:val="24"/>
                                 <w:szCs w:val="24"/>
                               </w:rPr>
-                              <w:t>2</w:t>
+                              <w:t>3</w:t>
                             </w:r>
                             <w:r>
                               <w:rPr>
@@ -1440,7 +1440,7 @@
         </w:rPr>
       </w:pPr>
       <w:bookmarkStart w:id="0" w:name="_Toc498084477"/>
-      <w:bookmarkStart w:id="1" w:name="_Toc499066904"/>
+      <w:bookmarkStart w:id="1" w:name="_Toc499243678"/>
       <w:r>
         <w:rPr>
           <w:lang w:val="pt-PT"/>
@@ -1488,7 +1488,7 @@
         </w:rPr>
         <w:fldChar w:fldCharType="separate"/>
       </w:r>
-      <w:hyperlink w:anchor="_Toc499066904" w:history="1">
+      <w:hyperlink w:anchor="_Toc499243678" w:history="1">
         <w:r>
           <w:rPr>
             <w:rStyle w:val="Hyperlink"/>
@@ -1516,7 +1516,7 @@
             <w:noProof/>
             <w:webHidden/>
           </w:rPr>
-          <w:instrText xml:space="preserve"> PAGEREF _Toc499066904 \h </w:instrText>
+          <w:instrText xml:space="preserve"> PAGEREF _Toc499243678 \h </w:instrText>
         </w:r>
         <w:r>
           <w:rPr>
@@ -1559,7 +1559,7 @@
           <w:lang w:eastAsia="en-GB"/>
         </w:rPr>
       </w:pPr>
-      <w:hyperlink w:anchor="_Toc499066905" w:history="1">
+      <w:hyperlink w:anchor="_Toc499243679" w:history="1">
         <w:r>
           <w:rPr>
             <w:rStyle w:val="Hyperlink"/>
@@ -1587,7 +1587,7 @@
             <w:noProof/>
             <w:webHidden/>
           </w:rPr>
-          <w:instrText xml:space="preserve"> PAGEREF _Toc499066905 \h </w:instrText>
+          <w:instrText xml:space="preserve"> PAGEREF _Toc499243679 \h </w:instrText>
         </w:r>
         <w:r>
           <w:rPr>
@@ -1630,7 +1630,7 @@
           <w:lang w:eastAsia="en-GB"/>
         </w:rPr>
       </w:pPr>
-      <w:hyperlink w:anchor="_Toc499066906" w:history="1">
+      <w:hyperlink w:anchor="_Toc499243680" w:history="1">
         <w:r>
           <w:rPr>
             <w:rStyle w:val="Hyperlink"/>
@@ -1658,7 +1658,7 @@
             <w:noProof/>
             <w:webHidden/>
           </w:rPr>
-          <w:instrText xml:space="preserve"> PAGEREF _Toc499066906 \h </w:instrText>
+          <w:instrText xml:space="preserve"> PAGEREF _Toc499243680 \h </w:instrText>
         </w:r>
         <w:r>
           <w:rPr>
@@ -1701,7 +1701,7 @@
           <w:lang w:eastAsia="en-GB"/>
         </w:rPr>
       </w:pPr>
-      <w:hyperlink w:anchor="_Toc499066907" w:history="1">
+      <w:hyperlink w:anchor="_Toc499243681" w:history="1">
         <w:r>
           <w:rPr>
             <w:rStyle w:val="Hyperlink"/>
@@ -1738,7 +1738,7 @@
             <w:noProof/>
             <w:webHidden/>
           </w:rPr>
-          <w:instrText xml:space="preserve"> PAGEREF _Toc499066907 \h </w:instrText>
+          <w:instrText xml:space="preserve"> PAGEREF _Toc499243681 \h </w:instrText>
         </w:r>
         <w:r>
           <w:rPr>
@@ -1781,7 +1781,7 @@
           <w:lang w:eastAsia="en-GB"/>
         </w:rPr>
       </w:pPr>
-      <w:hyperlink w:anchor="_Toc499066908" w:history="1">
+      <w:hyperlink w:anchor="_Toc499243682" w:history="1">
         <w:r>
           <w:rPr>
             <w:rStyle w:val="Hyperlink"/>
@@ -1816,7 +1816,7 @@
             <w:noProof/>
             <w:webHidden/>
           </w:rPr>
-          <w:instrText xml:space="preserve"> PAGEREF _Toc499066908 \h </w:instrText>
+          <w:instrText xml:space="preserve"> PAGEREF _Toc499243682 \h </w:instrText>
         </w:r>
         <w:r>
           <w:rPr>
@@ -1859,7 +1859,7 @@
           <w:lang w:eastAsia="en-GB"/>
         </w:rPr>
       </w:pPr>
-      <w:hyperlink w:anchor="_Toc499066909" w:history="1">
+      <w:hyperlink w:anchor="_Toc499243683" w:history="1">
         <w:r>
           <w:rPr>
             <w:rStyle w:val="Hyperlink"/>
@@ -1896,7 +1896,7 @@
             <w:noProof/>
             <w:webHidden/>
           </w:rPr>
-          <w:instrText xml:space="preserve"> PAGEREF _Toc499066909 \h </w:instrText>
+          <w:instrText xml:space="preserve"> PAGEREF _Toc499243683 \h </w:instrText>
         </w:r>
         <w:r>
           <w:rPr>
@@ -1939,7 +1939,7 @@
           <w:lang w:eastAsia="en-GB"/>
         </w:rPr>
       </w:pPr>
-      <w:hyperlink w:anchor="_Toc499066910" w:history="1">
+      <w:hyperlink w:anchor="_Toc499243684" w:history="1">
         <w:r>
           <w:rPr>
             <w:rStyle w:val="Hyperlink"/>
@@ -1984,7 +1984,7 @@
             <w:noProof/>
             <w:webHidden/>
           </w:rPr>
-          <w:instrText xml:space="preserve"> PAGEREF _Toc499066910 \h </w:instrText>
+          <w:instrText xml:space="preserve"> PAGEREF _Toc499243684 \h </w:instrText>
         </w:r>
         <w:r>
           <w:rPr>
@@ -2027,7 +2027,7 @@
           <w:lang w:eastAsia="en-GB"/>
         </w:rPr>
       </w:pPr>
-      <w:hyperlink w:anchor="_Toc499066911" w:history="1">
+      <w:hyperlink w:anchor="_Toc499243685" w:history="1">
         <w:r>
           <w:rPr>
             <w:rStyle w:val="Hyperlink"/>
@@ -2055,7 +2055,7 @@
             <w:noProof/>
             <w:webHidden/>
           </w:rPr>
-          <w:instrText xml:space="preserve"> PAGEREF _Toc499066911 \h </w:instrText>
+          <w:instrText xml:space="preserve"> PAGEREF _Toc499243685 \h </w:instrText>
         </w:r>
         <w:r>
           <w:rPr>
@@ -2098,7 +2098,7 @@
           <w:lang w:eastAsia="en-GB"/>
         </w:rPr>
       </w:pPr>
-      <w:hyperlink w:anchor="_Toc499066912" w:history="1">
+      <w:hyperlink w:anchor="_Toc499243686" w:history="1">
         <w:r>
           <w:rPr>
             <w:rStyle w:val="Hyperlink"/>
@@ -2126,7 +2126,7 @@
             <w:noProof/>
             <w:webHidden/>
           </w:rPr>
-          <w:instrText xml:space="preserve"> PAGEREF _Toc499066912 \h </w:instrText>
+          <w:instrText xml:space="preserve"> PAGEREF _Toc499243686 \h </w:instrText>
         </w:r>
         <w:r>
           <w:rPr>
@@ -2169,7 +2169,7 @@
           <w:lang w:eastAsia="en-GB"/>
         </w:rPr>
       </w:pPr>
-      <w:hyperlink w:anchor="_Toc499066913" w:history="1">
+      <w:hyperlink w:anchor="_Toc499243687" w:history="1">
         <w:r>
           <w:rPr>
             <w:rStyle w:val="Hyperlink"/>
@@ -2197,7 +2197,7 @@
             <w:noProof/>
             <w:webHidden/>
           </w:rPr>
-          <w:instrText xml:space="preserve"> PAGEREF _Toc499066913 \h </w:instrText>
+          <w:instrText xml:space="preserve"> PAGEREF _Toc499243687 \h </w:instrText>
         </w:r>
         <w:r>
           <w:rPr>
@@ -2240,7 +2240,7 @@
           <w:lang w:eastAsia="en-GB"/>
         </w:rPr>
       </w:pPr>
-      <w:hyperlink w:anchor="_Toc499066914" w:history="1">
+      <w:hyperlink w:anchor="_Toc499243688" w:history="1">
         <w:r>
           <w:rPr>
             <w:rStyle w:val="Hyperlink"/>
@@ -2268,7 +2268,7 @@
             <w:noProof/>
             <w:webHidden/>
           </w:rPr>
-          <w:instrText xml:space="preserve"> PAGEREF _Toc499066914 \h </w:instrText>
+          <w:instrText xml:space="preserve"> PAGEREF _Toc499243688 \h </w:instrText>
         </w:r>
         <w:r>
           <w:rPr>
@@ -2311,7 +2311,7 @@
           <w:lang w:eastAsia="en-GB"/>
         </w:rPr>
       </w:pPr>
-      <w:hyperlink w:anchor="_Toc499066915" w:history="1">
+      <w:hyperlink w:anchor="_Toc499243689" w:history="1">
         <w:r>
           <w:rPr>
             <w:rStyle w:val="Hyperlink"/>
@@ -2339,7 +2339,7 @@
             <w:noProof/>
             <w:webHidden/>
           </w:rPr>
-          <w:instrText xml:space="preserve"> PAGEREF _Toc499066915 \h </w:instrText>
+          <w:instrText xml:space="preserve"> PAGEREF _Toc499243689 \h </w:instrText>
         </w:r>
         <w:r>
           <w:rPr>
@@ -2382,7 +2382,7 @@
           <w:lang w:eastAsia="en-GB"/>
         </w:rPr>
       </w:pPr>
-      <w:hyperlink w:anchor="_Toc499066916" w:history="1">
+      <w:hyperlink w:anchor="_Toc499243690" w:history="1">
         <w:r>
           <w:rPr>
             <w:rStyle w:val="Hyperlink"/>
@@ -2410,7 +2410,7 @@
             <w:noProof/>
             <w:webHidden/>
           </w:rPr>
-          <w:instrText xml:space="preserve"> PAGEREF _Toc499066916 \h </w:instrText>
+          <w:instrText xml:space="preserve"> PAGEREF _Toc499243690 \h </w:instrText>
         </w:r>
         <w:r>
           <w:rPr>
@@ -2453,7 +2453,7 @@
           <w:lang w:eastAsia="en-GB"/>
         </w:rPr>
       </w:pPr>
-      <w:hyperlink w:anchor="_Toc499066917" w:history="1">
+      <w:hyperlink w:anchor="_Toc499243691" w:history="1">
         <w:r>
           <w:rPr>
             <w:rStyle w:val="Hyperlink"/>
@@ -2481,7 +2481,7 @@
             <w:noProof/>
             <w:webHidden/>
           </w:rPr>
-          <w:instrText xml:space="preserve"> PAGEREF _Toc499066917 \h </w:instrText>
+          <w:instrText xml:space="preserve"> PAGEREF _Toc499243691 \h </w:instrText>
         </w:r>
         <w:r>
           <w:rPr>
@@ -2524,7 +2524,7 @@
           <w:lang w:eastAsia="en-GB"/>
         </w:rPr>
       </w:pPr>
-      <w:hyperlink w:anchor="_Toc499066918" w:history="1">
+      <w:hyperlink w:anchor="_Toc499243692" w:history="1">
         <w:r>
           <w:rPr>
             <w:rStyle w:val="Hyperlink"/>
@@ -2552,7 +2552,7 @@
             <w:noProof/>
             <w:webHidden/>
           </w:rPr>
-          <w:instrText xml:space="preserve"> PAGEREF _Toc499066918 \h </w:instrText>
+          <w:instrText xml:space="preserve"> PAGEREF _Toc499243692 \h </w:instrText>
         </w:r>
         <w:r>
           <w:rPr>
@@ -2595,7 +2595,7 @@
           <w:lang w:eastAsia="en-GB"/>
         </w:rPr>
       </w:pPr>
-      <w:hyperlink w:anchor="_Toc499066919" w:history="1">
+      <w:hyperlink w:anchor="_Toc499243693" w:history="1">
         <w:r>
           <w:rPr>
             <w:rStyle w:val="Hyperlink"/>
@@ -2623,7 +2623,7 @@
             <w:noProof/>
             <w:webHidden/>
           </w:rPr>
-          <w:instrText xml:space="preserve"> PAGEREF _Toc499066919 \h </w:instrText>
+          <w:instrText xml:space="preserve"> PAGEREF _Toc499243693 \h </w:instrText>
         </w:r>
         <w:r>
           <w:rPr>
@@ -2666,7 +2666,7 @@
           <w:lang w:eastAsia="en-GB"/>
         </w:rPr>
       </w:pPr>
-      <w:hyperlink w:anchor="_Toc499066920" w:history="1">
+      <w:hyperlink w:anchor="_Toc499243694" w:history="1">
         <w:r>
           <w:rPr>
             <w:rStyle w:val="Hyperlink"/>
@@ -2694,7 +2694,7 @@
             <w:noProof/>
             <w:webHidden/>
           </w:rPr>
-          <w:instrText xml:space="preserve"> PAGEREF _Toc499066920 \h </w:instrText>
+          <w:instrText xml:space="preserve"> PAGEREF _Toc499243694 \h </w:instrText>
         </w:r>
         <w:r>
           <w:rPr>
@@ -2737,7 +2737,7 @@
           <w:lang w:eastAsia="en-GB"/>
         </w:rPr>
       </w:pPr>
-      <w:hyperlink w:anchor="_Toc499066921" w:history="1">
+      <w:hyperlink w:anchor="_Toc499243695" w:history="1">
         <w:r>
           <w:rPr>
             <w:rStyle w:val="Hyperlink"/>
@@ -2765,7 +2765,7 @@
             <w:noProof/>
             <w:webHidden/>
           </w:rPr>
-          <w:instrText xml:space="preserve"> PAGEREF _Toc499066921 \h </w:instrText>
+          <w:instrText xml:space="preserve"> PAGEREF _Toc499243695 \h </w:instrText>
         </w:r>
         <w:r>
           <w:rPr>
@@ -2808,7 +2808,7 @@
           <w:lang w:eastAsia="en-GB"/>
         </w:rPr>
       </w:pPr>
-      <w:hyperlink w:anchor="_Toc499066922" w:history="1">
+      <w:hyperlink w:anchor="_Toc499243696" w:history="1">
         <w:r>
           <w:rPr>
             <w:rStyle w:val="Hyperlink"/>
@@ -2836,7 +2836,7 @@
             <w:noProof/>
             <w:webHidden/>
           </w:rPr>
-          <w:instrText xml:space="preserve"> PAGEREF _Toc499066922 \h </w:instrText>
+          <w:instrText xml:space="preserve"> PAGEREF _Toc499243696 \h </w:instrText>
         </w:r>
         <w:r>
           <w:rPr>
@@ -2879,7 +2879,7 @@
           <w:lang w:eastAsia="en-GB"/>
         </w:rPr>
       </w:pPr>
-      <w:hyperlink w:anchor="_Toc499066923" w:history="1">
+      <w:hyperlink w:anchor="_Toc499243697" w:history="1">
         <w:r>
           <w:rPr>
             <w:rStyle w:val="Hyperlink"/>
@@ -2907,7 +2907,7 @@
             <w:noProof/>
             <w:webHidden/>
           </w:rPr>
-          <w:instrText xml:space="preserve"> PAGEREF _Toc499066923 \h </w:instrText>
+          <w:instrText xml:space="preserve"> PAGEREF _Toc499243697 \h </w:instrText>
         </w:r>
         <w:r>
           <w:rPr>
@@ -2950,7 +2950,7 @@
           <w:lang w:eastAsia="en-GB"/>
         </w:rPr>
       </w:pPr>
-      <w:hyperlink w:anchor="_Toc499066924" w:history="1">
+      <w:hyperlink w:anchor="_Toc499243698" w:history="1">
         <w:r>
           <w:rPr>
             <w:rStyle w:val="Hyperlink"/>
@@ -2978,7 +2978,7 @@
             <w:noProof/>
             <w:webHidden/>
           </w:rPr>
-          <w:instrText xml:space="preserve"> PAGEREF _Toc499066924 \h </w:instrText>
+          <w:instrText xml:space="preserve"> PAGEREF _Toc499243698 \h </w:instrText>
         </w:r>
         <w:r>
           <w:rPr>
@@ -3021,7 +3021,7 @@
           <w:lang w:eastAsia="en-GB"/>
         </w:rPr>
       </w:pPr>
-      <w:hyperlink w:anchor="_Toc499066925" w:history="1">
+      <w:hyperlink w:anchor="_Toc499243699" w:history="1">
         <w:r>
           <w:rPr>
             <w:rStyle w:val="Hyperlink"/>
@@ -3049,7 +3049,7 @@
             <w:noProof/>
             <w:webHidden/>
           </w:rPr>
-          <w:instrText xml:space="preserve"> PAGEREF _Toc499066925 \h </w:instrText>
+          <w:instrText xml:space="preserve"> PAGEREF _Toc499243699 \h </w:instrText>
         </w:r>
         <w:r>
           <w:rPr>
@@ -3092,7 +3092,7 @@
           <w:lang w:eastAsia="en-GB"/>
         </w:rPr>
       </w:pPr>
-      <w:hyperlink w:anchor="_Toc499066926" w:history="1">
+      <w:hyperlink w:anchor="_Toc499243700" w:history="1">
         <w:r>
           <w:rPr>
             <w:rStyle w:val="Hyperlink"/>
@@ -3120,7 +3120,7 @@
             <w:noProof/>
             <w:webHidden/>
           </w:rPr>
-          <w:instrText xml:space="preserve"> PAGEREF _Toc499066926 \h </w:instrText>
+          <w:instrText xml:space="preserve"> PAGEREF _Toc499243700 \h </w:instrText>
         </w:r>
         <w:r>
           <w:rPr>
@@ -3140,7 +3140,7 @@
             <w:noProof/>
             <w:webHidden/>
           </w:rPr>
-          <w:t>18</w:t>
+          <w:t>19</w:t>
         </w:r>
         <w:r>
           <w:rPr>
@@ -3163,7 +3163,7 @@
           <w:lang w:eastAsia="en-GB"/>
         </w:rPr>
       </w:pPr>
-      <w:hyperlink w:anchor="_Toc499066927" w:history="1">
+      <w:hyperlink w:anchor="_Toc499243701" w:history="1">
         <w:r>
           <w:rPr>
             <w:rStyle w:val="Hyperlink"/>
@@ -3191,7 +3191,7 @@
             <w:noProof/>
             <w:webHidden/>
           </w:rPr>
-          <w:instrText xml:space="preserve"> PAGEREF _Toc499066927 \h </w:instrText>
+          <w:instrText xml:space="preserve"> PAGEREF _Toc499243701 \h </w:instrText>
         </w:r>
         <w:r>
           <w:rPr>
@@ -3234,7 +3234,7 @@
           <w:lang w:eastAsia="en-GB"/>
         </w:rPr>
       </w:pPr>
-      <w:hyperlink w:anchor="_Toc499066928" w:history="1">
+      <w:hyperlink w:anchor="_Toc499243702" w:history="1">
         <w:r>
           <w:rPr>
             <w:rStyle w:val="Hyperlink"/>
@@ -3262,7 +3262,7 @@
             <w:noProof/>
             <w:webHidden/>
           </w:rPr>
-          <w:instrText xml:space="preserve"> PAGEREF _Toc499066928 \h </w:instrText>
+          <w:instrText xml:space="preserve"> PAGEREF _Toc499243702 \h </w:instrText>
         </w:r>
         <w:r>
           <w:rPr>
@@ -3282,7 +3282,7 @@
             <w:noProof/>
             <w:webHidden/>
           </w:rPr>
-          <w:t>19</w:t>
+          <w:t>20</w:t>
         </w:r>
         <w:r>
           <w:rPr>
@@ -3305,7 +3305,7 @@
           <w:lang w:eastAsia="en-GB"/>
         </w:rPr>
       </w:pPr>
-      <w:hyperlink w:anchor="_Toc499066929" w:history="1">
+      <w:hyperlink w:anchor="_Toc499243703" w:history="1">
         <w:r>
           <w:rPr>
             <w:rStyle w:val="Hyperlink"/>
@@ -3333,7 +3333,7 @@
             <w:noProof/>
             <w:webHidden/>
           </w:rPr>
-          <w:instrText xml:space="preserve"> PAGEREF _Toc499066929 \h </w:instrText>
+          <w:instrText xml:space="preserve"> PAGEREF _Toc499243703 \h </w:instrText>
         </w:r>
         <w:r>
           <w:rPr>
@@ -3353,7 +3353,7 @@
             <w:noProof/>
             <w:webHidden/>
           </w:rPr>
-          <w:t>20</w:t>
+          <w:t>21</w:t>
         </w:r>
         <w:r>
           <w:rPr>
@@ -3376,7 +3376,7 @@
           <w:lang w:eastAsia="en-GB"/>
         </w:rPr>
       </w:pPr>
-      <w:hyperlink w:anchor="_Toc499066930" w:history="1">
+      <w:hyperlink w:anchor="_Toc499243704" w:history="1">
         <w:r>
           <w:rPr>
             <w:rStyle w:val="Hyperlink"/>
@@ -3404,7 +3404,7 @@
             <w:noProof/>
             <w:webHidden/>
           </w:rPr>
-          <w:instrText xml:space="preserve"> PAGEREF _Toc499066930 \h </w:instrText>
+          <w:instrText xml:space="preserve"> PAGEREF _Toc499243704 \h </w:instrText>
         </w:r>
         <w:r>
           <w:rPr>
@@ -3447,7 +3447,7 @@
           <w:lang w:eastAsia="en-GB"/>
         </w:rPr>
       </w:pPr>
-      <w:hyperlink w:anchor="_Toc499066931" w:history="1">
+      <w:hyperlink w:anchor="_Toc499243705" w:history="1">
         <w:r>
           <w:rPr>
             <w:rStyle w:val="Hyperlink"/>
@@ -3475,7 +3475,7 @@
             <w:noProof/>
             <w:webHidden/>
           </w:rPr>
-          <w:instrText xml:space="preserve"> PAGEREF _Toc499066931 \h </w:instrText>
+          <w:instrText xml:space="preserve"> PAGEREF _Toc499243705 \h </w:instrText>
         </w:r>
         <w:r>
           <w:rPr>
@@ -3495,7 +3495,7 @@
             <w:noProof/>
             <w:webHidden/>
           </w:rPr>
-          <w:t>21</w:t>
+          <w:t>22</w:t>
         </w:r>
         <w:r>
           <w:rPr>
@@ -3518,7 +3518,7 @@
           <w:lang w:eastAsia="en-GB"/>
         </w:rPr>
       </w:pPr>
-      <w:hyperlink w:anchor="_Toc499066932" w:history="1">
+      <w:hyperlink w:anchor="_Toc499243706" w:history="1">
         <w:r>
           <w:rPr>
             <w:rStyle w:val="Hyperlink"/>
@@ -3546,7 +3546,7 @@
             <w:noProof/>
             <w:webHidden/>
           </w:rPr>
-          <w:instrText xml:space="preserve"> PAGEREF _Toc499066932 \h </w:instrText>
+          <w:instrText xml:space="preserve"> PAGEREF _Toc499243706 \h </w:instrText>
         </w:r>
         <w:r>
           <w:rPr>
@@ -3589,14 +3589,14 @@
           <w:lang w:eastAsia="en-GB"/>
         </w:rPr>
       </w:pPr>
-      <w:hyperlink w:anchor="_Toc499066933" w:history="1">
+      <w:hyperlink w:anchor="_Toc499243707" w:history="1">
         <w:r>
           <w:rPr>
             <w:rStyle w:val="Hyperlink"/>
             <w:noProof/>
             <w:lang w:val="pt-PT"/>
           </w:rPr>
-          <w:t>7.8.1. Diagrama de Sequência Avaliar Trilho</w:t>
+          <w:t>7.8.1. Diagrama de Sequência - Avaliar Trilho</w:t>
         </w:r>
         <w:r>
           <w:rPr>
@@ -3617,7 +3617,7 @@
             <w:noProof/>
             <w:webHidden/>
           </w:rPr>
-          <w:instrText xml:space="preserve"> PAGEREF _Toc499066933 \h </w:instrText>
+          <w:instrText xml:space="preserve"> PAGEREF _Toc499243707 \h </w:instrText>
         </w:r>
         <w:r>
           <w:rPr>
@@ -3637,7 +3637,7 @@
             <w:noProof/>
             <w:webHidden/>
           </w:rPr>
-          <w:t>22</w:t>
+          <w:t>23</w:t>
         </w:r>
         <w:r>
           <w:rPr>
@@ -3660,7 +3660,7 @@
           <w:lang w:eastAsia="en-GB"/>
         </w:rPr>
       </w:pPr>
-      <w:hyperlink w:anchor="_Toc499066934" w:history="1">
+      <w:hyperlink w:anchor="_Toc499243708" w:history="1">
         <w:r>
           <w:rPr>
             <w:rStyle w:val="Hyperlink"/>
@@ -3688,7 +3688,7 @@
             <w:noProof/>
             <w:webHidden/>
           </w:rPr>
-          <w:instrText xml:space="preserve"> PAGEREF _Toc499066934 \h </w:instrText>
+          <w:instrText xml:space="preserve"> PAGEREF _Toc499243708 \h </w:instrText>
         </w:r>
         <w:r>
           <w:rPr>
@@ -3708,7 +3708,7 @@
             <w:noProof/>
             <w:webHidden/>
           </w:rPr>
-          <w:t>23</w:t>
+          <w:t>24</w:t>
         </w:r>
         <w:r>
           <w:rPr>
@@ -3731,7 +3731,7 @@
           <w:lang w:eastAsia="en-GB"/>
         </w:rPr>
       </w:pPr>
-      <w:hyperlink w:anchor="_Toc499066935" w:history="1">
+      <w:hyperlink w:anchor="_Toc499243709" w:history="1">
         <w:r>
           <w:rPr>
             <w:rStyle w:val="Hyperlink"/>
@@ -3759,7 +3759,7 @@
             <w:noProof/>
             <w:webHidden/>
           </w:rPr>
-          <w:instrText xml:space="preserve"> PAGEREF _Toc499066935 \h </w:instrText>
+          <w:instrText xml:space="preserve"> PAGEREF _Toc499243709 \h </w:instrText>
         </w:r>
         <w:r>
           <w:rPr>
@@ -3779,7 +3779,7 @@
             <w:noProof/>
             <w:webHidden/>
           </w:rPr>
-          <w:t>24</w:t>
+          <w:t>25</w:t>
         </w:r>
         <w:r>
           <w:rPr>
@@ -3802,7 +3802,7 @@
           <w:lang w:eastAsia="en-GB"/>
         </w:rPr>
       </w:pPr>
-      <w:hyperlink w:anchor="_Toc499066936" w:history="1">
+      <w:hyperlink w:anchor="_Toc499243710" w:history="1">
         <w:r>
           <w:rPr>
             <w:rStyle w:val="Hyperlink"/>
@@ -3830,7 +3830,7 @@
             <w:noProof/>
             <w:webHidden/>
           </w:rPr>
-          <w:instrText xml:space="preserve"> PAGEREF _Toc499066936 \h </w:instrText>
+          <w:instrText xml:space="preserve"> PAGEREF _Toc499243710 \h </w:instrText>
         </w:r>
         <w:r>
           <w:rPr>
@@ -3850,7 +3850,7 @@
             <w:noProof/>
             <w:webHidden/>
           </w:rPr>
-          <w:t>25</w:t>
+          <w:t>26</w:t>
         </w:r>
         <w:r>
           <w:rPr>
@@ -3873,14 +3873,14 @@
           <w:lang w:eastAsia="en-GB"/>
         </w:rPr>
       </w:pPr>
-      <w:hyperlink w:anchor="_Toc499066937" w:history="1">
+      <w:hyperlink w:anchor="_Toc499243711" w:history="1">
         <w:r>
           <w:rPr>
             <w:rStyle w:val="Hyperlink"/>
             <w:noProof/>
             <w:lang w:val="pt-PT"/>
           </w:rPr>
-          <w:t>7.9.2. Diagrama de Sequência - Avaliar Serviços</w:t>
+          <w:t>7.9.2. Diagrama de Classes Parcial- Avaliar Serviços</w:t>
         </w:r>
         <w:r>
           <w:rPr>
@@ -3901,7 +3901,7 @@
             <w:noProof/>
             <w:webHidden/>
           </w:rPr>
-          <w:instrText xml:space="preserve"> PAGEREF _Toc499066937 \h </w:instrText>
+          <w:instrText xml:space="preserve"> PAGEREF _Toc499243711 \h </w:instrText>
         </w:r>
         <w:r>
           <w:rPr>
@@ -3921,7 +3921,7 @@
             <w:noProof/>
             <w:webHidden/>
           </w:rPr>
-          <w:t>26</w:t>
+          <w:t>27</w:t>
         </w:r>
         <w:r>
           <w:rPr>
@@ -3944,7 +3944,7 @@
           <w:lang w:eastAsia="en-GB"/>
         </w:rPr>
       </w:pPr>
-      <w:hyperlink w:anchor="_Toc499066938" w:history="1">
+      <w:hyperlink w:anchor="_Toc499243712" w:history="1">
         <w:r>
           <w:rPr>
             <w:rStyle w:val="Hyperlink"/>
@@ -3972,7 +3972,7 @@
             <w:noProof/>
             <w:webHidden/>
           </w:rPr>
-          <w:instrText xml:space="preserve"> PAGEREF _Toc499066938 \h </w:instrText>
+          <w:instrText xml:space="preserve"> PAGEREF _Toc499243712 \h </w:instrText>
         </w:r>
         <w:r>
           <w:rPr>
@@ -3992,7 +3992,7 @@
             <w:noProof/>
             <w:webHidden/>
           </w:rPr>
-          <w:t>27</w:t>
+          <w:t>28</w:t>
         </w:r>
         <w:r>
           <w:rPr>
@@ -4015,7 +4015,7 @@
           <w:lang w:eastAsia="en-GB"/>
         </w:rPr>
       </w:pPr>
-      <w:hyperlink w:anchor="_Toc499066939" w:history="1">
+      <w:hyperlink w:anchor="_Toc499243713" w:history="1">
         <w:r>
           <w:rPr>
             <w:rStyle w:val="Hyperlink"/>
@@ -4042,7 +4042,7 @@
             <w:noProof/>
             <w:webHidden/>
           </w:rPr>
-          <w:instrText xml:space="preserve"> PAGEREF _Toc499066939 \h </w:instrText>
+          <w:instrText xml:space="preserve"> PAGEREF _Toc499243713 \h </w:instrText>
         </w:r>
         <w:r>
           <w:rPr>
@@ -4085,7 +4085,7 @@
           <w:lang w:eastAsia="en-GB"/>
         </w:rPr>
       </w:pPr>
-      <w:hyperlink w:anchor="_Toc499066940" w:history="1">
+      <w:hyperlink w:anchor="_Toc499243714" w:history="1">
         <w:r>
           <w:rPr>
             <w:rStyle w:val="Hyperlink"/>
@@ -4112,7 +4112,7 @@
             <w:noProof/>
             <w:webHidden/>
           </w:rPr>
-          <w:instrText xml:space="preserve"> PAGEREF _Toc499066940 \h </w:instrText>
+          <w:instrText xml:space="preserve"> PAGEREF _Toc499243714 \h </w:instrText>
         </w:r>
         <w:r>
           <w:rPr>
@@ -4155,7 +4155,7 @@
           <w:lang w:eastAsia="en-GB"/>
         </w:rPr>
       </w:pPr>
-      <w:hyperlink w:anchor="_Toc499066941" w:history="1">
+      <w:hyperlink w:anchor="_Toc499243715" w:history="1">
         <w:r>
           <w:rPr>
             <w:rStyle w:val="Hyperlink"/>
@@ -4182,7 +4182,7 @@
             <w:noProof/>
             <w:webHidden/>
           </w:rPr>
-          <w:instrText xml:space="preserve"> PAGEREF _Toc499066941 \h </w:instrText>
+          <w:instrText xml:space="preserve"> PAGEREF _Toc499243715 \h </w:instrText>
         </w:r>
         <w:r>
           <w:rPr>
@@ -4225,7 +4225,7 @@
           <w:lang w:eastAsia="en-GB"/>
         </w:rPr>
       </w:pPr>
-      <w:hyperlink w:anchor="_Toc499066942" w:history="1">
+      <w:hyperlink w:anchor="_Toc499243716" w:history="1">
         <w:r>
           <w:rPr>
             <w:rStyle w:val="Hyperlink"/>
@@ -4252,7 +4252,7 @@
             <w:noProof/>
             <w:webHidden/>
           </w:rPr>
-          <w:instrText xml:space="preserve"> PAGEREF _Toc499066942 \h </w:instrText>
+          <w:instrText xml:space="preserve"> PAGEREF _Toc499243716 \h </w:instrText>
         </w:r>
         <w:r>
           <w:rPr>
@@ -4330,6 +4330,8 @@
           <w:lang w:val="pt-PT"/>
         </w:rPr>
       </w:pPr>
+      <w:bookmarkStart w:id="2" w:name="_GoBack"/>
+      <w:bookmarkEnd w:id="2"/>
     </w:p>
     <w:p>
       <w:pPr>
@@ -4471,7 +4473,7 @@
           <w:lang w:val="pt-PT"/>
         </w:rPr>
       </w:pPr>
-      <w:bookmarkStart w:id="2" w:name="_Toc499066905"/>
+      <w:bookmarkStart w:id="3" w:name="_Toc499243679"/>
       <w:r>
         <w:rPr>
           <w:lang w:val="pt-PT"/>
@@ -4497,7 +4499,7 @@
         </w:rPr>
         <w:t>to</w:t>
       </w:r>
-      <w:bookmarkEnd w:id="2"/>
+      <w:bookmarkEnd w:id="3"/>
     </w:p>
     <w:p>
       <w:pPr>
@@ -4726,8 +4728,6 @@
           <w:lang w:val="pt-PT"/>
         </w:rPr>
       </w:pPr>
-      <w:bookmarkStart w:id="3" w:name="_GoBack"/>
-      <w:bookmarkEnd w:id="3"/>
     </w:p>
     <w:p>
       <w:pPr>
@@ -4757,7 +4757,7 @@
           <w:lang w:val="pt-PT"/>
         </w:rPr>
       </w:pPr>
-      <w:bookmarkStart w:id="4" w:name="_Toc499066906"/>
+      <w:bookmarkStart w:id="4" w:name="_Toc499243680"/>
       <w:r>
         <w:rPr>
           <w:lang w:val="pt-PT"/>
@@ -4794,7 +4794,7 @@
           <w:lang w:val="pt-PT"/>
         </w:rPr>
       </w:pPr>
-      <w:bookmarkStart w:id="5" w:name="_Toc499066907"/>
+      <w:bookmarkStart w:id="5" w:name="_Toc499243681"/>
       <w:r>
         <w:rPr>
           <w:lang w:val="pt-PT"/>
@@ -5302,7 +5302,7 @@
           <w:i/>
         </w:rPr>
       </w:pPr>
-      <w:bookmarkStart w:id="6" w:name="_Toc499066908"/>
+      <w:bookmarkStart w:id="6" w:name="_Toc499243682"/>
       <w:r>
         <w:lastRenderedPageBreak/>
         <w:t>2</w:t>
@@ -5500,7 +5500,7 @@
           <w:lang w:val="pt-PT"/>
         </w:rPr>
       </w:pPr>
-      <w:bookmarkStart w:id="7" w:name="_Toc499066909"/>
+      <w:bookmarkStart w:id="7" w:name="_Toc499243683"/>
       <w:r>
         <w:rPr>
           <w:lang w:val="pt-PT"/>
@@ -5909,7 +5909,7 @@
           <w:lang w:val="pt-PT"/>
         </w:rPr>
       </w:pPr>
-      <w:bookmarkStart w:id="8" w:name="_Toc499066910"/>
+      <w:bookmarkStart w:id="8" w:name="_Toc499243684"/>
       <w:r>
         <w:rPr>
           <w:lang w:val="pt-PT"/>
@@ -6813,7 +6813,7 @@
           <w:lang w:val="pt-PT"/>
         </w:rPr>
       </w:pPr>
-      <w:bookmarkStart w:id="9" w:name="_Toc499066911"/>
+      <w:bookmarkStart w:id="9" w:name="_Toc499243685"/>
       <w:r>
         <w:rPr>
           <w:lang w:val="pt-PT"/>
@@ -7644,7 +7644,7 @@
           <w:lang w:val="pt-PT"/>
         </w:rPr>
       </w:pPr>
-      <w:bookmarkStart w:id="10" w:name="_Toc499066912"/>
+      <w:bookmarkStart w:id="10" w:name="_Toc499243686"/>
       <w:r>
         <w:rPr>
           <w:lang w:val="pt-PT"/>
@@ -8020,7 +8020,7 @@
           <w:lang w:val="pt-PT"/>
         </w:rPr>
       </w:pPr>
-      <w:bookmarkStart w:id="11" w:name="_Toc499066913"/>
+      <w:bookmarkStart w:id="11" w:name="_Toc499243687"/>
       <w:r>
         <w:rPr>
           <w:lang w:val="pt-PT"/>
@@ -8278,7 +8278,7 @@
           <w:lang w:val="pt-PT"/>
         </w:rPr>
       </w:pPr>
-      <w:bookmarkStart w:id="12" w:name="_Toc499066914"/>
+      <w:bookmarkStart w:id="12" w:name="_Toc499243688"/>
       <w:r>
         <w:rPr>
           <w:lang w:val="pt-PT"/>
@@ -8377,7 +8377,7 @@
           <w:lang w:val="pt-PT"/>
         </w:rPr>
       </w:pPr>
-      <w:bookmarkStart w:id="13" w:name="_Toc499066915"/>
+      <w:bookmarkStart w:id="13" w:name="_Toc499243689"/>
       <w:r>
         <w:rPr>
           <w:lang w:val="pt-PT"/>
@@ -8394,7 +8394,7 @@
           <w:lang w:val="pt-PT"/>
         </w:rPr>
       </w:pPr>
-      <w:bookmarkStart w:id="14" w:name="_Toc499066916"/>
+      <w:bookmarkStart w:id="14" w:name="_Toc499243690"/>
       <w:r>
         <w:rPr>
           <w:lang w:val="pt-PT"/>
@@ -9045,7 +9045,7 @@
           <w:lang w:val="pt-PT"/>
         </w:rPr>
       </w:pPr>
-      <w:bookmarkStart w:id="15" w:name="_Toc499066917"/>
+      <w:bookmarkStart w:id="15" w:name="_Toc499243691"/>
       <w:r>
         <w:rPr>
           <w:lang w:val="pt-PT"/>
@@ -9103,7 +9103,7 @@
           <w:lang w:val="pt-PT"/>
         </w:rPr>
         <w:pict>
-          <v:shape id="_x0000_i1025" type="#_x0000_t75" style="width:450.8pt;height:279.25pt">
+          <v:shape id="_x0000_i1025" type="#_x0000_t75" style="width:450.7pt;height:279.6pt">
             <v:imagedata r:id="rId12" o:title="Diagrama Sequencia - Criar Trilho"/>
           </v:shape>
         </w:pict>
@@ -9124,7 +9124,7 @@
           <w:lang w:val="pt-PT"/>
         </w:rPr>
       </w:pPr>
-      <w:bookmarkStart w:id="16" w:name="_Toc499066918"/>
+      <w:bookmarkStart w:id="16" w:name="_Toc499243692"/>
       <w:r>
         <w:rPr>
           <w:lang w:val="pt-PT"/>
@@ -9201,7 +9201,7 @@
           <w:lang w:val="pt-PT"/>
         </w:rPr>
       </w:pPr>
-      <w:bookmarkStart w:id="17" w:name="_Toc499066919"/>
+      <w:bookmarkStart w:id="17" w:name="_Toc499243693"/>
       <w:r>
         <w:rPr>
           <w:lang w:val="pt-PT"/>
@@ -9877,7 +9877,7 @@
           <w:lang w:val="pt-PT"/>
         </w:rPr>
       </w:pPr>
-      <w:bookmarkStart w:id="18" w:name="_Toc499066920"/>
+      <w:bookmarkStart w:id="18" w:name="_Toc499243694"/>
       <w:r>
         <w:rPr>
           <w:lang w:val="pt-PT"/>
@@ -10057,7 +10057,7 @@
           <w:lang w:val="pt-PT"/>
         </w:rPr>
       </w:pPr>
-      <w:bookmarkStart w:id="19" w:name="_Toc499066921"/>
+      <w:bookmarkStart w:id="19" w:name="_Toc499243695"/>
       <w:r>
         <w:rPr>
           <w:lang w:val="pt-PT"/>
@@ -10491,7 +10491,7 @@
           <w:lang w:val="pt-PT"/>
         </w:rPr>
       </w:pPr>
-      <w:bookmarkStart w:id="20" w:name="_Toc499066922"/>
+      <w:bookmarkStart w:id="20" w:name="_Toc499243696"/>
       <w:r>
         <w:rPr>
           <w:lang w:val="pt-PT"/>
@@ -10588,14 +10588,6 @@
     </w:p>
     <w:p>
       <w:pPr>
-        <w:jc w:val="center"/>
-        <w:rPr>
-          <w:lang w:val="pt-PT"/>
-        </w:rPr>
-      </w:pPr>
-    </w:p>
-    <w:p>
-      <w:pPr>
         <w:rPr>
           <w:lang w:val="pt-PT"/>
         </w:rPr>
@@ -10608,11 +10600,12 @@
           <w:lang w:val="pt-PT"/>
         </w:rPr>
       </w:pPr>
-      <w:bookmarkStart w:id="21" w:name="_Toc499066923"/>
-      <w:r>
-        <w:rPr>
-          <w:lang w:val="pt-PT"/>
-        </w:rPr>
+      <w:bookmarkStart w:id="21" w:name="_Toc499243697"/>
+      <w:r>
+        <w:rPr>
+          <w:lang w:val="pt-PT"/>
+        </w:rPr>
+        <w:lastRenderedPageBreak/>
         <w:t xml:space="preserve">7.4. </w:t>
       </w:r>
       <w:r>
@@ -10996,7 +10989,7 @@
           <w:lang w:val="pt-PT"/>
         </w:rPr>
       </w:pPr>
-      <w:bookmarkStart w:id="22" w:name="_Toc499066924"/>
+      <w:bookmarkStart w:id="22" w:name="_Toc499243698"/>
       <w:r>
         <w:rPr>
           <w:lang w:val="pt-PT"/>
@@ -11088,12 +11081,19 @@
     </w:p>
     <w:p>
       <w:pPr>
+        <w:rPr>
+          <w:lang w:val="pt-PT"/>
+        </w:rPr>
+      </w:pPr>
+    </w:p>
+    <w:p>
+      <w:pPr>
         <w:pStyle w:val="Heading2"/>
         <w:rPr>
           <w:lang w:val="pt-PT"/>
         </w:rPr>
       </w:pPr>
-      <w:bookmarkStart w:id="23" w:name="_Toc499066925"/>
+      <w:bookmarkStart w:id="23" w:name="_Toc499243699"/>
       <w:r>
         <w:rPr>
           <w:lang w:val="pt-PT"/>
@@ -11708,16 +11708,24 @@
     </w:p>
     <w:p>
       <w:pPr>
+        <w:rPr>
+          <w:lang w:val="pt-PT"/>
+        </w:rPr>
+      </w:pPr>
+    </w:p>
+    <w:p>
+      <w:pPr>
         <w:pStyle w:val="Heading3"/>
         <w:rPr>
           <w:lang w:val="pt-PT"/>
         </w:rPr>
       </w:pPr>
-      <w:bookmarkStart w:id="24" w:name="_Toc499066926"/>
-      <w:r>
-        <w:rPr>
-          <w:lang w:val="pt-PT"/>
-        </w:rPr>
+      <w:bookmarkStart w:id="24" w:name="_Toc499243700"/>
+      <w:r>
+        <w:rPr>
+          <w:lang w:val="pt-PT"/>
+        </w:rPr>
+        <w:lastRenderedPageBreak/>
         <w:t xml:space="preserve">7.5.1. </w:t>
       </w:r>
       <w:r>
@@ -11746,7 +11754,6 @@
           <w:noProof/>
           <w:lang w:eastAsia="en-GB"/>
         </w:rPr>
-        <w:lastRenderedPageBreak/>
         <w:drawing>
           <wp:inline distT="0" distB="0" distL="0" distR="0" wp14:anchorId="0BC57B48" wp14:editId="32172C39">
             <wp:extent cx="4556125" cy="4492625"/>
@@ -11812,7 +11819,7 @@
           <w:lang w:val="pt-PT"/>
         </w:rPr>
       </w:pPr>
-      <w:bookmarkStart w:id="25" w:name="_Toc499066927"/>
+      <w:bookmarkStart w:id="25" w:name="_Toc499243701"/>
       <w:r>
         <w:rPr>
           <w:lang w:val="pt-PT"/>
@@ -11830,20 +11837,21 @@
     </w:p>
     <w:p>
       <w:pPr>
-        <w:rPr>
-          <w:lang w:val="pt-PT"/>
-        </w:rPr>
-      </w:pPr>
-      <w:r>
         <w:rPr>
           <w:noProof/>
           <w:lang w:eastAsia="en-GB"/>
         </w:rPr>
+      </w:pPr>
+      <w:r>
+        <w:rPr>
+          <w:noProof/>
+          <w:lang w:eastAsia="en-GB"/>
+        </w:rPr>
         <w:drawing>
           <wp:inline distT="0" distB="0" distL="0" distR="0">
-            <wp:extent cx="3671248" cy="2923703"/>
-            <wp:effectExtent l="0" t="0" r="5715" b="0"/>
-            <wp:docPr id="1" name="Picture 1" descr="D:\Docs\IPG\ESII\trabalho\diagramaClassesParcial2.png"/>
+            <wp:extent cx="1739900" cy="2695575"/>
+            <wp:effectExtent l="0" t="0" r="0" b="9525"/>
+            <wp:docPr id="18" name="Picture 18"/>
             <wp:cNvGraphicFramePr>
               <a:graphicFrameLocks xmlns:a="http://schemas.openxmlformats.org/drawingml/2006/main" noChangeAspect="1"/>
             </wp:cNvGraphicFramePr>
@@ -11851,7 +11859,7 @@
               <a:graphicData uri="http://schemas.openxmlformats.org/drawingml/2006/picture">
                 <pic:pic xmlns:pic="http://schemas.openxmlformats.org/drawingml/2006/picture">
                   <pic:nvPicPr>
-                    <pic:cNvPr id="0" name="Picture 2" descr="D:\Docs\IPG\ESII\trabalho\diagramaClassesParcial2.png"/>
+                    <pic:cNvPr id="0" name="Picture 8"/>
                     <pic:cNvPicPr>
                       <a:picLocks noChangeAspect="1" noChangeArrowheads="1"/>
                     </pic:cNvPicPr>
@@ -11872,7 +11880,7 @@
                   <pic:spPr bwMode="auto">
                     <a:xfrm>
                       <a:off x="0" y="0"/>
-                      <a:ext cx="3680065" cy="2930724"/>
+                      <a:ext cx="1739900" cy="2695575"/>
                     </a:xfrm>
                     <a:prstGeom prst="rect">
                       <a:avLst/>
@@ -11891,16 +11899,24 @@
     </w:p>
     <w:p>
       <w:pPr>
+        <w:rPr>
+          <w:lang w:val="pt-PT"/>
+        </w:rPr>
+      </w:pPr>
+    </w:p>
+    <w:p>
+      <w:pPr>
         <w:pStyle w:val="Heading2"/>
         <w:rPr>
           <w:lang w:val="pt-PT"/>
         </w:rPr>
       </w:pPr>
-      <w:bookmarkStart w:id="26" w:name="_Toc499066928"/>
-      <w:r>
-        <w:rPr>
-          <w:lang w:val="pt-PT"/>
-        </w:rPr>
+      <w:bookmarkStart w:id="26" w:name="_Toc499243702"/>
+      <w:r>
+        <w:rPr>
+          <w:lang w:val="pt-PT"/>
+        </w:rPr>
+        <w:lastRenderedPageBreak/>
         <w:t xml:space="preserve">7.6. </w:t>
       </w:r>
       <w:r>
@@ -11955,7 +11971,6 @@
                 <w:sz w:val="24"/>
                 <w:szCs w:val="24"/>
               </w:rPr>
-              <w:lastRenderedPageBreak/>
               <w:t>NOME</w:t>
             </w:r>
           </w:p>
@@ -12527,11 +12542,12 @@
           <w:lang w:val="pt-PT"/>
         </w:rPr>
       </w:pPr>
-      <w:bookmarkStart w:id="27" w:name="_Toc499066929"/>
-      <w:r>
-        <w:rPr>
-          <w:lang w:val="pt-PT"/>
-        </w:rPr>
+      <w:bookmarkStart w:id="27" w:name="_Toc499243703"/>
+      <w:r>
+        <w:rPr>
+          <w:lang w:val="pt-PT"/>
+        </w:rPr>
+        <w:lastRenderedPageBreak/>
         <w:t xml:space="preserve">7.6.1. </w:t>
       </w:r>
       <w:r>
@@ -12566,7 +12582,6 @@
           <w:noProof/>
           <w:lang w:eastAsia="en-GB"/>
         </w:rPr>
-        <w:lastRenderedPageBreak/>
         <w:drawing>
           <wp:inline distT="0" distB="0" distL="0" distR="0" wp14:anchorId="3E08453C" wp14:editId="5E54EBAB">
             <wp:extent cx="5732780" cy="4969510"/>
@@ -12631,7 +12646,7 @@
           <w:lang w:val="pt-PT"/>
         </w:rPr>
       </w:pPr>
-      <w:bookmarkStart w:id="28" w:name="_Toc499066930"/>
+      <w:bookmarkStart w:id="28" w:name="_Toc499243704"/>
       <w:r>
         <w:rPr>
           <w:lang w:val="pt-PT"/>
@@ -12660,9 +12675,9 @@
         </w:rPr>
         <w:drawing>
           <wp:inline distT="0" distB="0" distL="0" distR="0">
-            <wp:extent cx="1446663" cy="2182376"/>
-            <wp:effectExtent l="0" t="0" r="1270" b="8890"/>
-            <wp:docPr id="5" name="Picture 5" descr="D:\Docs\IPG\ESII\trabalho\diagramaClassesParcial1.png"/>
+            <wp:extent cx="4423410" cy="1240790"/>
+            <wp:effectExtent l="0" t="0" r="0" b="0"/>
+            <wp:docPr id="17" name="Picture 17"/>
             <wp:cNvGraphicFramePr>
               <a:graphicFrameLocks xmlns:a="http://schemas.openxmlformats.org/drawingml/2006/main" noChangeAspect="1"/>
             </wp:cNvGraphicFramePr>
@@ -12670,7 +12685,7 @@
               <a:graphicData uri="http://schemas.openxmlformats.org/drawingml/2006/picture">
                 <pic:pic xmlns:pic="http://schemas.openxmlformats.org/drawingml/2006/picture">
                   <pic:nvPicPr>
-                    <pic:cNvPr id="0" name="Picture 4" descr="D:\Docs\IPG\ESII\trabalho\diagramaClassesParcial1.png"/>
+                    <pic:cNvPr id="0" name="Picture 7"/>
                     <pic:cNvPicPr>
                       <a:picLocks noChangeAspect="1" noChangeArrowheads="1"/>
                     </pic:cNvPicPr>
@@ -12691,7 +12706,7 @@
                   <pic:spPr bwMode="auto">
                     <a:xfrm>
                       <a:off x="0" y="0"/>
-                      <a:ext cx="1450165" cy="2187659"/>
+                      <a:ext cx="4423410" cy="1240790"/>
                     </a:xfrm>
                     <a:prstGeom prst="rect">
                       <a:avLst/>
@@ -12717,16 +12732,31 @@
     </w:p>
     <w:p>
       <w:pPr>
+        <w:rPr>
+          <w:lang w:val="pt-PT"/>
+        </w:rPr>
+      </w:pPr>
+    </w:p>
+    <w:p>
+      <w:pPr>
+        <w:rPr>
+          <w:lang w:val="pt-PT"/>
+        </w:rPr>
+      </w:pPr>
+    </w:p>
+    <w:p>
+      <w:pPr>
         <w:pStyle w:val="Heading2"/>
         <w:rPr>
           <w:lang w:val="pt-PT"/>
         </w:rPr>
       </w:pPr>
-      <w:bookmarkStart w:id="29" w:name="_Toc499066931"/>
-      <w:r>
-        <w:rPr>
-          <w:lang w:val="pt-PT"/>
-        </w:rPr>
+      <w:bookmarkStart w:id="29" w:name="_Toc499243705"/>
+      <w:r>
+        <w:rPr>
+          <w:lang w:val="pt-PT"/>
+        </w:rPr>
+        <w:lastRenderedPageBreak/>
         <w:t xml:space="preserve">7.7. </w:t>
       </w:r>
       <w:r>
@@ -12781,7 +12811,6 @@
                 <w:sz w:val="24"/>
                 <w:szCs w:val="24"/>
               </w:rPr>
-              <w:lastRenderedPageBreak/>
               <w:t>NOME</w:t>
             </w:r>
           </w:p>
@@ -13186,7 +13215,7 @@
           <w:lang w:val="pt-PT"/>
         </w:rPr>
       </w:pPr>
-      <w:bookmarkStart w:id="30" w:name="_Toc499066932"/>
+      <w:bookmarkStart w:id="30" w:name="_Toc499243706"/>
       <w:r>
         <w:rPr>
           <w:lang w:val="pt-PT"/>
@@ -13427,7 +13456,13 @@
               <w:t>web</w:t>
             </w:r>
             <w:r>
-              <w:t xml:space="preserve"> dedicada à avaliação do serviço.</w:t>
+              <w:t xml:space="preserve"> dedicada à avaliação do </w:t>
+            </w:r>
+            <w:r>
+              <w:t>trilho</w:t>
+            </w:r>
+            <w:r>
+              <w:t>.</w:t>
             </w:r>
           </w:p>
           <w:p>
@@ -13681,18 +13716,31 @@
           <w:lang w:val="pt-PT"/>
         </w:rPr>
       </w:pPr>
-      <w:bookmarkStart w:id="31" w:name="_Toc499066933"/>
-      <w:r>
-        <w:rPr>
-          <w:lang w:val="pt-PT"/>
-        </w:rPr>
+      <w:bookmarkStart w:id="31" w:name="_Toc499243707"/>
+      <w:r>
+        <w:rPr>
+          <w:lang w:val="pt-PT"/>
+        </w:rPr>
+        <w:lastRenderedPageBreak/>
         <w:t xml:space="preserve">7.8.1. </w:t>
       </w:r>
       <w:r>
         <w:rPr>
           <w:lang w:val="pt-PT"/>
         </w:rPr>
-        <w:t>Diagrama de Sequência Avaliar Trilho</w:t>
+        <w:t xml:space="preserve">Diagrama de Sequência </w:t>
+      </w:r>
+      <w:r>
+        <w:rPr>
+          <w:lang w:val="pt-PT"/>
+        </w:rPr>
+        <w:t xml:space="preserve">- </w:t>
+      </w:r>
+      <w:r>
+        <w:rPr>
+          <w:lang w:val="pt-PT"/>
+        </w:rPr>
+        <w:t>Avaliar Trilho</w:t>
       </w:r>
       <w:bookmarkEnd w:id="31"/>
     </w:p>
@@ -13714,7 +13762,6 @@
           <w:noProof/>
           <w:lang w:eastAsia="en-GB"/>
         </w:rPr>
-        <w:lastRenderedPageBreak/>
         <w:drawing>
           <wp:inline distT="0" distB="0" distL="0" distR="0" wp14:anchorId="7AE1F19C" wp14:editId="48FEDC7E">
             <wp:extent cx="5732780" cy="5574030"/>
@@ -13835,11 +13882,12 @@
           <w:lang w:val="pt-PT"/>
         </w:rPr>
       </w:pPr>
-      <w:bookmarkStart w:id="32" w:name="_Toc499066934"/>
-      <w:r>
-        <w:rPr>
-          <w:lang w:val="pt-PT"/>
-        </w:rPr>
+      <w:bookmarkStart w:id="32" w:name="_Toc499243708"/>
+      <w:r>
+        <w:rPr>
+          <w:lang w:val="pt-PT"/>
+        </w:rPr>
+        <w:lastRenderedPageBreak/>
         <w:t>7.8.2. Diagrama de Classes Parcial - Avaliar Trilho</w:t>
       </w:r>
       <w:bookmarkEnd w:id="32"/>
@@ -13862,12 +13910,11 @@
           <w:noProof/>
           <w:lang w:eastAsia="en-GB"/>
         </w:rPr>
-        <w:lastRenderedPageBreak/>
         <w:drawing>
           <wp:inline distT="0" distB="0" distL="0" distR="0">
-            <wp:extent cx="3262699" cy="4005617"/>
-            <wp:effectExtent l="0" t="0" r="0" b="0"/>
-            <wp:docPr id="9" name="Picture 9" descr="D:\Docs\IPG\ESII\trabalho\diagramaClassesParcial4.png"/>
+            <wp:extent cx="4387850" cy="8277225"/>
+            <wp:effectExtent l="0" t="0" r="0" b="9525"/>
+            <wp:docPr id="14" name="Picture 14"/>
             <wp:cNvGraphicFramePr>
               <a:graphicFrameLocks xmlns:a="http://schemas.openxmlformats.org/drawingml/2006/main" noChangeAspect="1"/>
             </wp:cNvGraphicFramePr>
@@ -13875,7 +13922,7 @@
               <a:graphicData uri="http://schemas.openxmlformats.org/drawingml/2006/picture">
                 <pic:pic xmlns:pic="http://schemas.openxmlformats.org/drawingml/2006/picture">
                   <pic:nvPicPr>
-                    <pic:cNvPr id="0" name="Picture 7" descr="D:\Docs\IPG\ESII\trabalho\diagramaClassesParcial4.png"/>
+                    <pic:cNvPr id="0" name="Picture 4"/>
                     <pic:cNvPicPr>
                       <a:picLocks noChangeAspect="1" noChangeArrowheads="1"/>
                     </pic:cNvPicPr>
@@ -13896,7 +13943,7 @@
                   <pic:spPr bwMode="auto">
                     <a:xfrm>
                       <a:off x="0" y="0"/>
-                      <a:ext cx="3268347" cy="4012551"/>
+                      <a:ext cx="4387850" cy="8277225"/>
                     </a:xfrm>
                     <a:prstGeom prst="rect">
                       <a:avLst/>
@@ -13915,114 +13962,17 @@
     </w:p>
     <w:p>
       <w:pPr>
-        <w:rPr>
-          <w:lang w:val="pt-PT"/>
-        </w:rPr>
-      </w:pPr>
-    </w:p>
-    <w:p>
-      <w:pPr>
-        <w:rPr>
-          <w:lang w:val="pt-PT"/>
-        </w:rPr>
-      </w:pPr>
-    </w:p>
-    <w:p>
-      <w:pPr>
-        <w:rPr>
-          <w:lang w:val="pt-PT"/>
-        </w:rPr>
-      </w:pPr>
-    </w:p>
-    <w:p>
-      <w:pPr>
-        <w:rPr>
-          <w:lang w:val="pt-PT"/>
-        </w:rPr>
-      </w:pPr>
-    </w:p>
-    <w:p>
-      <w:pPr>
-        <w:rPr>
-          <w:lang w:val="pt-PT"/>
-        </w:rPr>
-      </w:pPr>
-    </w:p>
-    <w:p>
-      <w:pPr>
-        <w:rPr>
-          <w:lang w:val="pt-PT"/>
-        </w:rPr>
-      </w:pPr>
-    </w:p>
-    <w:p>
-      <w:pPr>
-        <w:rPr>
-          <w:lang w:val="pt-PT"/>
-        </w:rPr>
-      </w:pPr>
-    </w:p>
-    <w:p>
-      <w:pPr>
-        <w:rPr>
-          <w:lang w:val="pt-PT"/>
-        </w:rPr>
-      </w:pPr>
-    </w:p>
-    <w:p>
-      <w:pPr>
-        <w:rPr>
-          <w:lang w:val="pt-PT"/>
-        </w:rPr>
-      </w:pPr>
-    </w:p>
-    <w:p>
-      <w:pPr>
-        <w:rPr>
-          <w:lang w:val="pt-PT"/>
-        </w:rPr>
-      </w:pPr>
-    </w:p>
-    <w:p>
-      <w:pPr>
-        <w:rPr>
-          <w:lang w:val="pt-PT"/>
-        </w:rPr>
-      </w:pPr>
-    </w:p>
-    <w:p>
-      <w:pPr>
-        <w:rPr>
-          <w:lang w:val="pt-PT"/>
-        </w:rPr>
-      </w:pPr>
-    </w:p>
-    <w:p>
-      <w:pPr>
-        <w:rPr>
-          <w:lang w:val="pt-PT"/>
-        </w:rPr>
-      </w:pPr>
-    </w:p>
-    <w:p>
-      <w:pPr>
-        <w:rPr>
-          <w:lang w:val="pt-PT"/>
-        </w:rPr>
-      </w:pPr>
-    </w:p>
-    <w:p>
-      <w:pPr>
         <w:pStyle w:val="Heading2"/>
         <w:rPr>
           <w:lang w:val="pt-PT"/>
         </w:rPr>
       </w:pPr>
-      <w:bookmarkStart w:id="33" w:name="_Toc499066935"/>
-      <w:r>
-        <w:rPr>
-          <w:lang w:val="pt-PT"/>
-        </w:rPr>
+      <w:bookmarkStart w:id="33" w:name="_Toc499243709"/>
+      <w:r>
+        <w:rPr>
+          <w:lang w:val="pt-PT"/>
+        </w:rPr>
+        <w:lastRenderedPageBreak/>
         <w:t xml:space="preserve">7.9. </w:t>
       </w:r>
       <w:r>
@@ -14651,11 +14601,12 @@
           <w:lang w:val="pt-PT"/>
         </w:rPr>
       </w:pPr>
-      <w:bookmarkStart w:id="34" w:name="_Toc499066936"/>
-      <w:r>
-        <w:rPr>
-          <w:lang w:val="pt-PT"/>
-        </w:rPr>
+      <w:bookmarkStart w:id="34" w:name="_Toc499243710"/>
+      <w:r>
+        <w:rPr>
+          <w:lang w:val="pt-PT"/>
+        </w:rPr>
+        <w:lastRenderedPageBreak/>
         <w:t xml:space="preserve">7.9.1. </w:t>
       </w:r>
       <w:r>
@@ -14696,7 +14647,6 @@
           <w:noProof/>
           <w:lang w:eastAsia="en-GB"/>
         </w:rPr>
-        <w:lastRenderedPageBreak/>
         <w:drawing>
           <wp:inline distT="0" distB="0" distL="0" distR="0" wp14:anchorId="745D9A1F" wp14:editId="45EE9AFC">
             <wp:extent cx="5732780" cy="4619625"/>
@@ -14838,12 +14788,37 @@
           <w:lang w:val="pt-PT"/>
         </w:rPr>
       </w:pPr>
-      <w:bookmarkStart w:id="35" w:name="_Toc499066937"/>
-      <w:r>
-        <w:rPr>
-          <w:lang w:val="pt-PT"/>
-        </w:rPr>
-        <w:t>7.9.2. Diagrama de Sequência - Avaliar Serviços</w:t>
+      <w:bookmarkStart w:id="35" w:name="_Toc499243711"/>
+      <w:r>
+        <w:rPr>
+          <w:lang w:val="pt-PT"/>
+        </w:rPr>
+        <w:lastRenderedPageBreak/>
+        <w:t xml:space="preserve">7.9.2. Diagrama de </w:t>
+      </w:r>
+      <w:r>
+        <w:rPr>
+          <w:lang w:val="pt-PT"/>
+        </w:rPr>
+        <w:t>Classes</w:t>
+      </w:r>
+      <w:r>
+        <w:rPr>
+          <w:lang w:val="pt-PT"/>
+        </w:rPr>
+        <w:t xml:space="preserve"> </w:t>
+      </w:r>
+      <w:r>
+        <w:rPr>
+          <w:lang w:val="pt-PT"/>
+        </w:rPr>
+        <w:t>Parcial</w:t>
+      </w:r>
+      <w:r>
+        <w:rPr>
+          <w:lang w:val="pt-PT"/>
+        </w:rPr>
+        <w:t>- Avaliar Serviços</w:t>
       </w:r>
       <w:bookmarkEnd w:id="35"/>
     </w:p>
@@ -14865,12 +14840,11 @@
           <w:noProof/>
           <w:lang w:eastAsia="en-GB"/>
         </w:rPr>
-        <w:lastRenderedPageBreak/>
         <w:drawing>
           <wp:inline distT="0" distB="0" distL="0" distR="0">
-            <wp:extent cx="2995684" cy="3852180"/>
+            <wp:extent cx="4180114" cy="8255563"/>
             <wp:effectExtent l="0" t="0" r="0" b="0"/>
-            <wp:docPr id="8" name="Picture 8" descr="D:\Docs\IPG\ESII\trabalho\diagramaClassesParcial3.png"/>
+            <wp:docPr id="16" name="Picture 16"/>
             <wp:cNvGraphicFramePr>
               <a:graphicFrameLocks xmlns:a="http://schemas.openxmlformats.org/drawingml/2006/main" noChangeAspect="1"/>
             </wp:cNvGraphicFramePr>
@@ -14878,7 +14852,7 @@
               <a:graphicData uri="http://schemas.openxmlformats.org/drawingml/2006/picture">
                 <pic:pic xmlns:pic="http://schemas.openxmlformats.org/drawingml/2006/picture">
                   <pic:nvPicPr>
-                    <pic:cNvPr id="0" name="Picture 6" descr="D:\Docs\IPG\ESII\trabalho\diagramaClassesParcial3.png"/>
+                    <pic:cNvPr id="0" name="Picture 6"/>
                     <pic:cNvPicPr>
                       <a:picLocks noChangeAspect="1" noChangeArrowheads="1"/>
                     </pic:cNvPicPr>
@@ -14899,7 +14873,7 @@
                   <pic:spPr bwMode="auto">
                     <a:xfrm>
                       <a:off x="0" y="0"/>
-                      <a:ext cx="3011422" cy="3872418"/>
+                      <a:ext cx="4182316" cy="8259912"/>
                     </a:xfrm>
                     <a:prstGeom prst="rect">
                       <a:avLst/>
@@ -14918,121 +14892,17 @@
     </w:p>
     <w:p>
       <w:pPr>
-        <w:rPr>
-          <w:lang w:val="pt-PT"/>
-        </w:rPr>
-      </w:pPr>
-    </w:p>
-    <w:p>
-      <w:pPr>
-        <w:rPr>
-          <w:lang w:val="pt-PT"/>
-        </w:rPr>
-      </w:pPr>
-    </w:p>
-    <w:p>
-      <w:pPr>
-        <w:rPr>
-          <w:lang w:val="pt-PT"/>
-        </w:rPr>
-      </w:pPr>
-    </w:p>
-    <w:p>
-      <w:pPr>
-        <w:rPr>
-          <w:lang w:val="pt-PT"/>
-        </w:rPr>
-      </w:pPr>
-    </w:p>
-    <w:p>
-      <w:pPr>
-        <w:rPr>
-          <w:lang w:val="pt-PT"/>
-        </w:rPr>
-      </w:pPr>
-    </w:p>
-    <w:p>
-      <w:pPr>
-        <w:rPr>
-          <w:lang w:val="pt-PT"/>
-        </w:rPr>
-      </w:pPr>
-    </w:p>
-    <w:p>
-      <w:pPr>
-        <w:rPr>
-          <w:lang w:val="pt-PT"/>
-        </w:rPr>
-      </w:pPr>
-    </w:p>
-    <w:p>
-      <w:pPr>
-        <w:rPr>
-          <w:lang w:val="pt-PT"/>
-        </w:rPr>
-      </w:pPr>
-    </w:p>
-    <w:p>
-      <w:pPr>
-        <w:rPr>
-          <w:lang w:val="pt-PT"/>
-        </w:rPr>
-      </w:pPr>
-    </w:p>
-    <w:p>
-      <w:pPr>
-        <w:rPr>
-          <w:lang w:val="pt-PT"/>
-        </w:rPr>
-      </w:pPr>
-    </w:p>
-    <w:p>
-      <w:pPr>
-        <w:rPr>
-          <w:lang w:val="pt-PT"/>
-        </w:rPr>
-      </w:pPr>
-    </w:p>
-    <w:p>
-      <w:pPr>
-        <w:rPr>
-          <w:lang w:val="pt-PT"/>
-        </w:rPr>
-      </w:pPr>
-    </w:p>
-    <w:p>
-      <w:pPr>
-        <w:rPr>
-          <w:lang w:val="pt-PT"/>
-        </w:rPr>
-      </w:pPr>
-    </w:p>
-    <w:p>
-      <w:pPr>
-        <w:rPr>
-          <w:lang w:val="pt-PT"/>
-        </w:rPr>
-      </w:pPr>
-    </w:p>
-    <w:p>
-      <w:pPr>
-        <w:rPr>
-          <w:lang w:val="pt-PT"/>
-        </w:rPr>
-      </w:pPr>
-    </w:p>
-    <w:p>
-      <w:pPr>
         <w:pStyle w:val="Heading2"/>
         <w:rPr>
           <w:lang w:val="pt-PT"/>
         </w:rPr>
       </w:pPr>
-      <w:bookmarkStart w:id="36" w:name="_Toc499066938"/>
-      <w:r>
-        <w:rPr>
-          <w:lang w:val="pt-PT"/>
-        </w:rPr>
+      <w:bookmarkStart w:id="36" w:name="_Toc499243712"/>
+      <w:r>
+        <w:rPr>
+          <w:lang w:val="pt-PT"/>
+        </w:rPr>
+        <w:lastRenderedPageBreak/>
         <w:t xml:space="preserve">7.10. </w:t>
       </w:r>
       <w:r>
@@ -15061,12 +14931,11 @@
           <w:noProof/>
           <w:lang w:eastAsia="en-GB"/>
         </w:rPr>
-        <w:lastRenderedPageBreak/>
         <w:drawing>
           <wp:inline distT="0" distB="0" distL="0" distR="0">
-            <wp:extent cx="5732145" cy="5882005"/>
-            <wp:effectExtent l="0" t="0" r="1905" b="4445"/>
-            <wp:docPr id="10" name="Picture 10" descr="D:\Docs\IPG\ESII\trabalho\diagramaClasses.png"/>
+            <wp:extent cx="5503236" cy="8209128"/>
+            <wp:effectExtent l="0" t="0" r="2540" b="1905"/>
+            <wp:docPr id="12" name="Picture 12"/>
             <wp:cNvGraphicFramePr>
               <a:graphicFrameLocks xmlns:a="http://schemas.openxmlformats.org/drawingml/2006/main" noChangeAspect="1"/>
             </wp:cNvGraphicFramePr>
@@ -15074,7 +14943,7 @@
               <a:graphicData uri="http://schemas.openxmlformats.org/drawingml/2006/picture">
                 <pic:pic xmlns:pic="http://schemas.openxmlformats.org/drawingml/2006/picture">
                   <pic:nvPicPr>
-                    <pic:cNvPr id="0" name="Picture 8" descr="D:\Docs\IPG\ESII\trabalho\diagramaClasses.png"/>
+                    <pic:cNvPr id="0" name="Picture 3"/>
                     <pic:cNvPicPr>
                       <a:picLocks noChangeAspect="1" noChangeArrowheads="1"/>
                     </pic:cNvPicPr>
@@ -15095,7 +14964,7 @@
                   <pic:spPr bwMode="auto">
                     <a:xfrm>
                       <a:off x="0" y="0"/>
-                      <a:ext cx="5732145" cy="5882005"/>
+                      <a:ext cx="5507478" cy="8215456"/>
                     </a:xfrm>
                     <a:prstGeom prst="rect">
                       <a:avLst/>
@@ -15114,23 +14983,9 @@
     </w:p>
     <w:p>
       <w:pPr>
-        <w:rPr>
-          <w:lang w:val="pt-PT"/>
-        </w:rPr>
-      </w:pPr>
-    </w:p>
-    <w:p/>
-    <w:p/>
-    <w:p/>
-    <w:p/>
-    <w:p/>
-    <w:p/>
-    <w:p/>
-    <w:p>
-      <w:pPr>
         <w:pStyle w:val="Heading2"/>
       </w:pPr>
-      <w:bookmarkStart w:id="37" w:name="_Toc499066939"/>
+      <w:bookmarkStart w:id="37" w:name="_Toc499243713"/>
       <w:r>
         <w:lastRenderedPageBreak/>
         <w:t xml:space="preserve">7.11. </w:t>
@@ -15150,7 +15005,7 @@
       <w:pPr>
         <w:pStyle w:val="Heading3"/>
       </w:pPr>
-      <w:bookmarkStart w:id="38" w:name="_Toc499066940"/>
+      <w:bookmarkStart w:id="38" w:name="_Toc499243714"/>
       <w:r>
         <w:t xml:space="preserve">7.11.1. </w:t>
       </w:r>
@@ -15161,25 +15016,16 @@
     </w:p>
     <w:p/>
     <w:p>
-      <w:r>
-        <w:t xml:space="preserve">Trilho </w:t>
-      </w:r>
-      <w:r>
-        <w:t xml:space="preserve">foi </w:t>
-      </w:r>
-      <w:r>
-        <w:t>percorrido com guia</w:t>
-      </w:r>
       <w:r>
         <w:rPr>
           <w:noProof/>
           <w:lang w:eastAsia="en-GB"/>
         </w:rPr>
         <w:drawing>
-          <wp:inline distT="0" distB="0" distL="0" distR="0" wp14:anchorId="7CCFB662" wp14:editId="4794C26A">
-            <wp:extent cx="5351145" cy="4699000"/>
-            <wp:effectExtent l="0" t="0" r="1905" b="6350"/>
-            <wp:docPr id="26" name="Picture 26" descr="D:\Docs\IPG\ESII\trabalho\diagramaEstadosAvaliarTrilho.png"/>
+          <wp:inline distT="0" distB="0" distL="0" distR="0">
+            <wp:extent cx="5634990" cy="4429760"/>
+            <wp:effectExtent l="0" t="0" r="3810" b="8890"/>
+            <wp:docPr id="20" name="Picture 20"/>
             <wp:cNvGraphicFramePr>
               <a:graphicFrameLocks xmlns:a="http://schemas.openxmlformats.org/drawingml/2006/main" noChangeAspect="1"/>
             </wp:cNvGraphicFramePr>
@@ -15187,7 +15033,7 @@
               <a:graphicData uri="http://schemas.openxmlformats.org/drawingml/2006/picture">
                 <pic:pic xmlns:pic="http://schemas.openxmlformats.org/drawingml/2006/picture">
                   <pic:nvPicPr>
-                    <pic:cNvPr id="0" name="Picture 4" descr="D:\Docs\IPG\ESII\trabalho\diagramaEstadosAvaliarTrilho.png"/>
+                    <pic:cNvPr id="0" name="Picture 10"/>
                     <pic:cNvPicPr>
                       <a:picLocks noChangeAspect="1" noChangeArrowheads="1"/>
                     </pic:cNvPicPr>
@@ -15208,7 +15054,7 @@
                   <pic:spPr bwMode="auto">
                     <a:xfrm>
                       <a:off x="0" y="0"/>
-                      <a:ext cx="5351145" cy="4699000"/>
+                      <a:ext cx="5634990" cy="4429760"/>
                     </a:xfrm>
                     <a:prstGeom prst="rect">
                       <a:avLst/>
@@ -15226,11 +15072,6 @@
       </w:r>
     </w:p>
     <w:p/>
-    <w:p>
-      <w:pPr>
-        <w:pStyle w:val="Heading2"/>
-      </w:pPr>
-    </w:p>
     <w:p/>
     <w:p/>
     <w:p/>
@@ -15240,11 +15081,13 @@
     <w:p/>
     <w:p/>
     <w:p/>
+    <w:p/>
+    <w:p/>
     <w:p>
       <w:pPr>
         <w:pStyle w:val="Heading3"/>
       </w:pPr>
-      <w:bookmarkStart w:id="39" w:name="_Toc499066941"/>
+      <w:bookmarkStart w:id="39" w:name="_Toc499243715"/>
       <w:r>
         <w:lastRenderedPageBreak/>
         <w:t xml:space="preserve">7.11.2. </w:t>
@@ -15327,7 +15170,7 @@
       <w:pPr>
         <w:pStyle w:val="Heading1"/>
       </w:pPr>
-      <w:bookmarkStart w:id="40" w:name="_Toc499066942"/>
+      <w:bookmarkStart w:id="40" w:name="_Toc499243716"/>
       <w:r>
         <w:lastRenderedPageBreak/>
         <w:t xml:space="preserve">8. </w:t>
@@ -17732,7 +17575,15 @@
                 <w:color w:val="000000"/>
                 <w:lang w:eastAsia="en-GB"/>
               </w:rPr>
-              <w:t>0.5 H</w:t>
+              <w:t>1</w:t>
+            </w:r>
+            <w:r>
+              <w:rPr>
+                <w:rFonts w:ascii="Calibri" w:eastAsia="Times New Roman" w:hAnsi="Calibri" w:cs="Times New Roman"/>
+                <w:color w:val="000000"/>
+                <w:lang w:eastAsia="en-GB"/>
+              </w:rPr>
+              <w:t xml:space="preserve"> H</w:t>
             </w:r>
           </w:p>
         </w:tc>
@@ -17888,7 +17739,7 @@
                 <w:color w:val="000000"/>
                 <w:lang w:eastAsia="en-GB"/>
               </w:rPr>
-              <w:t>3</w:t>
+              <w:t>4</w:t>
             </w:r>
             <w:r>
               <w:rPr>
@@ -18257,7 +18108,7 @@
           <w:rPr>
             <w:noProof/>
           </w:rPr>
-          <w:t>3</w:t>
+          <w:t>21</w:t>
         </w:r>
         <w:r>
           <w:rPr>
@@ -20218,7 +20069,7 @@
 </file>
 
 <file path=customXml/itemProps1.xml><?xml version="1.0" encoding="utf-8"?>
-<ds:datastoreItem xmlns:ds="http://schemas.openxmlformats.org/officeDocument/2006/customXml" ds:itemID="{C5B9C3D7-C329-46CD-B9F2-FAB1BD53EFF2}">
+<ds:datastoreItem xmlns:ds="http://schemas.openxmlformats.org/officeDocument/2006/customXml" ds:itemID="{11727720-E39C-4716-8AA1-FCCB633D16BD}">
   <ds:schemaRefs>
     <ds:schemaRef ds:uri="http://schemas.openxmlformats.org/officeDocument/2006/bibliography"/>
   </ds:schemaRefs>

</xml_diff>